<commit_message>
discussion of differences typos
</commit_message>
<xml_diff>
--- a/discussion/discussion-ToNestOrNotToNest.docx
+++ b/discussion/discussion-ToNestOrNotToNest.docx
@@ -27,7 +27,23 @@
           <w:rFonts w:ascii="Calibri" w:hAnsi="Calibri" w:cs="Calibri"/>
           <w:lang w:val="en"/>
         </w:rPr>
-        <w:t xml:space="preserve"> An argument that NCList is unnecessary. </w:t>
+        <w:t xml:space="preserve"> An argument that </w:t>
+      </w:r>
+      <w:proofErr w:type="spellStart"/>
+      <w:r>
+        <w:rPr>
+          <w:rFonts w:ascii="Calibri" w:hAnsi="Calibri" w:cs="Calibri"/>
+          <w:lang w:val="en"/>
+        </w:rPr>
+        <w:t>NCList</w:t>
+      </w:r>
+      <w:proofErr w:type="spellEnd"/>
+      <w:r>
+        <w:rPr>
+          <w:rFonts w:ascii="Calibri" w:hAnsi="Calibri" w:cs="Calibri"/>
+          <w:lang w:val="en"/>
+        </w:rPr>
+        <w:t xml:space="preserve"> is unnecessary. </w:t>
       </w:r>
     </w:p>
     <w:p>
@@ -89,24 +105,48 @@
           <w:i/>
           <w:lang w:val="en"/>
         </w:rPr>
-        <w:t>Ne</w:t>
-      </w:r>
-      <w:bookmarkStart w:id="0" w:name="_GoBack"/>
-      <w:bookmarkEnd w:id="0"/>
-      <w:r>
-        <w:rPr>
-          <w:rFonts w:ascii="Calibri" w:hAnsi="Calibri" w:cs="Calibri"/>
-          <w:i/>
-          <w:lang w:val="en"/>
-        </w:rPr>
-        <w:t>sted Containment List (NCList): a new algorithm for accelerating interval query of genome alignment and interval databases</w:t>
-      </w:r>
-      <w:r>
-        <w:rPr>
-          <w:rFonts w:ascii="Calibri" w:hAnsi="Calibri" w:cs="Calibri"/>
-          <w:lang w:val="en"/>
-        </w:rPr>
-        <w:t xml:space="preserve">, Alexander V. Alekseyenko and Christopher J. Lee, </w:t>
+        <w:t>Nested Containment List (</w:t>
+      </w:r>
+      <w:proofErr w:type="spellStart"/>
+      <w:r>
+        <w:rPr>
+          <w:rFonts w:ascii="Calibri" w:hAnsi="Calibri" w:cs="Calibri"/>
+          <w:i/>
+          <w:lang w:val="en"/>
+        </w:rPr>
+        <w:t>NCList</w:t>
+      </w:r>
+      <w:proofErr w:type="spellEnd"/>
+      <w:r>
+        <w:rPr>
+          <w:rFonts w:ascii="Calibri" w:hAnsi="Calibri" w:cs="Calibri"/>
+          <w:i/>
+          <w:lang w:val="en"/>
+        </w:rPr>
+        <w:t>): a new algorithm for accelerating interval query of genome alignment and interval databases</w:t>
+      </w:r>
+      <w:r>
+        <w:rPr>
+          <w:rFonts w:ascii="Calibri" w:hAnsi="Calibri" w:cs="Calibri"/>
+          <w:lang w:val="en"/>
+        </w:rPr>
+        <w:t xml:space="preserve">, Alexander V. </w:t>
+      </w:r>
+      <w:proofErr w:type="spellStart"/>
+      <w:r>
+        <w:rPr>
+          <w:rFonts w:ascii="Calibri" w:hAnsi="Calibri" w:cs="Calibri"/>
+          <w:lang w:val="en"/>
+        </w:rPr>
+        <w:t>Alekseyenko</w:t>
+      </w:r>
+      <w:proofErr w:type="spellEnd"/>
+      <w:r>
+        <w:rPr>
+          <w:rFonts w:ascii="Calibri" w:hAnsi="Calibri" w:cs="Calibri"/>
+          <w:lang w:val="en"/>
+        </w:rPr>
+        <w:t xml:space="preserve"> and Christopher J. Lee, </w:t>
       </w:r>
       <w:r>
         <w:rPr>
@@ -173,7 +213,21 @@
           <w:rFonts w:ascii="Calibri" w:hAnsi="Calibri" w:cs="Calibri"/>
           <w:lang w:val="en"/>
         </w:rPr>
-        <w:t xml:space="preserve"> within a potentially very large set of intevals</w:t>
+        <w:t xml:space="preserve"> within a potentially very large set of inte</w:t>
+      </w:r>
+      <w:r>
+        <w:rPr>
+          <w:rFonts w:ascii="Calibri" w:hAnsi="Calibri" w:cs="Calibri"/>
+          <w:lang w:val="en"/>
+        </w:rPr>
+        <w:t>r</w:t>
+      </w:r>
+      <w:r>
+        <w:rPr>
+          <w:rFonts w:ascii="Calibri" w:hAnsi="Calibri" w:cs="Calibri"/>
+          <w:lang w:val="en"/>
+        </w:rPr>
+        <w:t>vals</w:t>
       </w:r>
       <w:r>
         <w:rPr>
@@ -345,7 +399,27 @@
           <w:szCs w:val="20"/>
           <w:lang w:val="en"/>
         </w:rPr>
-        <w:t>Figure 1. The original issue leading to the development of NCList.</w:t>
+        <w:t xml:space="preserve">Figure 1. The original issue leading to the development of </w:t>
+      </w:r>
+      <w:proofErr w:type="spellStart"/>
+      <w:r>
+        <w:rPr>
+          <w:rFonts w:ascii="Calibri" w:hAnsi="Calibri" w:cs="Calibri"/>
+          <w:sz w:val="20"/>
+          <w:szCs w:val="20"/>
+          <w:lang w:val="en"/>
+        </w:rPr>
+        <w:t>NCList</w:t>
+      </w:r>
+      <w:proofErr w:type="spellEnd"/>
+      <w:r>
+        <w:rPr>
+          <w:rFonts w:ascii="Calibri" w:hAnsi="Calibri" w:cs="Calibri"/>
+          <w:sz w:val="20"/>
+          <w:szCs w:val="20"/>
+          <w:lang w:val="en"/>
+        </w:rPr>
+        <w:t>.</w:t>
       </w:r>
     </w:p>
     <w:p>
@@ -519,12 +593,21 @@
           <w:lang w:val="en"/>
         </w:rPr>
       </w:pPr>
-      <w:r>
-        <w:rPr>
-          <w:rFonts w:ascii="Calibri" w:hAnsi="Calibri" w:cs="Calibri"/>
-          <w:lang w:val="en"/>
-        </w:rPr>
-        <w:t xml:space="preserve">And their solution: </w:t>
+      <w:proofErr w:type="gramStart"/>
+      <w:r>
+        <w:rPr>
+          <w:rFonts w:ascii="Calibri" w:hAnsi="Calibri" w:cs="Calibri"/>
+          <w:lang w:val="en"/>
+        </w:rPr>
+        <w:t>And</w:t>
+      </w:r>
+      <w:proofErr w:type="gramEnd"/>
+      <w:r>
+        <w:rPr>
+          <w:rFonts w:ascii="Calibri" w:hAnsi="Calibri" w:cs="Calibri"/>
+          <w:lang w:val="en"/>
+        </w:rPr>
+        <w:t xml:space="preserve"> their solution: </w:t>
       </w:r>
     </w:p>
     <w:p>
@@ -598,15 +681,69 @@
           <w:i/>
           <w:lang w:val="en"/>
         </w:rPr>
-        <w:t>in other intervals, i.e. x. start &lt; y. start y.stop &lt;  x.</w:t>
-      </w:r>
-      <w:r>
-        <w:rPr>
-          <w:rFonts w:ascii="Calibri" w:hAnsi="Calibri" w:cs="Calibri"/>
-          <w:i/>
-          <w:lang w:val="en"/>
-        </w:rPr>
-        <w:t>stop. (see Fig. 2).</w:t>
+        <w:t xml:space="preserve">in other intervals, i.e. x. start &lt; y. start </w:t>
+      </w:r>
+      <w:proofErr w:type="spellStart"/>
+      <w:r>
+        <w:rPr>
+          <w:rFonts w:ascii="Calibri" w:hAnsi="Calibri" w:cs="Calibri"/>
+          <w:i/>
+          <w:lang w:val="en"/>
+        </w:rPr>
+        <w:t>y.stop</w:t>
+      </w:r>
+      <w:proofErr w:type="spellEnd"/>
+      <w:r>
+        <w:rPr>
+          <w:rFonts w:ascii="Calibri" w:hAnsi="Calibri" w:cs="Calibri"/>
+          <w:i/>
+          <w:lang w:val="en"/>
+        </w:rPr>
+        <w:t xml:space="preserve"> &lt;  </w:t>
+      </w:r>
+      <w:proofErr w:type="spellStart"/>
+      <w:r>
+        <w:rPr>
+          <w:rFonts w:ascii="Calibri" w:hAnsi="Calibri" w:cs="Calibri"/>
+          <w:i/>
+          <w:lang w:val="en"/>
+        </w:rPr>
+        <w:t>x.</w:t>
+      </w:r>
+      <w:r>
+        <w:rPr>
+          <w:rFonts w:ascii="Calibri" w:hAnsi="Calibri" w:cs="Calibri"/>
+          <w:i/>
+          <w:lang w:val="en"/>
+        </w:rPr>
+        <w:t>stop</w:t>
+      </w:r>
+      <w:proofErr w:type="spellEnd"/>
+      <w:r>
+        <w:rPr>
+          <w:rFonts w:ascii="Calibri" w:hAnsi="Calibri" w:cs="Calibri"/>
+          <w:i/>
+          <w:lang w:val="en"/>
+        </w:rPr>
+        <w:t>. (</w:t>
+      </w:r>
+      <w:proofErr w:type="gramStart"/>
+      <w:r>
+        <w:rPr>
+          <w:rFonts w:ascii="Calibri" w:hAnsi="Calibri" w:cs="Calibri"/>
+          <w:i/>
+          <w:lang w:val="en"/>
+        </w:rPr>
+        <w:t>see</w:t>
+      </w:r>
+      <w:proofErr w:type="gramEnd"/>
+      <w:r>
+        <w:rPr>
+          <w:rFonts w:ascii="Calibri" w:hAnsi="Calibri" w:cs="Calibri"/>
+          <w:i/>
+          <w:lang w:val="en"/>
+        </w:rPr>
+        <w:t xml:space="preserve"> Fig. 2).</w:t>
       </w:r>
       <w:r>
         <w:rPr>
@@ -646,7 +783,16 @@
           <w:i/>
           <w:lang w:val="en"/>
         </w:rPr>
-        <w:t>ascending order, then the overlapping intervals for any query are</w:t>
+        <w:t xml:space="preserve">ascending order, then the overlapping intervals for any query </w:t>
+      </w:r>
+      <w:proofErr w:type="gramStart"/>
+      <w:r>
+        <w:rPr>
+          <w:rFonts w:ascii="Calibri" w:hAnsi="Calibri" w:cs="Calibri"/>
+          <w:i/>
+          <w:lang w:val="en"/>
+        </w:rPr>
+        <w:t>are</w:t>
       </w:r>
       <w:r>
         <w:rPr>
@@ -662,7 +808,16 @@
           <w:i/>
           <w:lang w:val="en"/>
         </w:rPr>
-        <w:t xml:space="preserve">guaranteed to be contiguous in the list. </w:t>
+        <w:t>guaranteed</w:t>
+      </w:r>
+      <w:proofErr w:type="gramEnd"/>
+      <w:r>
+        <w:rPr>
+          <w:rFonts w:ascii="Calibri" w:hAnsi="Calibri" w:cs="Calibri"/>
+          <w:i/>
+          <w:lang w:val="en"/>
+        </w:rPr>
+        <w:t xml:space="preserve"> to be contiguous in the list. </w:t>
       </w:r>
     </w:p>
     <w:p>
@@ -712,6 +867,7 @@
         </w:rPr>
         <w:t xml:space="preserve">By partitioning the set into sets of fully contained intervals, </w:t>
       </w:r>
+      <w:proofErr w:type="spellStart"/>
       <w:r>
         <w:rPr>
           <w:rFonts w:ascii="Calibri" w:hAnsi="Calibri" w:cs="Calibri"/>
@@ -724,7 +880,49 @@
           <w:rFonts w:ascii="Calibri" w:hAnsi="Calibri" w:cs="Calibri"/>
           <w:lang w:val="en"/>
         </w:rPr>
-        <w:t>’s findOverlap(start,end) method</w:t>
+        <w:t>’s</w:t>
+      </w:r>
+      <w:proofErr w:type="spellEnd"/>
+      <w:r>
+        <w:rPr>
+          <w:rFonts w:ascii="Calibri" w:hAnsi="Calibri" w:cs="Calibri"/>
+          <w:lang w:val="en"/>
+        </w:rPr>
+        <w:t xml:space="preserve"> </w:t>
+      </w:r>
+      <w:proofErr w:type="spellStart"/>
+      <w:proofErr w:type="gramStart"/>
+      <w:r>
+        <w:rPr>
+          <w:rFonts w:ascii="Calibri" w:hAnsi="Calibri" w:cs="Calibri"/>
+          <w:lang w:val="en"/>
+        </w:rPr>
+        <w:t>findOverlap</w:t>
+      </w:r>
+      <w:proofErr w:type="spellEnd"/>
+      <w:r>
+        <w:rPr>
+          <w:rFonts w:ascii="Calibri" w:hAnsi="Calibri" w:cs="Calibri"/>
+          <w:lang w:val="en"/>
+        </w:rPr>
+        <w:t>(</w:t>
+      </w:r>
+      <w:proofErr w:type="spellStart"/>
+      <w:proofErr w:type="gramEnd"/>
+      <w:r>
+        <w:rPr>
+          <w:rFonts w:ascii="Calibri" w:hAnsi="Calibri" w:cs="Calibri"/>
+          <w:lang w:val="en"/>
+        </w:rPr>
+        <w:t>start,end</w:t>
+      </w:r>
+      <w:proofErr w:type="spellEnd"/>
+      <w:r>
+        <w:rPr>
+          <w:rFonts w:ascii="Calibri" w:hAnsi="Calibri" w:cs="Calibri"/>
+          <w:lang w:val="en"/>
+        </w:rPr>
+        <w:t>) method</w:t>
       </w:r>
       <w:r>
         <w:rPr>
@@ -831,7 +1029,23 @@
           <w:rFonts w:ascii="Calibri" w:hAnsi="Calibri" w:cs="Calibri"/>
           <w:lang w:val="en"/>
         </w:rPr>
-        <w:t>linear contiguous scans.  For example, using NCList, if</w:t>
+        <w:t xml:space="preserve">linear contiguous scans.  For example, using </w:t>
+      </w:r>
+      <w:proofErr w:type="spellStart"/>
+      <w:r>
+        <w:rPr>
+          <w:rFonts w:ascii="Calibri" w:hAnsi="Calibri" w:cs="Calibri"/>
+          <w:lang w:val="en"/>
+        </w:rPr>
+        <w:t>NCList</w:t>
+      </w:r>
+      <w:proofErr w:type="spellEnd"/>
+      <w:r>
+        <w:rPr>
+          <w:rFonts w:ascii="Calibri" w:hAnsi="Calibri" w:cs="Calibri"/>
+          <w:lang w:val="en"/>
+        </w:rPr>
+        <w:t>, if</w:t>
       </w:r>
       <w:r>
         <w:rPr>
@@ -988,6 +1202,7 @@
         </w:rPr>
         <w:t xml:space="preserve"> all overlapping intervals of </w:t>
       </w:r>
+      <w:proofErr w:type="gramStart"/>
       <w:r>
         <w:rPr>
           <w:rFonts w:ascii="Calibri" w:hAnsi="Calibri" w:cs="Calibri"/>
@@ -996,6 +1211,7 @@
         </w:rPr>
         <w:t>I</w:t>
       </w:r>
+      <w:proofErr w:type="gramEnd"/>
       <w:r>
         <w:rPr>
           <w:rFonts w:ascii="Calibri" w:hAnsi="Calibri" w:cs="Calibri"/>
@@ -1032,9 +1248,11 @@
         <w:autoSpaceDN w:val="0"/>
         <w:adjustRightInd w:val="0"/>
         <w:spacing w:after="0" w:line="276" w:lineRule="auto"/>
-        <w:jc w:val="center"/>
-      </w:pPr>
-      <w:r>
+      </w:pPr>
+      <w:r>
+        <w:rPr>
+          <w:noProof/>
+        </w:rPr>
         <w:pict>
           <v:shapetype id="_x0000_t75" coordsize="21600,21600" o:spt="75" o:preferrelative="t" path="m@4@5l@4@11@9@11@9@5xe" filled="f" stroked="f">
             <v:stroke joinstyle="miter"/>
@@ -1055,12 +1273,14 @@
             <v:path o:extrusionok="f" gradientshapeok="t" o:connecttype="rect"/>
             <o:lock v:ext="edit" aspectratio="t"/>
           </v:shapetype>
-          <v:shape id="_x0000_i1038" type="#_x0000_t75" style="width:192.5pt;height:89pt">
+          <v:shape id="_x0000_s1027" type="#_x0000_t75" style="position:absolute;margin-left:138pt;margin-top:0;width:192.5pt;height:89pt;z-index:251659264;mso-position-horizontal:absolute;mso-position-horizontal-relative:text;mso-position-vertical-relative:text">
             <v:imagedata r:id="rId6" o:title=""/>
+            <w10:wrap type="square" side="right"/>
           </v:shape>
         </w:pict>
       </w:r>
     </w:p>
+    <w:p/>
     <w:p>
       <w:pPr>
         <w:tabs>
@@ -1072,168 +1292,7 @@
         <w:autoSpaceDN w:val="0"/>
         <w:adjustRightInd w:val="0"/>
         <w:spacing w:after="0" w:line="276" w:lineRule="auto"/>
-        <w:rPr>
-          <w:sz w:val="20"/>
-          <w:szCs w:val="20"/>
-        </w:rPr>
-      </w:pPr>
-      <w:r>
-        <w:rPr>
-          <w:sz w:val="20"/>
-          <w:szCs w:val="20"/>
-        </w:rPr>
-        <w:t xml:space="preserve">Figure 2: NClist looking for </w:t>
-      </w:r>
-      <w:r>
-        <w:rPr>
-          <w:i/>
-          <w:sz w:val="20"/>
-          <w:szCs w:val="20"/>
-        </w:rPr>
-        <w:t>y</w:t>
-      </w:r>
-      <w:r>
-        <w:rPr>
-          <w:sz w:val="20"/>
-          <w:szCs w:val="20"/>
-        </w:rPr>
-        <w:t xml:space="preserve"> finds </w:t>
-      </w:r>
-      <w:r>
-        <w:rPr>
-          <w:i/>
-          <w:sz w:val="20"/>
-          <w:szCs w:val="20"/>
-        </w:rPr>
-        <w:t>x</w:t>
-      </w:r>
-      <w:r>
-        <w:rPr>
-          <w:sz w:val="20"/>
-          <w:szCs w:val="20"/>
-        </w:rPr>
-        <w:t xml:space="preserve"> </w:t>
-      </w:r>
-      <w:r>
-        <w:rPr>
-          <w:sz w:val="20"/>
-          <w:szCs w:val="20"/>
-        </w:rPr>
-        <w:t xml:space="preserve">first, then </w:t>
-      </w:r>
-      <w:r>
-        <w:rPr>
-          <w:i/>
-          <w:sz w:val="20"/>
-          <w:szCs w:val="20"/>
-        </w:rPr>
-        <w:t xml:space="preserve">y, </w:t>
-      </w:r>
-      <w:r>
-        <w:rPr>
-          <w:sz w:val="20"/>
-          <w:szCs w:val="20"/>
-        </w:rPr>
-        <w:t xml:space="preserve">using a </w:t>
-      </w:r>
-      <w:r>
-        <w:rPr>
-          <w:sz w:val="20"/>
-          <w:szCs w:val="20"/>
-        </w:rPr>
-        <w:t xml:space="preserve">series of </w:t>
-      </w:r>
-      <w:r>
-        <w:rPr>
-          <w:sz w:val="20"/>
-          <w:szCs w:val="20"/>
-        </w:rPr>
-        <w:t xml:space="preserve">two </w:t>
-      </w:r>
-      <w:r>
-        <w:rPr>
-          <w:sz w:val="20"/>
-          <w:szCs w:val="20"/>
-        </w:rPr>
-        <w:t>binary search</w:t>
-      </w:r>
-      <w:r>
-        <w:rPr>
-          <w:sz w:val="20"/>
-          <w:szCs w:val="20"/>
-        </w:rPr>
-        <w:t>es</w:t>
-      </w:r>
-      <w:r>
-        <w:rPr>
-          <w:sz w:val="20"/>
-          <w:szCs w:val="20"/>
-        </w:rPr>
-        <w:t xml:space="preserve"> (1</w:t>
-      </w:r>
-      <w:r>
-        <w:rPr>
-          <w:sz w:val="20"/>
-          <w:szCs w:val="20"/>
-        </w:rPr>
-        <w:t>,2). After each binary search, it then scans</w:t>
-      </w:r>
-      <w:r>
-        <w:rPr>
-          <w:sz w:val="20"/>
-          <w:szCs w:val="20"/>
-        </w:rPr>
-        <w:t xml:space="preserve"> </w:t>
-      </w:r>
-      <w:r>
-        <w:rPr>
-          <w:sz w:val="20"/>
-          <w:szCs w:val="20"/>
-        </w:rPr>
-        <w:t xml:space="preserve">contiguously </w:t>
-      </w:r>
-      <w:r>
-        <w:rPr>
-          <w:sz w:val="20"/>
-          <w:szCs w:val="20"/>
-        </w:rPr>
-        <w:t xml:space="preserve">forward </w:t>
-      </w:r>
-      <w:r>
-        <w:rPr>
-          <w:sz w:val="20"/>
-          <w:szCs w:val="20"/>
-        </w:rPr>
-        <w:t xml:space="preserve">(3) </w:t>
-      </w:r>
-      <w:r>
-        <w:rPr>
-          <w:sz w:val="20"/>
-          <w:szCs w:val="20"/>
-        </w:rPr>
-        <w:t xml:space="preserve">and backward </w:t>
-      </w:r>
-      <w:r>
-        <w:rPr>
-          <w:sz w:val="20"/>
-          <w:szCs w:val="20"/>
-        </w:rPr>
-        <w:t xml:space="preserve">(4) </w:t>
-      </w:r>
-      <w:r>
-        <w:rPr>
-          <w:sz w:val="20"/>
-          <w:szCs w:val="20"/>
-        </w:rPr>
-        <w:t>to find all overlapping intervals.</w:t>
-      </w:r>
-      <w:r>
-        <w:rPr>
-          <w:sz w:val="20"/>
-          <w:szCs w:val="20"/>
-        </w:rPr>
-        <w:t xml:space="preserve"> (The two scans after the second binary search are not shown here.)</w:t>
-      </w:r>
+      </w:pPr>
     </w:p>
     <w:p>
       <w:pPr>
@@ -1251,25 +1310,18 @@
     <w:p>
       <w:pPr>
         <w:tabs>
-          <w:tab w:val="left" w:pos="1404"/>
-          <w:tab w:val="left" w:pos="2880"/>
-          <w:tab w:val="left" w:pos="3800"/>
+          <w:tab w:val="center" w:pos="1282"/>
         </w:tabs>
         <w:autoSpaceDE w:val="0"/>
         <w:autoSpaceDN w:val="0"/>
         <w:adjustRightInd w:val="0"/>
         <w:spacing w:after="0" w:line="276" w:lineRule="auto"/>
-        <w:rPr>
-          <w:b/>
-          <w:lang w:val="en"/>
-        </w:rPr>
-      </w:pPr>
-      <w:r>
-        <w:rPr>
-          <w:b/>
-          <w:lang w:val="en"/>
-        </w:rPr>
-        <w:t>Jalview’s NCList implementation – IntervalStore</w:t>
+      </w:pPr>
+      <w:r>
+        <w:tab/>
+      </w:r>
+      <w:r>
+        <w:br w:type="textWrapping" w:clear="all"/>
       </w:r>
     </w:p>
     <w:p>
@@ -1284,9 +1336,213 @@
         <w:adjustRightInd w:val="0"/>
         <w:spacing w:after="0" w:line="276" w:lineRule="auto"/>
         <w:rPr>
-          <w:lang w:val="en"/>
-        </w:rPr>
-      </w:pPr>
+          <w:sz w:val="20"/>
+          <w:szCs w:val="20"/>
+        </w:rPr>
+      </w:pPr>
+      <w:r>
+        <w:rPr>
+          <w:sz w:val="20"/>
+          <w:szCs w:val="20"/>
+        </w:rPr>
+        <w:t xml:space="preserve">Figure 2: </w:t>
+      </w:r>
+      <w:proofErr w:type="spellStart"/>
+      <w:r>
+        <w:rPr>
+          <w:sz w:val="20"/>
+          <w:szCs w:val="20"/>
+        </w:rPr>
+        <w:t>NC</w:t>
+      </w:r>
+      <w:r>
+        <w:rPr>
+          <w:sz w:val="20"/>
+          <w:szCs w:val="20"/>
+        </w:rPr>
+        <w:t>L</w:t>
+      </w:r>
+      <w:r>
+        <w:rPr>
+          <w:sz w:val="20"/>
+          <w:szCs w:val="20"/>
+        </w:rPr>
+        <w:t>ist</w:t>
+      </w:r>
+      <w:proofErr w:type="spellEnd"/>
+      <w:r>
+        <w:rPr>
+          <w:sz w:val="20"/>
+          <w:szCs w:val="20"/>
+        </w:rPr>
+        <w:t xml:space="preserve"> looking for </w:t>
+      </w:r>
+      <w:r>
+        <w:rPr>
+          <w:i/>
+          <w:sz w:val="20"/>
+          <w:szCs w:val="20"/>
+        </w:rPr>
+        <w:t>y</w:t>
+      </w:r>
+      <w:r>
+        <w:rPr>
+          <w:sz w:val="20"/>
+          <w:szCs w:val="20"/>
+        </w:rPr>
+        <w:t xml:space="preserve"> finds </w:t>
+      </w:r>
+      <w:r>
+        <w:rPr>
+          <w:i/>
+          <w:sz w:val="20"/>
+          <w:szCs w:val="20"/>
+        </w:rPr>
+        <w:t>x</w:t>
+      </w:r>
+      <w:r>
+        <w:rPr>
+          <w:sz w:val="20"/>
+          <w:szCs w:val="20"/>
+        </w:rPr>
+        <w:t xml:space="preserve"> </w:t>
+      </w:r>
+      <w:r>
+        <w:rPr>
+          <w:sz w:val="20"/>
+          <w:szCs w:val="20"/>
+        </w:rPr>
+        <w:t xml:space="preserve">first, then </w:t>
+      </w:r>
+      <w:r>
+        <w:rPr>
+          <w:i/>
+          <w:sz w:val="20"/>
+          <w:szCs w:val="20"/>
+        </w:rPr>
+        <w:t xml:space="preserve">y, </w:t>
+      </w:r>
+      <w:r>
+        <w:rPr>
+          <w:sz w:val="20"/>
+          <w:szCs w:val="20"/>
+        </w:rPr>
+        <w:t xml:space="preserve">using a </w:t>
+      </w:r>
+      <w:r>
+        <w:rPr>
+          <w:sz w:val="20"/>
+          <w:szCs w:val="20"/>
+        </w:rPr>
+        <w:t xml:space="preserve">series of </w:t>
+      </w:r>
+      <w:r>
+        <w:rPr>
+          <w:sz w:val="20"/>
+          <w:szCs w:val="20"/>
+        </w:rPr>
+        <w:t xml:space="preserve">two </w:t>
+      </w:r>
+      <w:r>
+        <w:rPr>
+          <w:sz w:val="20"/>
+          <w:szCs w:val="20"/>
+        </w:rPr>
+        <w:t>binary search</w:t>
+      </w:r>
+      <w:r>
+        <w:rPr>
+          <w:sz w:val="20"/>
+          <w:szCs w:val="20"/>
+        </w:rPr>
+        <w:t>es</w:t>
+      </w:r>
+      <w:r>
+        <w:rPr>
+          <w:sz w:val="20"/>
+          <w:szCs w:val="20"/>
+        </w:rPr>
+        <w:t xml:space="preserve"> (1</w:t>
+      </w:r>
+      <w:r>
+        <w:rPr>
+          <w:sz w:val="20"/>
+          <w:szCs w:val="20"/>
+        </w:rPr>
+        <w:t>,2). After each binary search, it then scans</w:t>
+      </w:r>
+      <w:r>
+        <w:rPr>
+          <w:sz w:val="20"/>
+          <w:szCs w:val="20"/>
+        </w:rPr>
+        <w:t xml:space="preserve"> </w:t>
+      </w:r>
+      <w:r>
+        <w:rPr>
+          <w:sz w:val="20"/>
+          <w:szCs w:val="20"/>
+        </w:rPr>
+        <w:t xml:space="preserve">contiguously </w:t>
+      </w:r>
+      <w:r>
+        <w:rPr>
+          <w:sz w:val="20"/>
+          <w:szCs w:val="20"/>
+        </w:rPr>
+        <w:t xml:space="preserve">forward </w:t>
+      </w:r>
+      <w:r>
+        <w:rPr>
+          <w:sz w:val="20"/>
+          <w:szCs w:val="20"/>
+        </w:rPr>
+        <w:t xml:space="preserve">(3) </w:t>
+      </w:r>
+      <w:r>
+        <w:rPr>
+          <w:sz w:val="20"/>
+          <w:szCs w:val="20"/>
+        </w:rPr>
+        <w:t xml:space="preserve">and backward </w:t>
+      </w:r>
+      <w:r>
+        <w:rPr>
+          <w:sz w:val="20"/>
+          <w:szCs w:val="20"/>
+        </w:rPr>
+        <w:t xml:space="preserve">(4) </w:t>
+      </w:r>
+      <w:r>
+        <w:rPr>
+          <w:sz w:val="20"/>
+          <w:szCs w:val="20"/>
+        </w:rPr>
+        <w:t>to find all overlapping intervals.</w:t>
+      </w:r>
+      <w:r>
+        <w:rPr>
+          <w:sz w:val="20"/>
+          <w:szCs w:val="20"/>
+        </w:rPr>
+        <w:t xml:space="preserve"> (The two scans after the second binary search </w:t>
+      </w:r>
+      <w:proofErr w:type="gramStart"/>
+      <w:r>
+        <w:rPr>
+          <w:sz w:val="20"/>
+          <w:szCs w:val="20"/>
+        </w:rPr>
+        <w:t>are not shown</w:t>
+      </w:r>
+      <w:proofErr w:type="gramEnd"/>
+      <w:r>
+        <w:rPr>
+          <w:sz w:val="20"/>
+          <w:szCs w:val="20"/>
+        </w:rPr>
+        <w:t xml:space="preserve"> here.)</w:t>
+      </w:r>
     </w:p>
     <w:p>
       <w:pPr>
@@ -1299,280 +1555,6 @@
         <w:autoSpaceDN w:val="0"/>
         <w:adjustRightInd w:val="0"/>
         <w:spacing w:after="0" w:line="276" w:lineRule="auto"/>
-        <w:rPr>
-          <w:rFonts w:ascii="Calibri" w:hAnsi="Calibri" w:cs="Calibri"/>
-          <w:lang w:val="en"/>
-        </w:rPr>
-      </w:pPr>
-      <w:r>
-        <w:rPr>
-          <w:lang w:val="en"/>
-        </w:rPr>
-        <w:t xml:space="preserve">The implementation of NCList in Jalview, IntervalStore&lt;SequenceFeature&gt; is identical to the original specification, with the added efficiency that during initialization all intervals that have no subintervals are set aside in a separate list. While this adds complications when adding or removing intervals from the set, it is more efficient in terms of storage (just a simple ArrayList&lt;SequenceFeature&gt;). The Jalview implementation is further optimized by separating different </w:t>
-      </w:r>
-      <w:r>
-        <w:rPr>
-          <w:i/>
-          <w:lang w:val="en"/>
-        </w:rPr>
-        <w:t>types</w:t>
-      </w:r>
-      <w:r>
-        <w:rPr>
-          <w:lang w:val="en"/>
-        </w:rPr>
-        <w:t xml:space="preserve"> of features (plaf, variant, etc.) into separate FeatureStore objects, each with their own IntervalStore. This substantially reduces the number of levels of nesting as well as the number of intervals in any single binary search.</w:t>
-      </w:r>
-    </w:p>
-    <w:p>
-      <w:pPr>
-        <w:tabs>
-          <w:tab w:val="left" w:pos="2880"/>
-        </w:tabs>
-        <w:autoSpaceDE w:val="0"/>
-        <w:autoSpaceDN w:val="0"/>
-        <w:adjustRightInd w:val="0"/>
-        <w:spacing w:after="0" w:line="276" w:lineRule="auto"/>
-        <w:rPr>
-          <w:rFonts w:ascii="Calibri" w:hAnsi="Calibri" w:cs="Calibri"/>
-          <w:b/>
-          <w:lang w:val="en"/>
-        </w:rPr>
-      </w:pPr>
-    </w:p>
-    <w:p>
-      <w:pPr>
-        <w:tabs>
-          <w:tab w:val="left" w:pos="2880"/>
-        </w:tabs>
-        <w:autoSpaceDE w:val="0"/>
-        <w:autoSpaceDN w:val="0"/>
-        <w:adjustRightInd w:val="0"/>
-        <w:spacing w:after="0" w:line="276" w:lineRule="auto"/>
-        <w:rPr>
-          <w:rFonts w:ascii="Calibri" w:hAnsi="Calibri" w:cs="Calibri"/>
-          <w:b/>
-          <w:lang w:val="en"/>
-        </w:rPr>
-      </w:pPr>
-      <w:r>
-        <w:rPr>
-          <w:rFonts w:ascii="Calibri" w:hAnsi="Calibri" w:cs="Calibri"/>
-          <w:b/>
-          <w:lang w:val="en"/>
-        </w:rPr>
-        <w:t xml:space="preserve">But </w:t>
-      </w:r>
-      <w:r>
-        <w:rPr>
-          <w:rFonts w:ascii="Calibri" w:hAnsi="Calibri" w:cs="Calibri"/>
-          <w:b/>
-          <w:lang w:val="en"/>
-        </w:rPr>
-        <w:t>do we have to nest?</w:t>
-      </w:r>
-    </w:p>
-    <w:p>
-      <w:pPr>
-        <w:tabs>
-          <w:tab w:val="left" w:pos="2880"/>
-        </w:tabs>
-        <w:autoSpaceDE w:val="0"/>
-        <w:autoSpaceDN w:val="0"/>
-        <w:adjustRightInd w:val="0"/>
-        <w:spacing w:after="0" w:line="276" w:lineRule="auto"/>
-        <w:rPr>
-          <w:rFonts w:ascii="Calibri" w:hAnsi="Calibri" w:cs="Calibri"/>
-          <w:b/>
-          <w:lang w:val="en"/>
-        </w:rPr>
-      </w:pPr>
-    </w:p>
-    <w:p>
-      <w:pPr>
-        <w:tabs>
-          <w:tab w:val="left" w:pos="2880"/>
-        </w:tabs>
-        <w:autoSpaceDE w:val="0"/>
-        <w:autoSpaceDN w:val="0"/>
-        <w:adjustRightInd w:val="0"/>
-        <w:spacing w:after="0" w:line="276" w:lineRule="auto"/>
-        <w:rPr>
-          <w:rFonts w:ascii="Calibri" w:hAnsi="Calibri" w:cs="Calibri"/>
-          <w:lang w:val="en"/>
-        </w:rPr>
-      </w:pPr>
-      <w:r>
-        <w:rPr>
-          <w:rFonts w:ascii="Calibri" w:hAnsi="Calibri" w:cs="Calibri"/>
-          <w:lang w:val="en"/>
-        </w:rPr>
-        <w:t>T</w:t>
-      </w:r>
-      <w:r>
-        <w:rPr>
-          <w:rFonts w:ascii="Calibri" w:hAnsi="Calibri" w:cs="Calibri"/>
-          <w:lang w:val="en"/>
-        </w:rPr>
-        <w:t>here is another, considerably simpler, solution involving a linked list</w:t>
-      </w:r>
-      <w:r>
-        <w:rPr>
-          <w:rFonts w:ascii="Calibri" w:hAnsi="Calibri" w:cs="Calibri"/>
-          <w:lang w:val="en"/>
-        </w:rPr>
-        <w:t xml:space="preserve"> with similarly scalable performance.</w:t>
-      </w:r>
-      <w:r>
-        <w:rPr>
-          <w:rFonts w:ascii="Calibri" w:hAnsi="Calibri" w:cs="Calibri"/>
-          <w:lang w:val="en"/>
-        </w:rPr>
-        <w:t xml:space="preserve"> The problem addressed by NCList is that once the first binary search is over, we still don’t know which intervals that start ahead of our found interval overlap with it. </w:t>
-      </w:r>
-      <w:r>
-        <w:rPr>
-          <w:rFonts w:ascii="Calibri" w:hAnsi="Calibri" w:cs="Calibri"/>
-          <w:lang w:val="en"/>
-        </w:rPr>
-        <w:t xml:space="preserve"> </w:t>
-      </w:r>
-      <w:r>
-        <w:rPr>
-          <w:rFonts w:ascii="Calibri" w:hAnsi="Calibri" w:cs="Calibri"/>
-          <w:lang w:val="en"/>
-        </w:rPr>
-        <w:t>But this is just a problem of initialization. I</w:t>
-      </w:r>
-      <w:r>
-        <w:rPr>
-          <w:rFonts w:ascii="Calibri" w:hAnsi="Calibri" w:cs="Calibri"/>
-          <w:lang w:val="en"/>
-        </w:rPr>
-        <w:t xml:space="preserve">f we allow for one object to point to another, all we have to do is to add a </w:t>
-      </w:r>
-      <w:r>
-        <w:rPr>
-          <w:rFonts w:ascii="Calibri" w:hAnsi="Calibri" w:cs="Calibri"/>
-          <w:lang w:val="en"/>
-        </w:rPr>
-        <w:t xml:space="preserve">single </w:t>
-      </w:r>
-      <w:r>
-        <w:rPr>
-          <w:rFonts w:ascii="Calibri" w:hAnsi="Calibri" w:cs="Calibri"/>
-          <w:lang w:val="en"/>
-        </w:rPr>
-        <w:t>“starting point contained by” pointer to the intervals such that</w:t>
-      </w:r>
-    </w:p>
-    <w:p>
-      <w:pPr>
-        <w:tabs>
-          <w:tab w:val="left" w:pos="2880"/>
-        </w:tabs>
-        <w:autoSpaceDE w:val="0"/>
-        <w:autoSpaceDN w:val="0"/>
-        <w:adjustRightInd w:val="0"/>
-        <w:spacing w:after="0" w:line="276" w:lineRule="auto"/>
-        <w:rPr>
-          <w:rFonts w:ascii="Calibri" w:hAnsi="Calibri" w:cs="Calibri"/>
-          <w:lang w:val="en"/>
-        </w:rPr>
-      </w:pPr>
-    </w:p>
-    <w:p>
-      <w:pPr>
-        <w:tabs>
-          <w:tab w:val="left" w:pos="1404"/>
-          <w:tab w:val="left" w:pos="2880"/>
-        </w:tabs>
-        <w:autoSpaceDE w:val="0"/>
-        <w:autoSpaceDN w:val="0"/>
-        <w:adjustRightInd w:val="0"/>
-        <w:spacing w:after="0" w:line="276" w:lineRule="auto"/>
-        <w:rPr>
-          <w:rFonts w:ascii="Calibri" w:hAnsi="Calibri" w:cs="Calibri"/>
-          <w:i/>
-          <w:lang w:val="en"/>
-        </w:rPr>
-      </w:pPr>
-      <w:r>
-        <w:rPr>
-          <w:rFonts w:ascii="Calibri" w:hAnsi="Calibri" w:cs="Calibri"/>
-          <w:lang w:val="en"/>
-        </w:rPr>
-        <w:tab/>
-        <w:t xml:space="preserve"> </w:t>
-      </w:r>
-      <w:r>
-        <w:rPr>
-          <w:rFonts w:ascii="Calibri" w:hAnsi="Calibri" w:cs="Calibri"/>
-          <w:i/>
-          <w:lang w:val="en"/>
-        </w:rPr>
-        <w:t>z</w:t>
-      </w:r>
-      <w:r>
-        <w:rPr>
-          <w:rFonts w:ascii="Calibri" w:hAnsi="Calibri" w:cs="Calibri"/>
-          <w:lang w:val="en"/>
-        </w:rPr>
-        <w:t xml:space="preserve"> -&gt;</w:t>
-      </w:r>
-      <w:r>
-        <w:rPr>
-          <w:rFonts w:ascii="Calibri" w:hAnsi="Calibri" w:cs="Calibri"/>
-          <w:i/>
-          <w:lang w:val="en"/>
-        </w:rPr>
-        <w:t xml:space="preserve"> y</w:t>
-      </w:r>
-      <w:r>
-        <w:rPr>
-          <w:rFonts w:ascii="Calibri" w:hAnsi="Calibri" w:cs="Calibri"/>
-          <w:lang w:val="en"/>
-        </w:rPr>
-        <w:t xml:space="preserve"> -&gt;</w:t>
-      </w:r>
-      <w:r>
-        <w:rPr>
-          <w:rFonts w:ascii="Calibri" w:hAnsi="Calibri" w:cs="Calibri"/>
-          <w:i/>
-          <w:lang w:val="en"/>
-        </w:rPr>
-        <w:t xml:space="preserve"> x</w:t>
-      </w:r>
-      <w:r>
-        <w:rPr>
-          <w:rFonts w:ascii="Calibri" w:hAnsi="Calibri" w:cs="Calibri"/>
-          <w:lang w:val="en"/>
-        </w:rPr>
-        <w:t xml:space="preserve"> -&gt;</w:t>
-      </w:r>
-      <w:r>
-        <w:rPr>
-          <w:rFonts w:ascii="Calibri" w:hAnsi="Calibri" w:cs="Calibri"/>
-          <w:i/>
-          <w:lang w:val="en"/>
-        </w:rPr>
-        <w:t xml:space="preserve"> w</w:t>
-      </w:r>
-    </w:p>
-    <w:p>
-      <w:pPr>
-        <w:tabs>
-          <w:tab w:val="left" w:pos="1404"/>
-          <w:tab w:val="left" w:pos="2880"/>
-        </w:tabs>
-        <w:autoSpaceDE w:val="0"/>
-        <w:autoSpaceDN w:val="0"/>
-        <w:adjustRightInd w:val="0"/>
-        <w:spacing w:after="0" w:line="276" w:lineRule="auto"/>
-        <w:rPr>
-          <w:rFonts w:ascii="Calibri" w:hAnsi="Calibri" w:cs="Calibri"/>
-          <w:lang w:val="en"/>
-        </w:rPr>
       </w:pPr>
     </w:p>
     <w:p>
@@ -1587,229 +1569,51 @@
         <w:adjustRightInd w:val="0"/>
         <w:spacing w:after="0" w:line="276" w:lineRule="auto"/>
         <w:rPr>
-          <w:rFonts w:ascii="Calibri" w:hAnsi="Calibri" w:cs="Calibri"/>
-          <w:lang w:val="en"/>
-        </w:rPr>
-      </w:pPr>
-      <w:r>
-        <w:rPr>
-          <w:rFonts w:ascii="Calibri" w:hAnsi="Calibri" w:cs="Calibri"/>
-          <w:lang w:val="en"/>
-        </w:rPr>
-        <w:t>where “</w:t>
-      </w:r>
-      <w:r>
-        <w:rPr>
-          <w:rFonts w:ascii="Calibri" w:hAnsi="Calibri" w:cs="Calibri"/>
-          <w:i/>
-          <w:lang w:val="en"/>
-        </w:rPr>
-        <w:t>z</w:t>
-      </w:r>
-      <w:r>
-        <w:rPr>
-          <w:rFonts w:ascii="Calibri" w:hAnsi="Calibri" w:cs="Calibri"/>
-          <w:lang w:val="en"/>
-        </w:rPr>
-        <w:t xml:space="preserve"> -&gt; </w:t>
-      </w:r>
-      <w:r>
-        <w:rPr>
-          <w:rFonts w:ascii="Calibri" w:hAnsi="Calibri" w:cs="Calibri"/>
-          <w:i/>
-          <w:lang w:val="en"/>
-        </w:rPr>
-        <w:t>y</w:t>
-      </w:r>
-      <w:r>
-        <w:rPr>
-          <w:rFonts w:ascii="Calibri" w:hAnsi="Calibri" w:cs="Calibri"/>
-          <w:lang w:val="en"/>
-        </w:rPr>
-        <w:t xml:space="preserve">” indicates that the starting point of </w:t>
-      </w:r>
-      <w:r>
-        <w:rPr>
-          <w:rFonts w:ascii="Calibri" w:hAnsi="Calibri" w:cs="Calibri"/>
-          <w:i/>
-          <w:lang w:val="en"/>
-        </w:rPr>
-        <w:t>z</w:t>
-      </w:r>
-      <w:r>
-        <w:rPr>
-          <w:rFonts w:ascii="Calibri" w:hAnsi="Calibri" w:cs="Calibri"/>
-          <w:lang w:val="en"/>
-        </w:rPr>
-        <w:t xml:space="preserve"> is contained by interval </w:t>
-      </w:r>
-      <w:r>
-        <w:rPr>
-          <w:rFonts w:ascii="Calibri" w:hAnsi="Calibri" w:cs="Calibri"/>
-          <w:i/>
-          <w:lang w:val="en"/>
-        </w:rPr>
-        <w:t xml:space="preserve">y. </w:t>
-      </w:r>
-      <w:r>
-        <w:rPr>
-          <w:rFonts w:ascii="Calibri" w:hAnsi="Calibri" w:cs="Calibri"/>
-          <w:lang w:val="en"/>
-        </w:rPr>
-        <w:t xml:space="preserve">Now </w:t>
-      </w:r>
-      <w:r>
-        <w:rPr>
-          <w:rFonts w:ascii="Calibri" w:hAnsi="Calibri" w:cs="Calibri"/>
-          <w:lang w:val="en"/>
-        </w:rPr>
-        <w:t xml:space="preserve">one </w:t>
-      </w:r>
-      <w:r>
-        <w:rPr>
-          <w:rFonts w:ascii="Calibri" w:hAnsi="Calibri" w:cs="Calibri"/>
-          <w:lang w:val="en"/>
-        </w:rPr>
-        <w:t>binary search for the</w:t>
-      </w:r>
-      <w:r>
-        <w:rPr>
-          <w:rFonts w:ascii="Calibri" w:hAnsi="Calibri" w:cs="Calibri"/>
-          <w:i/>
+          <w:b/>
+          <w:lang w:val="en"/>
+        </w:rPr>
+      </w:pPr>
+      <w:proofErr w:type="spellStart"/>
+      <w:r>
+        <w:rPr>
+          <w:b/>
+          <w:lang w:val="en"/>
+        </w:rPr>
+        <w:t>Jalview’s</w:t>
+      </w:r>
+      <w:proofErr w:type="spellEnd"/>
+      <w:r>
+        <w:rPr>
+          <w:b/>
           <w:lang w:val="en"/>
         </w:rPr>
         <w:t xml:space="preserve"> </w:t>
       </w:r>
-      <w:r>
-        <w:rPr>
-          <w:rFonts w:ascii="Calibri" w:hAnsi="Calibri" w:cs="Calibri"/>
-          <w:lang w:val="en"/>
-        </w:rPr>
-        <w:t xml:space="preserve">closest interval </w:t>
-      </w:r>
-      <w:r>
-        <w:rPr>
-          <w:rFonts w:ascii="Calibri" w:hAnsi="Calibri" w:cs="Calibri"/>
-          <w:i/>
-          <w:lang w:val="en"/>
-        </w:rPr>
-        <w:t>C</w:t>
-      </w:r>
-      <w:r>
-        <w:rPr>
-          <w:rFonts w:ascii="Calibri" w:hAnsi="Calibri" w:cs="Calibri"/>
-          <w:lang w:val="en"/>
-        </w:rPr>
-        <w:t xml:space="preserve"> such that </w:t>
-      </w:r>
-      <w:r>
-        <w:rPr>
-          <w:rFonts w:ascii="Calibri" w:hAnsi="Calibri" w:cs="Calibri"/>
-          <w:i/>
-          <w:lang w:val="en"/>
-        </w:rPr>
-        <w:t>C.start &gt;= I.start</w:t>
-      </w:r>
-      <w:r>
-        <w:rPr>
-          <w:rFonts w:ascii="Calibri" w:hAnsi="Calibri" w:cs="Calibri"/>
-          <w:lang w:val="en"/>
-        </w:rPr>
-        <w:t xml:space="preserve"> will give </w:t>
-      </w:r>
-      <w:r>
-        <w:rPr>
-          <w:rFonts w:ascii="Calibri" w:hAnsi="Calibri" w:cs="Calibri"/>
-          <w:i/>
-          <w:lang w:val="en"/>
-        </w:rPr>
-        <w:t>y</w:t>
-      </w:r>
-      <w:r>
-        <w:rPr>
-          <w:rFonts w:ascii="Calibri" w:hAnsi="Calibri" w:cs="Calibri"/>
-          <w:lang w:val="en"/>
-        </w:rPr>
-        <w:t xml:space="preserve">. From here, we simply </w:t>
-      </w:r>
-      <w:r>
-        <w:rPr>
-          <w:rFonts w:ascii="Calibri" w:hAnsi="Calibri" w:cs="Calibri"/>
-          <w:lang w:val="en"/>
-        </w:rPr>
-        <w:t xml:space="preserve">scan backward </w:t>
-      </w:r>
-      <w:r>
-        <w:rPr>
-          <w:rFonts w:ascii="Calibri" w:hAnsi="Calibri" w:cs="Calibri"/>
-          <w:lang w:val="en"/>
-        </w:rPr>
-        <w:t>t</w:t>
-      </w:r>
-      <w:r>
-        <w:rPr>
-          <w:rFonts w:ascii="Calibri" w:hAnsi="Calibri" w:cs="Calibri"/>
-          <w:lang w:val="en"/>
-        </w:rPr>
-        <w:t>hrough our pointers and forward</w:t>
-      </w:r>
-      <w:r>
-        <w:rPr>
-          <w:rFonts w:ascii="Calibri" w:hAnsi="Calibri" w:cs="Calibri"/>
-          <w:lang w:val="en"/>
-        </w:rPr>
-        <w:t xml:space="preserve"> through our list</w:t>
-      </w:r>
-      <w:r>
-        <w:rPr>
-          <w:rFonts w:ascii="Calibri" w:hAnsi="Calibri" w:cs="Calibri"/>
-          <w:lang w:val="en"/>
-        </w:rPr>
-        <w:t xml:space="preserve"> </w:t>
-      </w:r>
-      <w:r>
-        <w:rPr>
-          <w:rFonts w:ascii="Calibri" w:hAnsi="Calibri" w:cs="Calibri"/>
-          <w:lang w:val="en"/>
-        </w:rPr>
-        <w:t>until we are out of range</w:t>
-      </w:r>
-      <w:r>
-        <w:rPr>
-          <w:rFonts w:ascii="Calibri" w:hAnsi="Calibri" w:cs="Calibri"/>
-          <w:lang w:val="en"/>
-        </w:rPr>
-        <w:t>. Both scans are</w:t>
-      </w:r>
-      <w:r>
-        <w:rPr>
-          <w:rFonts w:ascii="Calibri" w:hAnsi="Calibri" w:cs="Calibri"/>
-          <w:lang w:val="en"/>
-        </w:rPr>
-        <w:t xml:space="preserve"> </w:t>
-      </w:r>
-      <w:r>
-        <w:rPr>
-          <w:rFonts w:ascii="Calibri" w:hAnsi="Calibri" w:cs="Calibri"/>
-          <w:i/>
-          <w:lang w:val="en"/>
-        </w:rPr>
-        <w:t>contiguous</w:t>
-      </w:r>
-      <w:r>
-        <w:rPr>
-          <w:rFonts w:ascii="Calibri" w:hAnsi="Calibri" w:cs="Calibri"/>
-          <w:lang w:val="en"/>
-        </w:rPr>
-        <w:t>.</w:t>
-      </w:r>
-      <w:r>
-        <w:rPr>
-          <w:rFonts w:ascii="Calibri" w:hAnsi="Calibri" w:cs="Calibri"/>
-          <w:lang w:val="en"/>
-        </w:rPr>
-        <w:t xml:space="preserve"> </w:t>
-      </w:r>
+      <w:proofErr w:type="spellStart"/>
+      <w:r>
+        <w:rPr>
+          <w:b/>
+          <w:lang w:val="en"/>
+        </w:rPr>
+        <w:t>NCList</w:t>
+      </w:r>
+      <w:proofErr w:type="spellEnd"/>
+      <w:r>
+        <w:rPr>
+          <w:b/>
+          <w:lang w:val="en"/>
+        </w:rPr>
+        <w:t xml:space="preserve"> implementation – </w:t>
+      </w:r>
+      <w:proofErr w:type="spellStart"/>
+      <w:r>
+        <w:rPr>
+          <w:b/>
+          <w:lang w:val="en"/>
+        </w:rPr>
+        <w:t>IntervalStore</w:t>
+      </w:r>
+      <w:proofErr w:type="spellEnd"/>
     </w:p>
     <w:p>
       <w:pPr>
@@ -1823,7 +1627,6 @@
         <w:adjustRightInd w:val="0"/>
         <w:spacing w:after="0" w:line="276" w:lineRule="auto"/>
         <w:rPr>
-          <w:rFonts w:ascii="Calibri" w:hAnsi="Calibri" w:cs="Calibri"/>
           <w:lang w:val="en"/>
         </w:rPr>
       </w:pPr>
@@ -1846,125 +1649,472 @@
       </w:pPr>
       <w:r>
         <w:rPr>
-          <w:rFonts w:ascii="Calibri" w:hAnsi="Calibri" w:cs="Calibri"/>
-          <w:lang w:val="en"/>
-        </w:rPr>
-        <w:t xml:space="preserve">We have </w:t>
-      </w:r>
-      <w:r>
-        <w:rPr>
-          <w:rFonts w:ascii="Calibri" w:hAnsi="Calibri" w:cs="Calibri"/>
-          <w:lang w:val="en"/>
-        </w:rPr>
-        <w:t>saved (</w:t>
-      </w:r>
-      <w:r>
-        <w:rPr>
-          <w:rFonts w:ascii="Calibri" w:hAnsi="Calibri" w:cs="Calibri"/>
-          <w:i/>
-          <w:lang w:val="en"/>
-        </w:rPr>
-        <w:t xml:space="preserve">n – </w:t>
-      </w:r>
-      <w:r>
-        <w:rPr>
-          <w:rFonts w:ascii="Calibri" w:hAnsi="Calibri" w:cs="Calibri"/>
-          <w:lang w:val="en"/>
-        </w:rPr>
-        <w:t>1)</w:t>
-      </w:r>
-      <w:r>
-        <w:rPr>
-          <w:rFonts w:ascii="Calibri" w:hAnsi="Calibri" w:cs="Calibri"/>
-          <w:lang w:val="en"/>
-        </w:rPr>
-        <w:t xml:space="preserve"> binary searches and (</w:t>
-      </w:r>
-      <w:r>
-        <w:rPr>
-          <w:rFonts w:ascii="Calibri" w:hAnsi="Calibri" w:cs="Calibri"/>
-          <w:i/>
-          <w:lang w:val="en"/>
-        </w:rPr>
-        <w:t>n</w:t>
-      </w:r>
-      <w:r>
-        <w:rPr>
-          <w:rFonts w:ascii="Calibri" w:hAnsi="Calibri" w:cs="Calibri"/>
-          <w:lang w:val="en"/>
-        </w:rPr>
-        <w:t xml:space="preserve"> – 1) * 2 </w:t>
-      </w:r>
-      <w:r>
-        <w:rPr>
-          <w:rFonts w:ascii="Calibri" w:hAnsi="Calibri" w:cs="Calibri"/>
-          <w:lang w:val="en"/>
-        </w:rPr>
-        <w:t>contiguous scans</w:t>
-      </w:r>
-      <w:r>
-        <w:rPr>
-          <w:rFonts w:ascii="Calibri" w:hAnsi="Calibri" w:cs="Calibri"/>
-          <w:lang w:val="en"/>
-        </w:rPr>
-        <w:t>. T</w:t>
-      </w:r>
-      <w:r>
-        <w:rPr>
-          <w:rFonts w:ascii="Calibri" w:hAnsi="Calibri" w:cs="Calibri"/>
-          <w:lang w:val="en"/>
-        </w:rPr>
-        <w:t>he</w:t>
-      </w:r>
-      <w:r>
-        <w:rPr>
-          <w:rFonts w:ascii="Calibri" w:hAnsi="Calibri" w:cs="Calibri"/>
-          <w:lang w:val="en"/>
-        </w:rPr>
-        <w:t xml:space="preserve"> simple linked list avoids the</w:t>
-      </w:r>
-      <w:r>
-        <w:rPr>
-          <w:rFonts w:ascii="Calibri" w:hAnsi="Calibri" w:cs="Calibri"/>
-          <w:lang w:val="en"/>
-        </w:rPr>
-        <w:t xml:space="preserve"> necessity for all the nesting structure that comes with </w:t>
-      </w:r>
-      <w:r>
-        <w:rPr>
-          <w:rFonts w:ascii="Calibri" w:hAnsi="Calibri" w:cs="Calibri"/>
-          <w:lang w:val="en"/>
-        </w:rPr>
-        <w:t xml:space="preserve">NCNodes and </w:t>
-      </w:r>
-      <w:r>
-        <w:rPr>
-          <w:rFonts w:ascii="Calibri" w:hAnsi="Calibri" w:cs="Calibri"/>
+          <w:lang w:val="en"/>
+        </w:rPr>
+        <w:t xml:space="preserve">The implementation of </w:t>
+      </w:r>
+      <w:proofErr w:type="spellStart"/>
+      <w:r>
+        <w:rPr>
           <w:lang w:val="en"/>
         </w:rPr>
         <w:t>NCList</w:t>
       </w:r>
-      <w:r>
-        <w:rPr>
-          <w:rFonts w:ascii="Calibri" w:hAnsi="Calibri" w:cs="Calibri"/>
-          <w:lang w:val="en"/>
-        </w:rPr>
-        <w:t>,</w:t>
-      </w:r>
-      <w:r>
-        <w:rPr>
-          <w:rFonts w:ascii="Calibri" w:hAnsi="Calibri" w:cs="Calibri"/>
-          <w:lang w:val="en"/>
-        </w:rPr>
-        <w:t xml:space="preserve"> and also provides an opportunity for “lazy initialization” of the list</w:t>
-      </w:r>
-      <w:r>
-        <w:rPr>
-          <w:rFonts w:ascii="Calibri" w:hAnsi="Calibri" w:cs="Calibri"/>
-          <w:lang w:val="en"/>
-        </w:rPr>
-        <w:t xml:space="preserve">. </w:t>
-      </w:r>
+      <w:proofErr w:type="spellEnd"/>
+      <w:r>
+        <w:rPr>
+          <w:lang w:val="en"/>
+        </w:rPr>
+        <w:t xml:space="preserve"> in </w:t>
+      </w:r>
+      <w:proofErr w:type="spellStart"/>
+      <w:r>
+        <w:rPr>
+          <w:lang w:val="en"/>
+        </w:rPr>
+        <w:t>Jalview</w:t>
+      </w:r>
+      <w:proofErr w:type="spellEnd"/>
+      <w:r>
+        <w:rPr>
+          <w:lang w:val="en"/>
+        </w:rPr>
+        <w:t xml:space="preserve">, </w:t>
+      </w:r>
+      <w:proofErr w:type="spellStart"/>
+      <w:r>
+        <w:rPr>
+          <w:lang w:val="en"/>
+        </w:rPr>
+        <w:t>IntervalStore</w:t>
+      </w:r>
+      <w:proofErr w:type="spellEnd"/>
+      <w:r>
+        <w:rPr>
+          <w:lang w:val="en"/>
+        </w:rPr>
+        <w:t>&lt;</w:t>
+      </w:r>
+      <w:proofErr w:type="spellStart"/>
+      <w:r>
+        <w:rPr>
+          <w:lang w:val="en"/>
+        </w:rPr>
+        <w:t>SequenceFeature</w:t>
+      </w:r>
+      <w:proofErr w:type="spellEnd"/>
+      <w:r>
+        <w:rPr>
+          <w:lang w:val="en"/>
+        </w:rPr>
+        <w:t xml:space="preserve">&gt; is identical to the original specification, with the added efficiency that during initialization all intervals that have no subintervals are set aside in a separate list. While this adds complications when adding or removing intervals from the set, it is more efficient in terms of storage (just a simple </w:t>
+      </w:r>
+      <w:proofErr w:type="spellStart"/>
+      <w:r>
+        <w:rPr>
+          <w:lang w:val="en"/>
+        </w:rPr>
+        <w:t>ArrayList</w:t>
+      </w:r>
+      <w:proofErr w:type="spellEnd"/>
+      <w:r>
+        <w:rPr>
+          <w:lang w:val="en"/>
+        </w:rPr>
+        <w:t>&lt;</w:t>
+      </w:r>
+      <w:proofErr w:type="spellStart"/>
+      <w:r>
+        <w:rPr>
+          <w:lang w:val="en"/>
+        </w:rPr>
+        <w:t>SequenceFeature</w:t>
+      </w:r>
+      <w:proofErr w:type="spellEnd"/>
+      <w:r>
+        <w:rPr>
+          <w:lang w:val="en"/>
+        </w:rPr>
+        <w:t xml:space="preserve">&gt;). The </w:t>
+      </w:r>
+      <w:proofErr w:type="spellStart"/>
+      <w:r>
+        <w:rPr>
+          <w:lang w:val="en"/>
+        </w:rPr>
+        <w:t>Jalview</w:t>
+      </w:r>
+      <w:proofErr w:type="spellEnd"/>
+      <w:r>
+        <w:rPr>
+          <w:lang w:val="en"/>
+        </w:rPr>
+        <w:t xml:space="preserve"> implementation </w:t>
+      </w:r>
+      <w:proofErr w:type="gramStart"/>
+      <w:r>
+        <w:rPr>
+          <w:lang w:val="en"/>
+        </w:rPr>
+        <w:t>is further optimized</w:t>
+      </w:r>
+      <w:proofErr w:type="gramEnd"/>
+      <w:r>
+        <w:rPr>
+          <w:lang w:val="en"/>
+        </w:rPr>
+        <w:t xml:space="preserve"> by separating different </w:t>
+      </w:r>
+      <w:r>
+        <w:rPr>
+          <w:i/>
+          <w:lang w:val="en"/>
+        </w:rPr>
+        <w:t>types</w:t>
+      </w:r>
+      <w:r>
+        <w:rPr>
+          <w:lang w:val="en"/>
+        </w:rPr>
+        <w:t xml:space="preserve"> of features (</w:t>
+      </w:r>
+      <w:proofErr w:type="spellStart"/>
+      <w:r>
+        <w:rPr>
+          <w:lang w:val="en"/>
+        </w:rPr>
+        <w:t>plaf</w:t>
+      </w:r>
+      <w:proofErr w:type="spellEnd"/>
+      <w:r>
+        <w:rPr>
+          <w:lang w:val="en"/>
+        </w:rPr>
+        <w:t xml:space="preserve">, variant, etc.) into separate </w:t>
+      </w:r>
+      <w:proofErr w:type="spellStart"/>
+      <w:r>
+        <w:rPr>
+          <w:lang w:val="en"/>
+        </w:rPr>
+        <w:t>FeatureStore</w:t>
+      </w:r>
+      <w:proofErr w:type="spellEnd"/>
+      <w:r>
+        <w:rPr>
+          <w:lang w:val="en"/>
+        </w:rPr>
+        <w:t xml:space="preserve"> objects, each with their own </w:t>
+      </w:r>
+      <w:proofErr w:type="spellStart"/>
+      <w:r>
+        <w:rPr>
+          <w:lang w:val="en"/>
+        </w:rPr>
+        <w:t>IntervalStore</w:t>
+      </w:r>
+      <w:proofErr w:type="spellEnd"/>
+      <w:r>
+        <w:rPr>
+          <w:lang w:val="en"/>
+        </w:rPr>
+        <w:t>. This substantially reduces the number of levels of nesting as well as the number of intervals in any single binary search.</w:t>
+      </w:r>
+    </w:p>
+    <w:p>
+      <w:pPr>
+        <w:tabs>
+          <w:tab w:val="left" w:pos="2880"/>
+        </w:tabs>
+        <w:autoSpaceDE w:val="0"/>
+        <w:autoSpaceDN w:val="0"/>
+        <w:adjustRightInd w:val="0"/>
+        <w:spacing w:after="0" w:line="276" w:lineRule="auto"/>
+        <w:rPr>
+          <w:rFonts w:ascii="Calibri" w:hAnsi="Calibri" w:cs="Calibri"/>
+          <w:b/>
+          <w:lang w:val="en"/>
+        </w:rPr>
+      </w:pPr>
+    </w:p>
+    <w:p>
+      <w:pPr>
+        <w:tabs>
+          <w:tab w:val="left" w:pos="2880"/>
+        </w:tabs>
+        <w:autoSpaceDE w:val="0"/>
+        <w:autoSpaceDN w:val="0"/>
+        <w:adjustRightInd w:val="0"/>
+        <w:spacing w:after="0" w:line="276" w:lineRule="auto"/>
+        <w:rPr>
+          <w:rFonts w:ascii="Calibri" w:hAnsi="Calibri" w:cs="Calibri"/>
+          <w:b/>
+          <w:lang w:val="en"/>
+        </w:rPr>
+      </w:pPr>
+      <w:proofErr w:type="gramStart"/>
+      <w:r>
+        <w:rPr>
+          <w:rFonts w:ascii="Calibri" w:hAnsi="Calibri" w:cs="Calibri"/>
+          <w:b/>
+          <w:lang w:val="en"/>
+        </w:rPr>
+        <w:t>But</w:t>
+      </w:r>
+      <w:proofErr w:type="gramEnd"/>
+      <w:r>
+        <w:rPr>
+          <w:rFonts w:ascii="Calibri" w:hAnsi="Calibri" w:cs="Calibri"/>
+          <w:b/>
+          <w:lang w:val="en"/>
+        </w:rPr>
+        <w:t xml:space="preserve"> </w:t>
+      </w:r>
+      <w:r>
+        <w:rPr>
+          <w:rFonts w:ascii="Calibri" w:hAnsi="Calibri" w:cs="Calibri"/>
+          <w:b/>
+          <w:lang w:val="en"/>
+        </w:rPr>
+        <w:t>do we have to nest?</w:t>
+      </w:r>
+    </w:p>
+    <w:p>
+      <w:pPr>
+        <w:tabs>
+          <w:tab w:val="left" w:pos="2880"/>
+        </w:tabs>
+        <w:autoSpaceDE w:val="0"/>
+        <w:autoSpaceDN w:val="0"/>
+        <w:adjustRightInd w:val="0"/>
+        <w:spacing w:after="0" w:line="276" w:lineRule="auto"/>
+        <w:rPr>
+          <w:rFonts w:ascii="Calibri" w:hAnsi="Calibri" w:cs="Calibri"/>
+          <w:b/>
+          <w:lang w:val="en"/>
+        </w:rPr>
+      </w:pPr>
+    </w:p>
+    <w:p>
+      <w:pPr>
+        <w:tabs>
+          <w:tab w:val="left" w:pos="2880"/>
+        </w:tabs>
+        <w:autoSpaceDE w:val="0"/>
+        <w:autoSpaceDN w:val="0"/>
+        <w:adjustRightInd w:val="0"/>
+        <w:spacing w:after="0" w:line="276" w:lineRule="auto"/>
+        <w:rPr>
+          <w:rFonts w:ascii="Calibri" w:hAnsi="Calibri" w:cs="Calibri"/>
+          <w:lang w:val="en"/>
+        </w:rPr>
+      </w:pPr>
+      <w:r>
+        <w:rPr>
+          <w:rFonts w:ascii="Calibri" w:hAnsi="Calibri" w:cs="Calibri"/>
+          <w:lang w:val="en"/>
+        </w:rPr>
+        <w:t>T</w:t>
+      </w:r>
+      <w:r>
+        <w:rPr>
+          <w:rFonts w:ascii="Calibri" w:hAnsi="Calibri" w:cs="Calibri"/>
+          <w:lang w:val="en"/>
+        </w:rPr>
+        <w:t>here is another, considerably simpler, solution involving a linked list</w:t>
+      </w:r>
+      <w:r>
+        <w:rPr>
+          <w:rFonts w:ascii="Calibri" w:hAnsi="Calibri" w:cs="Calibri"/>
+          <w:lang w:val="en"/>
+        </w:rPr>
+        <w:t xml:space="preserve"> with similarly scalable performance.</w:t>
+      </w:r>
+      <w:r>
+        <w:rPr>
+          <w:rFonts w:ascii="Calibri" w:hAnsi="Calibri" w:cs="Calibri"/>
+          <w:lang w:val="en"/>
+        </w:rPr>
+        <w:t xml:space="preserve"> The problem addressed by </w:t>
+      </w:r>
+      <w:proofErr w:type="spellStart"/>
+      <w:r>
+        <w:rPr>
+          <w:rFonts w:ascii="Calibri" w:hAnsi="Calibri" w:cs="Calibri"/>
+          <w:lang w:val="en"/>
+        </w:rPr>
+        <w:t>NCList</w:t>
+      </w:r>
+      <w:proofErr w:type="spellEnd"/>
+      <w:r>
+        <w:rPr>
+          <w:rFonts w:ascii="Calibri" w:hAnsi="Calibri" w:cs="Calibri"/>
+          <w:lang w:val="en"/>
+        </w:rPr>
+        <w:t xml:space="preserve"> is that once the first binary search is over, we still </w:t>
+      </w:r>
+      <w:proofErr w:type="gramStart"/>
+      <w:r>
+        <w:rPr>
+          <w:rFonts w:ascii="Calibri" w:hAnsi="Calibri" w:cs="Calibri"/>
+          <w:lang w:val="en"/>
+        </w:rPr>
+        <w:t>don’t</w:t>
+      </w:r>
+      <w:proofErr w:type="gramEnd"/>
+      <w:r>
+        <w:rPr>
+          <w:rFonts w:ascii="Calibri" w:hAnsi="Calibri" w:cs="Calibri"/>
+          <w:lang w:val="en"/>
+        </w:rPr>
+        <w:t xml:space="preserve"> know which intervals that start ahead of our found interval overlap with it. </w:t>
+      </w:r>
+      <w:r>
+        <w:rPr>
+          <w:rFonts w:ascii="Calibri" w:hAnsi="Calibri" w:cs="Calibri"/>
+          <w:lang w:val="en"/>
+        </w:rPr>
+        <w:t xml:space="preserve"> </w:t>
+      </w:r>
+      <w:r>
+        <w:rPr>
+          <w:rFonts w:ascii="Calibri" w:hAnsi="Calibri" w:cs="Calibri"/>
+          <w:lang w:val="en"/>
+        </w:rPr>
+        <w:t>But this is just a problem of initialization. I</w:t>
+      </w:r>
+      <w:r>
+        <w:rPr>
+          <w:rFonts w:ascii="Calibri" w:hAnsi="Calibri" w:cs="Calibri"/>
+          <w:lang w:val="en"/>
+        </w:rPr>
+        <w:t xml:space="preserve">f we allow for one object to point to another, all we have to do is to add a </w:t>
+      </w:r>
+      <w:r>
+        <w:rPr>
+          <w:rFonts w:ascii="Calibri" w:hAnsi="Calibri" w:cs="Calibri"/>
+          <w:lang w:val="en"/>
+        </w:rPr>
+        <w:t xml:space="preserve">single </w:t>
+      </w:r>
+      <w:r>
+        <w:rPr>
+          <w:rFonts w:ascii="Calibri" w:hAnsi="Calibri" w:cs="Calibri"/>
+          <w:lang w:val="en"/>
+        </w:rPr>
+        <w:t>“starting point contained by” pointer to the intervals such that</w:t>
+      </w:r>
+    </w:p>
+    <w:p>
+      <w:pPr>
+        <w:tabs>
+          <w:tab w:val="left" w:pos="2880"/>
+        </w:tabs>
+        <w:autoSpaceDE w:val="0"/>
+        <w:autoSpaceDN w:val="0"/>
+        <w:adjustRightInd w:val="0"/>
+        <w:spacing w:after="0" w:line="276" w:lineRule="auto"/>
+        <w:rPr>
+          <w:rFonts w:ascii="Calibri" w:hAnsi="Calibri" w:cs="Calibri"/>
+          <w:lang w:val="en"/>
+        </w:rPr>
+      </w:pPr>
+    </w:p>
+    <w:p>
+      <w:pPr>
+        <w:tabs>
+          <w:tab w:val="left" w:pos="1404"/>
+          <w:tab w:val="left" w:pos="2880"/>
+        </w:tabs>
+        <w:autoSpaceDE w:val="0"/>
+        <w:autoSpaceDN w:val="0"/>
+        <w:adjustRightInd w:val="0"/>
+        <w:spacing w:after="0" w:line="276" w:lineRule="auto"/>
+        <w:rPr>
+          <w:rFonts w:ascii="Calibri" w:hAnsi="Calibri" w:cs="Calibri"/>
+          <w:i/>
+          <w:lang w:val="en"/>
+        </w:rPr>
+      </w:pPr>
+      <w:r>
+        <w:rPr>
+          <w:rFonts w:ascii="Calibri" w:hAnsi="Calibri" w:cs="Calibri"/>
+          <w:lang w:val="en"/>
+        </w:rPr>
+        <w:tab/>
+        <w:t xml:space="preserve"> </w:t>
+      </w:r>
+      <w:proofErr w:type="gramStart"/>
+      <w:r>
+        <w:rPr>
+          <w:rFonts w:ascii="Calibri" w:hAnsi="Calibri" w:cs="Calibri"/>
+          <w:i/>
+          <w:lang w:val="en"/>
+        </w:rPr>
+        <w:t>z</w:t>
+      </w:r>
+      <w:proofErr w:type="gramEnd"/>
+      <w:r>
+        <w:rPr>
+          <w:rFonts w:ascii="Calibri" w:hAnsi="Calibri" w:cs="Calibri"/>
+          <w:lang w:val="en"/>
+        </w:rPr>
+        <w:t xml:space="preserve"> -&gt;</w:t>
+      </w:r>
+      <w:r>
+        <w:rPr>
+          <w:rFonts w:ascii="Calibri" w:hAnsi="Calibri" w:cs="Calibri"/>
+          <w:i/>
+          <w:lang w:val="en"/>
+        </w:rPr>
+        <w:t xml:space="preserve"> y</w:t>
+      </w:r>
+      <w:r>
+        <w:rPr>
+          <w:rFonts w:ascii="Calibri" w:hAnsi="Calibri" w:cs="Calibri"/>
+          <w:lang w:val="en"/>
+        </w:rPr>
+        <w:t xml:space="preserve"> -&gt;</w:t>
+      </w:r>
+      <w:r>
+        <w:rPr>
+          <w:rFonts w:ascii="Calibri" w:hAnsi="Calibri" w:cs="Calibri"/>
+          <w:i/>
+          <w:lang w:val="en"/>
+        </w:rPr>
+        <w:t xml:space="preserve"> x</w:t>
+      </w:r>
+      <w:r>
+        <w:rPr>
+          <w:rFonts w:ascii="Calibri" w:hAnsi="Calibri" w:cs="Calibri"/>
+          <w:lang w:val="en"/>
+        </w:rPr>
+        <w:t xml:space="preserve"> -&gt;</w:t>
+      </w:r>
+      <w:r>
+        <w:rPr>
+          <w:rFonts w:ascii="Calibri" w:hAnsi="Calibri" w:cs="Calibri"/>
+          <w:i/>
+          <w:lang w:val="en"/>
+        </w:rPr>
+        <w:t xml:space="preserve"> w</w:t>
+      </w:r>
+    </w:p>
+    <w:p>
+      <w:pPr>
+        <w:tabs>
+          <w:tab w:val="left" w:pos="1404"/>
+          <w:tab w:val="left" w:pos="2880"/>
+        </w:tabs>
+        <w:autoSpaceDE w:val="0"/>
+        <w:autoSpaceDN w:val="0"/>
+        <w:adjustRightInd w:val="0"/>
+        <w:spacing w:after="0" w:line="276" w:lineRule="auto"/>
+        <w:rPr>
+          <w:rFonts w:ascii="Calibri" w:hAnsi="Calibri" w:cs="Calibri"/>
+          <w:lang w:val="en"/>
+        </w:rPr>
+      </w:pPr>
     </w:p>
     <w:p>
       <w:pPr>
@@ -1982,6 +2132,247 @@
           <w:lang w:val="en"/>
         </w:rPr>
       </w:pPr>
+      <w:proofErr w:type="gramStart"/>
+      <w:r>
+        <w:rPr>
+          <w:rFonts w:ascii="Calibri" w:hAnsi="Calibri" w:cs="Calibri"/>
+          <w:lang w:val="en"/>
+        </w:rPr>
+        <w:t>where</w:t>
+      </w:r>
+      <w:proofErr w:type="gramEnd"/>
+      <w:r>
+        <w:rPr>
+          <w:rFonts w:ascii="Calibri" w:hAnsi="Calibri" w:cs="Calibri"/>
+          <w:lang w:val="en"/>
+        </w:rPr>
+        <w:t xml:space="preserve"> “</w:t>
+      </w:r>
+      <w:r>
+        <w:rPr>
+          <w:rFonts w:ascii="Calibri" w:hAnsi="Calibri" w:cs="Calibri"/>
+          <w:i/>
+          <w:lang w:val="en"/>
+        </w:rPr>
+        <w:t>z</w:t>
+      </w:r>
+      <w:r>
+        <w:rPr>
+          <w:rFonts w:ascii="Calibri" w:hAnsi="Calibri" w:cs="Calibri"/>
+          <w:lang w:val="en"/>
+        </w:rPr>
+        <w:t xml:space="preserve"> -&gt; </w:t>
+      </w:r>
+      <w:r>
+        <w:rPr>
+          <w:rFonts w:ascii="Calibri" w:hAnsi="Calibri" w:cs="Calibri"/>
+          <w:i/>
+          <w:lang w:val="en"/>
+        </w:rPr>
+        <w:t>y</w:t>
+      </w:r>
+      <w:r>
+        <w:rPr>
+          <w:rFonts w:ascii="Calibri" w:hAnsi="Calibri" w:cs="Calibri"/>
+          <w:lang w:val="en"/>
+        </w:rPr>
+        <w:t xml:space="preserve">” indicates that the starting point of </w:t>
+      </w:r>
+      <w:r>
+        <w:rPr>
+          <w:rFonts w:ascii="Calibri" w:hAnsi="Calibri" w:cs="Calibri"/>
+          <w:i/>
+          <w:lang w:val="en"/>
+        </w:rPr>
+        <w:t>z</w:t>
+      </w:r>
+      <w:r>
+        <w:rPr>
+          <w:rFonts w:ascii="Calibri" w:hAnsi="Calibri" w:cs="Calibri"/>
+          <w:lang w:val="en"/>
+        </w:rPr>
+        <w:t xml:space="preserve"> is contained by interval </w:t>
+      </w:r>
+      <w:r>
+        <w:rPr>
+          <w:rFonts w:ascii="Calibri" w:hAnsi="Calibri" w:cs="Calibri"/>
+          <w:i/>
+          <w:lang w:val="en"/>
+        </w:rPr>
+        <w:t xml:space="preserve">y. </w:t>
+      </w:r>
+      <w:r>
+        <w:rPr>
+          <w:rFonts w:ascii="Calibri" w:hAnsi="Calibri" w:cs="Calibri"/>
+          <w:lang w:val="en"/>
+        </w:rPr>
+        <w:t xml:space="preserve">Now </w:t>
+      </w:r>
+      <w:r>
+        <w:rPr>
+          <w:rFonts w:ascii="Calibri" w:hAnsi="Calibri" w:cs="Calibri"/>
+          <w:lang w:val="en"/>
+        </w:rPr>
+        <w:t xml:space="preserve">one </w:t>
+      </w:r>
+      <w:r>
+        <w:rPr>
+          <w:rFonts w:ascii="Calibri" w:hAnsi="Calibri" w:cs="Calibri"/>
+          <w:lang w:val="en"/>
+        </w:rPr>
+        <w:t>binary search for the</w:t>
+      </w:r>
+      <w:r>
+        <w:rPr>
+          <w:rFonts w:ascii="Calibri" w:hAnsi="Calibri" w:cs="Calibri"/>
+          <w:i/>
+          <w:lang w:val="en"/>
+        </w:rPr>
+        <w:t xml:space="preserve"> </w:t>
+      </w:r>
+      <w:r>
+        <w:rPr>
+          <w:rFonts w:ascii="Calibri" w:hAnsi="Calibri" w:cs="Calibri"/>
+          <w:lang w:val="en"/>
+        </w:rPr>
+        <w:t xml:space="preserve">closest interval </w:t>
+      </w:r>
+      <w:r>
+        <w:rPr>
+          <w:rFonts w:ascii="Calibri" w:hAnsi="Calibri" w:cs="Calibri"/>
+          <w:i/>
+          <w:lang w:val="en"/>
+        </w:rPr>
+        <w:t>C</w:t>
+      </w:r>
+      <w:r>
+        <w:rPr>
+          <w:rFonts w:ascii="Calibri" w:hAnsi="Calibri" w:cs="Calibri"/>
+          <w:lang w:val="en"/>
+        </w:rPr>
+        <w:t xml:space="preserve"> such that </w:t>
+      </w:r>
+      <w:proofErr w:type="spellStart"/>
+      <w:r>
+        <w:rPr>
+          <w:rFonts w:ascii="Calibri" w:hAnsi="Calibri" w:cs="Calibri"/>
+          <w:i/>
+          <w:lang w:val="en"/>
+        </w:rPr>
+        <w:t>C.start</w:t>
+      </w:r>
+      <w:proofErr w:type="spellEnd"/>
+      <w:r>
+        <w:rPr>
+          <w:rFonts w:ascii="Calibri" w:hAnsi="Calibri" w:cs="Calibri"/>
+          <w:i/>
+          <w:lang w:val="en"/>
+        </w:rPr>
+        <w:t xml:space="preserve"> &gt;= </w:t>
+      </w:r>
+      <w:proofErr w:type="spellStart"/>
+      <w:r>
+        <w:rPr>
+          <w:rFonts w:ascii="Calibri" w:hAnsi="Calibri" w:cs="Calibri"/>
+          <w:i/>
+          <w:lang w:val="en"/>
+        </w:rPr>
+        <w:t>I.start</w:t>
+      </w:r>
+      <w:proofErr w:type="spellEnd"/>
+      <w:r>
+        <w:rPr>
+          <w:rFonts w:ascii="Calibri" w:hAnsi="Calibri" w:cs="Calibri"/>
+          <w:lang w:val="en"/>
+        </w:rPr>
+        <w:t xml:space="preserve"> will give </w:t>
+      </w:r>
+      <w:r>
+        <w:rPr>
+          <w:rFonts w:ascii="Calibri" w:hAnsi="Calibri" w:cs="Calibri"/>
+          <w:i/>
+          <w:lang w:val="en"/>
+        </w:rPr>
+        <w:t>y</w:t>
+      </w:r>
+      <w:r>
+        <w:rPr>
+          <w:rFonts w:ascii="Calibri" w:hAnsi="Calibri" w:cs="Calibri"/>
+          <w:lang w:val="en"/>
+        </w:rPr>
+        <w:t xml:space="preserve">. From here, we simply </w:t>
+      </w:r>
+      <w:r>
+        <w:rPr>
+          <w:rFonts w:ascii="Calibri" w:hAnsi="Calibri" w:cs="Calibri"/>
+          <w:lang w:val="en"/>
+        </w:rPr>
+        <w:t xml:space="preserve">scan backward </w:t>
+      </w:r>
+      <w:r>
+        <w:rPr>
+          <w:rFonts w:ascii="Calibri" w:hAnsi="Calibri" w:cs="Calibri"/>
+          <w:lang w:val="en"/>
+        </w:rPr>
+        <w:t>t</w:t>
+      </w:r>
+      <w:r>
+        <w:rPr>
+          <w:rFonts w:ascii="Calibri" w:hAnsi="Calibri" w:cs="Calibri"/>
+          <w:lang w:val="en"/>
+        </w:rPr>
+        <w:t>hrough our pointers and forward</w:t>
+      </w:r>
+      <w:r>
+        <w:rPr>
+          <w:rFonts w:ascii="Calibri" w:hAnsi="Calibri" w:cs="Calibri"/>
+          <w:lang w:val="en"/>
+        </w:rPr>
+        <w:t xml:space="preserve"> through our list</w:t>
+      </w:r>
+      <w:r>
+        <w:rPr>
+          <w:rFonts w:ascii="Calibri" w:hAnsi="Calibri" w:cs="Calibri"/>
+          <w:lang w:val="en"/>
+        </w:rPr>
+        <w:t xml:space="preserve"> </w:t>
+      </w:r>
+      <w:r>
+        <w:rPr>
+          <w:rFonts w:ascii="Calibri" w:hAnsi="Calibri" w:cs="Calibri"/>
+          <w:lang w:val="en"/>
+        </w:rPr>
+        <w:t>until we are out of range. Both scans are</w:t>
+      </w:r>
+      <w:r>
+        <w:rPr>
+          <w:rFonts w:ascii="Calibri" w:hAnsi="Calibri" w:cs="Calibri"/>
+          <w:lang w:val="en"/>
+        </w:rPr>
+        <w:t xml:space="preserve"> </w:t>
+      </w:r>
+      <w:r>
+        <w:rPr>
+          <w:rFonts w:ascii="Calibri" w:hAnsi="Calibri" w:cs="Calibri"/>
+          <w:i/>
+          <w:lang w:val="en"/>
+        </w:rPr>
+        <w:t>contiguous</w:t>
+      </w:r>
+      <w:r>
+        <w:rPr>
+          <w:rFonts w:ascii="Calibri" w:hAnsi="Calibri" w:cs="Calibri"/>
+          <w:lang w:val="en"/>
+        </w:rPr>
+        <w:t>.</w:t>
+      </w:r>
+      <w:r>
+        <w:rPr>
+          <w:rFonts w:ascii="Calibri" w:hAnsi="Calibri" w:cs="Calibri"/>
+          <w:lang w:val="en"/>
+        </w:rPr>
+        <w:t xml:space="preserve"> </w:t>
+      </w:r>
     </w:p>
     <w:p>
       <w:pPr>
@@ -1999,193 +2390,6 @@
           <w:lang w:val="en"/>
         </w:rPr>
       </w:pPr>
-      <w:r>
-        <w:rPr>
-          <w:rFonts w:ascii="Calibri" w:hAnsi="Calibri" w:cs="Calibri"/>
-          <w:lang w:val="en"/>
-        </w:rPr>
-        <w:t xml:space="preserve">The advantage of NCList is that it </w:t>
-      </w:r>
-      <w:r>
-        <w:rPr>
-          <w:rFonts w:ascii="Calibri" w:hAnsi="Calibri" w:cs="Calibri"/>
-          <w:lang w:val="en"/>
-        </w:rPr>
-        <w:t>pre-</w:t>
-      </w:r>
-      <w:r>
-        <w:rPr>
-          <w:rFonts w:ascii="Calibri" w:hAnsi="Calibri" w:cs="Calibri"/>
-          <w:lang w:val="en"/>
-        </w:rPr>
-        <w:t xml:space="preserve">partitions the binary search of </w:t>
-      </w:r>
-      <w:r>
-        <w:rPr>
-          <w:rFonts w:ascii="Calibri" w:hAnsi="Calibri" w:cs="Calibri"/>
-          <w:i/>
-          <w:lang w:val="en"/>
-        </w:rPr>
-        <w:t>N</w:t>
-      </w:r>
-      <w:r>
-        <w:rPr>
-          <w:rFonts w:ascii="Calibri" w:hAnsi="Calibri" w:cs="Calibri"/>
-          <w:lang w:val="en"/>
-        </w:rPr>
-        <w:t xml:space="preserve"> objects into a </w:t>
-      </w:r>
-      <w:r>
-        <w:rPr>
-          <w:rFonts w:ascii="Calibri" w:hAnsi="Calibri" w:cs="Calibri"/>
-          <w:lang w:val="en"/>
-        </w:rPr>
-        <w:t>set</w:t>
-      </w:r>
-      <w:r>
-        <w:rPr>
-          <w:rFonts w:ascii="Calibri" w:hAnsi="Calibri" w:cs="Calibri"/>
-          <w:lang w:val="en"/>
-        </w:rPr>
-        <w:t xml:space="preserve"> of </w:t>
-      </w:r>
-      <w:r>
-        <w:rPr>
-          <w:rFonts w:ascii="Calibri" w:hAnsi="Calibri" w:cs="Calibri"/>
-          <w:i/>
-          <w:lang w:val="en"/>
-        </w:rPr>
-        <w:t xml:space="preserve">n </w:t>
-      </w:r>
-      <w:r>
-        <w:rPr>
-          <w:rFonts w:ascii="Calibri" w:hAnsi="Calibri" w:cs="Calibri"/>
-          <w:lang w:val="en"/>
-        </w:rPr>
-        <w:t xml:space="preserve">binary searches of </w:t>
-      </w:r>
-      <w:r>
-        <w:rPr>
-          <w:rFonts w:ascii="Calibri" w:hAnsi="Calibri" w:cs="Calibri"/>
-          <w:i/>
-          <w:lang w:val="en"/>
-        </w:rPr>
-        <w:t>m</w:t>
-      </w:r>
-      <w:r>
-        <w:rPr>
-          <w:rFonts w:ascii="Calibri" w:hAnsi="Calibri" w:cs="Calibri"/>
-          <w:i/>
-          <w:lang w:val="en"/>
-        </w:rPr>
-        <w:softHyphen/>
-      </w:r>
-      <w:r>
-        <w:rPr>
-          <w:rFonts w:ascii="Calibri" w:hAnsi="Calibri" w:cs="Calibri"/>
-          <w:i/>
-          <w:vertAlign w:val="subscript"/>
-          <w:lang w:val="en"/>
-        </w:rPr>
-        <w:t>i</w:t>
-      </w:r>
-      <w:r>
-        <w:rPr>
-          <w:rFonts w:ascii="Calibri" w:hAnsi="Calibri" w:cs="Calibri"/>
-          <w:lang w:val="en"/>
-        </w:rPr>
-        <w:t xml:space="preserve"> </w:t>
-      </w:r>
-      <w:r>
-        <w:rPr>
-          <w:rFonts w:ascii="Calibri" w:hAnsi="Calibri" w:cs="Calibri"/>
-          <w:lang w:val="en"/>
-        </w:rPr>
-        <w:t>≤</w:t>
-      </w:r>
-      <w:r>
-        <w:rPr>
-          <w:rFonts w:ascii="Calibri" w:hAnsi="Calibri" w:cs="Calibri"/>
-          <w:lang w:val="en"/>
-        </w:rPr>
-        <w:t xml:space="preserve"> </w:t>
-      </w:r>
-      <w:r>
-        <w:rPr>
-          <w:rFonts w:ascii="Calibri" w:hAnsi="Calibri" w:cs="Calibri"/>
-          <w:i/>
-          <w:lang w:val="en"/>
-        </w:rPr>
-        <w:t>N</w:t>
-      </w:r>
-      <w:r>
-        <w:rPr>
-          <w:rFonts w:ascii="Calibri" w:hAnsi="Calibri" w:cs="Calibri"/>
-          <w:lang w:val="en"/>
-        </w:rPr>
-        <w:t xml:space="preserve"> objects, where SUM(</w:t>
-      </w:r>
-      <w:r>
-        <w:rPr>
-          <w:rFonts w:ascii="Calibri" w:hAnsi="Calibri" w:cs="Calibri"/>
-          <w:i/>
-          <w:lang w:val="en"/>
-        </w:rPr>
-        <w:t>i</w:t>
-      </w:r>
-      <w:r>
-        <w:rPr>
-          <w:rFonts w:ascii="Calibri" w:hAnsi="Calibri" w:cs="Calibri"/>
-          <w:lang w:val="en"/>
-        </w:rPr>
-        <w:t>){</w:t>
-      </w:r>
-      <w:r>
-        <w:rPr>
-          <w:rFonts w:ascii="Calibri" w:hAnsi="Calibri" w:cs="Calibri"/>
-          <w:i/>
-          <w:lang w:val="en"/>
-        </w:rPr>
-        <w:t>m</w:t>
-      </w:r>
-      <w:r>
-        <w:rPr>
-          <w:rFonts w:ascii="Calibri" w:hAnsi="Calibri" w:cs="Calibri"/>
-          <w:i/>
-          <w:vertAlign w:val="subscript"/>
-          <w:lang w:val="en"/>
-        </w:rPr>
-        <w:t>i</w:t>
-      </w:r>
-      <w:r>
-        <w:rPr>
-          <w:rFonts w:ascii="Calibri" w:hAnsi="Calibri" w:cs="Calibri"/>
-          <w:lang w:val="en"/>
-        </w:rPr>
-        <w:t xml:space="preserve">} = </w:t>
-      </w:r>
-      <w:r>
-        <w:rPr>
-          <w:rFonts w:ascii="Calibri" w:hAnsi="Calibri" w:cs="Calibri"/>
-          <w:i/>
-          <w:lang w:val="en"/>
-        </w:rPr>
-        <w:t>N</w:t>
-      </w:r>
-      <w:r>
-        <w:rPr>
-          <w:rFonts w:ascii="Calibri" w:hAnsi="Calibri" w:cs="Calibri"/>
-          <w:lang w:val="en"/>
-        </w:rPr>
-        <w:t xml:space="preserve">. </w:t>
-      </w:r>
-      <w:r>
-        <w:rPr>
-          <w:rFonts w:ascii="Calibri" w:hAnsi="Calibri" w:cs="Calibri"/>
-          <w:lang w:val="en"/>
-        </w:rPr>
-        <w:t>Depending upon the extent of nesting, this could be significant. With minimally nested sets, however, it is unlikely that this advantage would be noticeable.</w:t>
-      </w:r>
     </w:p>
     <w:p>
       <w:pPr>
@@ -2203,6 +2407,170 @@
           <w:lang w:val="en"/>
         </w:rPr>
       </w:pPr>
+      <w:r>
+        <w:rPr>
+          <w:rFonts w:ascii="Calibri" w:hAnsi="Calibri" w:cs="Calibri"/>
+          <w:lang w:val="en"/>
+        </w:rPr>
+        <w:t xml:space="preserve">We have </w:t>
+      </w:r>
+      <w:r>
+        <w:rPr>
+          <w:rFonts w:ascii="Calibri" w:hAnsi="Calibri" w:cs="Calibri"/>
+          <w:lang w:val="en"/>
+        </w:rPr>
+        <w:t>saved (</w:t>
+      </w:r>
+      <w:r>
+        <w:rPr>
+          <w:rFonts w:ascii="Calibri" w:hAnsi="Calibri" w:cs="Calibri"/>
+          <w:i/>
+          <w:lang w:val="en"/>
+        </w:rPr>
+        <w:t xml:space="preserve">n – </w:t>
+      </w:r>
+      <w:r>
+        <w:rPr>
+          <w:rFonts w:ascii="Calibri" w:hAnsi="Calibri" w:cs="Calibri"/>
+          <w:lang w:val="en"/>
+        </w:rPr>
+        <w:t>1)</w:t>
+      </w:r>
+      <w:r>
+        <w:rPr>
+          <w:rFonts w:ascii="Calibri" w:hAnsi="Calibri" w:cs="Calibri"/>
+          <w:lang w:val="en"/>
+        </w:rPr>
+        <w:t xml:space="preserve"> binary searches and (</w:t>
+      </w:r>
+      <w:r>
+        <w:rPr>
+          <w:rFonts w:ascii="Calibri" w:hAnsi="Calibri" w:cs="Calibri"/>
+          <w:i/>
+          <w:lang w:val="en"/>
+        </w:rPr>
+        <w:t>n</w:t>
+      </w:r>
+      <w:r>
+        <w:rPr>
+          <w:rFonts w:ascii="Calibri" w:hAnsi="Calibri" w:cs="Calibri"/>
+          <w:lang w:val="en"/>
+        </w:rPr>
+        <w:t xml:space="preserve"> – 1) * </w:t>
+      </w:r>
+      <w:proofErr w:type="gramStart"/>
+      <w:r>
+        <w:rPr>
+          <w:rFonts w:ascii="Calibri" w:hAnsi="Calibri" w:cs="Calibri"/>
+          <w:lang w:val="en"/>
+        </w:rPr>
+        <w:t>2</w:t>
+      </w:r>
+      <w:proofErr w:type="gramEnd"/>
+      <w:r>
+        <w:rPr>
+          <w:rFonts w:ascii="Calibri" w:hAnsi="Calibri" w:cs="Calibri"/>
+          <w:lang w:val="en"/>
+        </w:rPr>
+        <w:t xml:space="preserve"> </w:t>
+      </w:r>
+      <w:r>
+        <w:rPr>
+          <w:rFonts w:ascii="Calibri" w:hAnsi="Calibri" w:cs="Calibri"/>
+          <w:lang w:val="en"/>
+        </w:rPr>
+        <w:t>contiguous scans</w:t>
+      </w:r>
+      <w:r>
+        <w:rPr>
+          <w:rFonts w:ascii="Calibri" w:hAnsi="Calibri" w:cs="Calibri"/>
+          <w:lang w:val="en"/>
+        </w:rPr>
+        <w:t>. T</w:t>
+      </w:r>
+      <w:r>
+        <w:rPr>
+          <w:rFonts w:ascii="Calibri" w:hAnsi="Calibri" w:cs="Calibri"/>
+          <w:lang w:val="en"/>
+        </w:rPr>
+        <w:t>he</w:t>
+      </w:r>
+      <w:r>
+        <w:rPr>
+          <w:rFonts w:ascii="Calibri" w:hAnsi="Calibri" w:cs="Calibri"/>
+          <w:lang w:val="en"/>
+        </w:rPr>
+        <w:t xml:space="preserve"> simple linked list avoids the</w:t>
+      </w:r>
+      <w:r>
+        <w:rPr>
+          <w:rFonts w:ascii="Calibri" w:hAnsi="Calibri" w:cs="Calibri"/>
+          <w:lang w:val="en"/>
+        </w:rPr>
+        <w:t xml:space="preserve"> necessity for all the nesting structure that comes with </w:t>
+      </w:r>
+      <w:proofErr w:type="spellStart"/>
+      <w:r>
+        <w:rPr>
+          <w:rFonts w:ascii="Calibri" w:hAnsi="Calibri" w:cs="Calibri"/>
+          <w:lang w:val="en"/>
+        </w:rPr>
+        <w:t>NCNodes</w:t>
+      </w:r>
+      <w:proofErr w:type="spellEnd"/>
+      <w:r>
+        <w:rPr>
+          <w:rFonts w:ascii="Calibri" w:hAnsi="Calibri" w:cs="Calibri"/>
+          <w:lang w:val="en"/>
+        </w:rPr>
+        <w:t xml:space="preserve"> and </w:t>
+      </w:r>
+      <w:proofErr w:type="spellStart"/>
+      <w:r>
+        <w:rPr>
+          <w:rFonts w:ascii="Calibri" w:hAnsi="Calibri" w:cs="Calibri"/>
+          <w:lang w:val="en"/>
+        </w:rPr>
+        <w:t>NCList</w:t>
+      </w:r>
+      <w:proofErr w:type="spellEnd"/>
+      <w:r>
+        <w:rPr>
+          <w:rFonts w:ascii="Calibri" w:hAnsi="Calibri" w:cs="Calibri"/>
+          <w:lang w:val="en"/>
+        </w:rPr>
+        <w:t>,</w:t>
+      </w:r>
+      <w:r>
+        <w:rPr>
+          <w:rFonts w:ascii="Calibri" w:hAnsi="Calibri" w:cs="Calibri"/>
+          <w:lang w:val="en"/>
+        </w:rPr>
+        <w:t xml:space="preserve"> </w:t>
+      </w:r>
+      <w:proofErr w:type="gramStart"/>
+      <w:r>
+        <w:rPr>
+          <w:rFonts w:ascii="Calibri" w:hAnsi="Calibri" w:cs="Calibri"/>
+          <w:lang w:val="en"/>
+        </w:rPr>
+        <w:t>and also</w:t>
+      </w:r>
+      <w:proofErr w:type="gramEnd"/>
+      <w:r>
+        <w:rPr>
+          <w:rFonts w:ascii="Calibri" w:hAnsi="Calibri" w:cs="Calibri"/>
+          <w:lang w:val="en"/>
+        </w:rPr>
+        <w:t xml:space="preserve"> provides an opportunity for “lazy initialization” of the list</w:t>
+      </w:r>
+      <w:r>
+        <w:rPr>
+          <w:rFonts w:ascii="Calibri" w:hAnsi="Calibri" w:cs="Calibri"/>
+          <w:lang w:val="en"/>
+        </w:rPr>
+        <w:t xml:space="preserve">. </w:t>
+      </w:r>
     </w:p>
     <w:p>
       <w:pPr>
@@ -2220,141 +2588,6 @@
           <w:lang w:val="en"/>
         </w:rPr>
       </w:pPr>
-      <w:r>
-        <w:rPr>
-          <w:rFonts w:ascii="Calibri" w:hAnsi="Calibri" w:cs="Calibri"/>
-          <w:lang w:val="en"/>
-        </w:rPr>
-        <w:t>The disadvantage of NCList is that it requires substantial initialization involving at least 3</w:t>
-      </w:r>
-      <w:r>
-        <w:rPr>
-          <w:rFonts w:ascii="Calibri" w:hAnsi="Calibri" w:cs="Calibri"/>
-          <w:i/>
-          <w:lang w:val="en"/>
-        </w:rPr>
-        <w:t>N</w:t>
-      </w:r>
-      <w:r>
-        <w:t xml:space="preserve"> objects (</w:t>
-      </w:r>
-      <w:r>
-        <w:rPr>
-          <w:i/>
-        </w:rPr>
-        <w:t xml:space="preserve">N </w:t>
-      </w:r>
-      <w:r>
-        <w:t>NCNodes, each wit</w:t>
-      </w:r>
-      <w:r>
-        <w:t>h a reference to its associated</w:t>
-      </w:r>
-      <w:r>
-        <w:t xml:space="preserve"> interval as well as a reference to its containing NCList). </w:t>
-      </w:r>
-      <w:r>
-        <w:rPr>
-          <w:rFonts w:ascii="Calibri" w:hAnsi="Calibri" w:cs="Calibri"/>
-          <w:lang w:val="en"/>
-        </w:rPr>
-        <w:t xml:space="preserve">Thus, it is trivially shown that a single pointer added to each </w:t>
-      </w:r>
-      <w:r>
-        <w:rPr>
-          <w:rFonts w:ascii="Calibri" w:hAnsi="Calibri" w:cs="Calibri"/>
-          <w:lang w:val="en"/>
-        </w:rPr>
-        <w:t xml:space="preserve">of </w:t>
-      </w:r>
-      <w:r>
-        <w:rPr>
-          <w:rFonts w:ascii="Calibri" w:hAnsi="Calibri" w:cs="Calibri"/>
-          <w:i/>
-          <w:lang w:val="en"/>
-        </w:rPr>
-        <w:t xml:space="preserve">N </w:t>
-      </w:r>
-      <w:r>
-        <w:rPr>
-          <w:rFonts w:ascii="Calibri" w:hAnsi="Calibri" w:cs="Calibri"/>
-          <w:lang w:val="en"/>
-        </w:rPr>
-        <w:t>interval</w:t>
-      </w:r>
-      <w:r>
-        <w:rPr>
-          <w:rFonts w:ascii="Calibri" w:hAnsi="Calibri" w:cs="Calibri"/>
-          <w:lang w:val="en"/>
-        </w:rPr>
-        <w:t>s</w:t>
-      </w:r>
-      <w:r>
-        <w:rPr>
-          <w:rFonts w:ascii="Calibri" w:hAnsi="Calibri" w:cs="Calibri"/>
-          <w:lang w:val="en"/>
-        </w:rPr>
-        <w:t xml:space="preserve"> requires far less initializ</w:t>
-      </w:r>
-      <w:r>
-        <w:rPr>
-          <w:rFonts w:ascii="Calibri" w:hAnsi="Calibri" w:cs="Calibri"/>
-          <w:lang w:val="en"/>
-        </w:rPr>
-        <w:t xml:space="preserve">ation and storage than a set of </w:t>
-      </w:r>
-      <w:r>
-        <w:rPr>
-          <w:rFonts w:ascii="Calibri" w:hAnsi="Calibri" w:cs="Calibri"/>
-          <w:i/>
-          <w:lang w:val="en"/>
-        </w:rPr>
-        <w:t xml:space="preserve">N </w:t>
-      </w:r>
-      <w:r>
-        <w:rPr>
-          <w:rFonts w:ascii="Calibri" w:hAnsi="Calibri" w:cs="Calibri"/>
-          <w:lang w:val="en"/>
-        </w:rPr>
-        <w:t xml:space="preserve">Node/List objects. The storage is a single object reference, and initialization is simply the same initial binary sort required for NCList, followed by a relatively short </w:t>
-      </w:r>
-      <w:r>
-        <w:rPr>
-          <w:rFonts w:ascii="Calibri" w:hAnsi="Calibri" w:cs="Calibri"/>
-          <w:i/>
-          <w:lang w:val="en"/>
-        </w:rPr>
-        <w:t>contiguous</w:t>
-      </w:r>
-      <w:r>
-        <w:rPr>
-          <w:rFonts w:ascii="Calibri" w:hAnsi="Calibri" w:cs="Calibri"/>
-          <w:lang w:val="en"/>
-        </w:rPr>
-        <w:t xml:space="preserve"> connection to the </w:t>
-      </w:r>
-      <w:r>
-        <w:rPr>
-          <w:rFonts w:ascii="Calibri" w:hAnsi="Calibri" w:cs="Calibri"/>
-          <w:i/>
-          <w:lang w:val="en"/>
-        </w:rPr>
-        <w:t>first</w:t>
-      </w:r>
-      <w:r>
-        <w:rPr>
-          <w:rFonts w:ascii="Calibri" w:hAnsi="Calibri" w:cs="Calibri"/>
-          <w:lang w:val="en"/>
-        </w:rPr>
-        <w:t xml:space="preserve"> overlapping interval </w:t>
-      </w:r>
-      <w:r>
-        <w:rPr>
-          <w:rFonts w:ascii="Calibri" w:hAnsi="Calibri" w:cs="Calibri"/>
-          <w:lang w:val="en"/>
-        </w:rPr>
-        <w:t>in the backward direction only.</w:t>
-      </w:r>
     </w:p>
     <w:p>
       <w:pPr>
@@ -2368,9 +2601,224 @@
         <w:adjustRightInd w:val="0"/>
         <w:spacing w:after="0" w:line="276" w:lineRule="auto"/>
         <w:rPr>
-          <w:lang w:val="en"/>
-        </w:rPr>
-      </w:pPr>
+          <w:rFonts w:ascii="Calibri" w:hAnsi="Calibri" w:cs="Calibri"/>
+          <w:lang w:val="en"/>
+        </w:rPr>
+      </w:pPr>
+      <w:r>
+        <w:rPr>
+          <w:rFonts w:ascii="Calibri" w:hAnsi="Calibri" w:cs="Calibri"/>
+          <w:lang w:val="en"/>
+        </w:rPr>
+        <w:t xml:space="preserve">The advantage of </w:t>
+      </w:r>
+      <w:proofErr w:type="spellStart"/>
+      <w:r>
+        <w:rPr>
+          <w:rFonts w:ascii="Calibri" w:hAnsi="Calibri" w:cs="Calibri"/>
+          <w:lang w:val="en"/>
+        </w:rPr>
+        <w:t>NCList</w:t>
+      </w:r>
+      <w:proofErr w:type="spellEnd"/>
+      <w:r>
+        <w:rPr>
+          <w:rFonts w:ascii="Calibri" w:hAnsi="Calibri" w:cs="Calibri"/>
+          <w:lang w:val="en"/>
+        </w:rPr>
+        <w:t xml:space="preserve"> is that it </w:t>
+      </w:r>
+      <w:r>
+        <w:rPr>
+          <w:rFonts w:ascii="Calibri" w:hAnsi="Calibri" w:cs="Calibri"/>
+          <w:lang w:val="en"/>
+        </w:rPr>
+        <w:t>pre-</w:t>
+      </w:r>
+      <w:r>
+        <w:rPr>
+          <w:rFonts w:ascii="Calibri" w:hAnsi="Calibri" w:cs="Calibri"/>
+          <w:lang w:val="en"/>
+        </w:rPr>
+        <w:t xml:space="preserve">partitions the binary search of </w:t>
+      </w:r>
+      <w:r>
+        <w:rPr>
+          <w:rFonts w:ascii="Calibri" w:hAnsi="Calibri" w:cs="Calibri"/>
+          <w:i/>
+          <w:lang w:val="en"/>
+        </w:rPr>
+        <w:t>N</w:t>
+      </w:r>
+      <w:r>
+        <w:rPr>
+          <w:rFonts w:ascii="Calibri" w:hAnsi="Calibri" w:cs="Calibri"/>
+          <w:lang w:val="en"/>
+        </w:rPr>
+        <w:t xml:space="preserve"> objects into a </w:t>
+      </w:r>
+      <w:r>
+        <w:rPr>
+          <w:rFonts w:ascii="Calibri" w:hAnsi="Calibri" w:cs="Calibri"/>
+          <w:lang w:val="en"/>
+        </w:rPr>
+        <w:t>set</w:t>
+      </w:r>
+      <w:r>
+        <w:rPr>
+          <w:rFonts w:ascii="Calibri" w:hAnsi="Calibri" w:cs="Calibri"/>
+          <w:lang w:val="en"/>
+        </w:rPr>
+        <w:t xml:space="preserve"> of </w:t>
+      </w:r>
+      <w:r>
+        <w:rPr>
+          <w:rFonts w:ascii="Calibri" w:hAnsi="Calibri" w:cs="Calibri"/>
+          <w:i/>
+          <w:lang w:val="en"/>
+        </w:rPr>
+        <w:t xml:space="preserve">n </w:t>
+      </w:r>
+      <w:r>
+        <w:rPr>
+          <w:rFonts w:ascii="Calibri" w:hAnsi="Calibri" w:cs="Calibri"/>
+          <w:lang w:val="en"/>
+        </w:rPr>
+        <w:t xml:space="preserve">binary searches of </w:t>
+      </w:r>
+      <w:r>
+        <w:rPr>
+          <w:rFonts w:ascii="Calibri" w:hAnsi="Calibri" w:cs="Calibri"/>
+          <w:i/>
+          <w:lang w:val="en"/>
+        </w:rPr>
+        <w:t>m</w:t>
+      </w:r>
+      <w:r>
+        <w:rPr>
+          <w:rFonts w:ascii="Calibri" w:hAnsi="Calibri" w:cs="Calibri"/>
+          <w:i/>
+          <w:lang w:val="en"/>
+        </w:rPr>
+        <w:softHyphen/>
+      </w:r>
+      <w:r>
+        <w:rPr>
+          <w:rFonts w:ascii="Calibri" w:hAnsi="Calibri" w:cs="Calibri"/>
+          <w:i/>
+          <w:vertAlign w:val="subscript"/>
+          <w:lang w:val="en"/>
+        </w:rPr>
+        <w:t>i</w:t>
+      </w:r>
+      <w:r>
+        <w:rPr>
+          <w:rFonts w:ascii="Calibri" w:hAnsi="Calibri" w:cs="Calibri"/>
+          <w:lang w:val="en"/>
+        </w:rPr>
+        <w:t xml:space="preserve"> </w:t>
+      </w:r>
+      <w:r>
+        <w:rPr>
+          <w:rFonts w:ascii="Calibri" w:hAnsi="Calibri" w:cs="Calibri"/>
+          <w:lang w:val="en"/>
+        </w:rPr>
+        <w:t>≤</w:t>
+      </w:r>
+      <w:r>
+        <w:rPr>
+          <w:rFonts w:ascii="Calibri" w:hAnsi="Calibri" w:cs="Calibri"/>
+          <w:lang w:val="en"/>
+        </w:rPr>
+        <w:t xml:space="preserve"> </w:t>
+      </w:r>
+      <w:r>
+        <w:rPr>
+          <w:rFonts w:ascii="Calibri" w:hAnsi="Calibri" w:cs="Calibri"/>
+          <w:i/>
+          <w:lang w:val="en"/>
+        </w:rPr>
+        <w:t>N</w:t>
+      </w:r>
+      <w:r>
+        <w:rPr>
+          <w:rFonts w:ascii="Calibri" w:hAnsi="Calibri" w:cs="Calibri"/>
+          <w:lang w:val="en"/>
+        </w:rPr>
+        <w:t xml:space="preserve"> objects, where </w:t>
+      </w:r>
+      <w:proofErr w:type="gramStart"/>
+      <w:r>
+        <w:rPr>
+          <w:rFonts w:ascii="Calibri" w:hAnsi="Calibri" w:cs="Calibri"/>
+          <w:lang w:val="en"/>
+        </w:rPr>
+        <w:t>SUM(</w:t>
+      </w:r>
+      <w:proofErr w:type="spellStart"/>
+      <w:proofErr w:type="gramEnd"/>
+      <w:r>
+        <w:rPr>
+          <w:rFonts w:ascii="Calibri" w:hAnsi="Calibri" w:cs="Calibri"/>
+          <w:i/>
+          <w:lang w:val="en"/>
+        </w:rPr>
+        <w:t>i</w:t>
+      </w:r>
+      <w:proofErr w:type="spellEnd"/>
+      <w:r>
+        <w:rPr>
+          <w:rFonts w:ascii="Calibri" w:hAnsi="Calibri" w:cs="Calibri"/>
+          <w:lang w:val="en"/>
+        </w:rPr>
+        <w:t>){</w:t>
+      </w:r>
+      <w:r>
+        <w:rPr>
+          <w:rFonts w:ascii="Calibri" w:hAnsi="Calibri" w:cs="Calibri"/>
+          <w:i/>
+          <w:lang w:val="en"/>
+        </w:rPr>
+        <w:t>m</w:t>
+      </w:r>
+      <w:r>
+        <w:rPr>
+          <w:rFonts w:ascii="Calibri" w:hAnsi="Calibri" w:cs="Calibri"/>
+          <w:i/>
+          <w:vertAlign w:val="subscript"/>
+          <w:lang w:val="en"/>
+        </w:rPr>
+        <w:t>i</w:t>
+      </w:r>
+      <w:r>
+        <w:rPr>
+          <w:rFonts w:ascii="Calibri" w:hAnsi="Calibri" w:cs="Calibri"/>
+          <w:lang w:val="en"/>
+        </w:rPr>
+        <w:t xml:space="preserve">} = </w:t>
+      </w:r>
+      <w:r>
+        <w:rPr>
+          <w:rFonts w:ascii="Calibri" w:hAnsi="Calibri" w:cs="Calibri"/>
+          <w:i/>
+          <w:lang w:val="en"/>
+        </w:rPr>
+        <w:t>N</w:t>
+      </w:r>
+      <w:r>
+        <w:rPr>
+          <w:rFonts w:ascii="Calibri" w:hAnsi="Calibri" w:cs="Calibri"/>
+          <w:lang w:val="en"/>
+        </w:rPr>
+        <w:t xml:space="preserve">. </w:t>
+      </w:r>
+      <w:r>
+        <w:rPr>
+          <w:rFonts w:ascii="Calibri" w:hAnsi="Calibri" w:cs="Calibri"/>
+          <w:lang w:val="en"/>
+        </w:rPr>
+        <w:t>Depending upon the extent of nesting, this could be significant. With minimally nested sets, however, it is unlikely that this advantage would be noticeable.</w:t>
+      </w:r>
     </w:p>
     <w:p>
       <w:pPr>
@@ -2384,6 +2832,252 @@
         <w:adjustRightInd w:val="0"/>
         <w:spacing w:after="0" w:line="276" w:lineRule="auto"/>
         <w:rPr>
+          <w:rFonts w:ascii="Calibri" w:hAnsi="Calibri" w:cs="Calibri"/>
+          <w:lang w:val="en"/>
+        </w:rPr>
+      </w:pPr>
+    </w:p>
+    <w:p>
+      <w:pPr>
+        <w:tabs>
+          <w:tab w:val="left" w:pos="1404"/>
+          <w:tab w:val="left" w:pos="2880"/>
+          <w:tab w:val="left" w:pos="3800"/>
+        </w:tabs>
+        <w:autoSpaceDE w:val="0"/>
+        <w:autoSpaceDN w:val="0"/>
+        <w:adjustRightInd w:val="0"/>
+        <w:spacing w:after="0" w:line="276" w:lineRule="auto"/>
+        <w:rPr>
+          <w:rFonts w:ascii="Calibri" w:hAnsi="Calibri" w:cs="Calibri"/>
+          <w:lang w:val="en"/>
+        </w:rPr>
+      </w:pPr>
+      <w:r>
+        <w:rPr>
+          <w:rFonts w:ascii="Calibri" w:hAnsi="Calibri" w:cs="Calibri"/>
+          <w:lang w:val="en"/>
+        </w:rPr>
+        <w:t xml:space="preserve">The disadvantage of </w:t>
+      </w:r>
+      <w:proofErr w:type="spellStart"/>
+      <w:r>
+        <w:rPr>
+          <w:rFonts w:ascii="Calibri" w:hAnsi="Calibri" w:cs="Calibri"/>
+          <w:lang w:val="en"/>
+        </w:rPr>
+        <w:t>NCList</w:t>
+      </w:r>
+      <w:proofErr w:type="spellEnd"/>
+      <w:r>
+        <w:rPr>
+          <w:rFonts w:ascii="Calibri" w:hAnsi="Calibri" w:cs="Calibri"/>
+          <w:lang w:val="en"/>
+        </w:rPr>
+        <w:t xml:space="preserve"> is that it requires substantial initialization involving at least 3</w:t>
+      </w:r>
+      <w:r>
+        <w:rPr>
+          <w:rFonts w:ascii="Calibri" w:hAnsi="Calibri" w:cs="Calibri"/>
+          <w:i/>
+          <w:lang w:val="en"/>
+        </w:rPr>
+        <w:t>N</w:t>
+      </w:r>
+      <w:r>
+        <w:t xml:space="preserve"> objects (</w:t>
+      </w:r>
+      <w:r>
+        <w:rPr>
+          <w:i/>
+        </w:rPr>
+        <w:t xml:space="preserve">N </w:t>
+      </w:r>
+      <w:proofErr w:type="spellStart"/>
+      <w:r>
+        <w:t>NCNodes</w:t>
+      </w:r>
+      <w:proofErr w:type="spellEnd"/>
+      <w:r>
+        <w:t>, each wit</w:t>
+      </w:r>
+      <w:r>
+        <w:t>h a reference to its associated</w:t>
+      </w:r>
+      <w:r>
+        <w:t xml:space="preserve"> interval as well as a reference to its containing </w:t>
+      </w:r>
+      <w:proofErr w:type="spellStart"/>
+      <w:r>
+        <w:t>NCList</w:t>
+      </w:r>
+      <w:proofErr w:type="spellEnd"/>
+      <w:r>
+        <w:t xml:space="preserve">). </w:t>
+      </w:r>
+      <w:r>
+        <w:rPr>
+          <w:rFonts w:ascii="Calibri" w:hAnsi="Calibri" w:cs="Calibri"/>
+          <w:lang w:val="en"/>
+        </w:rPr>
+        <w:t xml:space="preserve">Thus, it </w:t>
+      </w:r>
+      <w:proofErr w:type="gramStart"/>
+      <w:r>
+        <w:rPr>
+          <w:rFonts w:ascii="Calibri" w:hAnsi="Calibri" w:cs="Calibri"/>
+          <w:lang w:val="en"/>
+        </w:rPr>
+        <w:t>is trivially shown</w:t>
+      </w:r>
+      <w:proofErr w:type="gramEnd"/>
+      <w:r>
+        <w:rPr>
+          <w:rFonts w:ascii="Calibri" w:hAnsi="Calibri" w:cs="Calibri"/>
+          <w:lang w:val="en"/>
+        </w:rPr>
+        <w:t xml:space="preserve"> that a single pointer added to each </w:t>
+      </w:r>
+      <w:r>
+        <w:rPr>
+          <w:rFonts w:ascii="Calibri" w:hAnsi="Calibri" w:cs="Calibri"/>
+          <w:lang w:val="en"/>
+        </w:rPr>
+        <w:t xml:space="preserve">of </w:t>
+      </w:r>
+      <w:r>
+        <w:rPr>
+          <w:rFonts w:ascii="Calibri" w:hAnsi="Calibri" w:cs="Calibri"/>
+          <w:i/>
+          <w:lang w:val="en"/>
+        </w:rPr>
+        <w:t xml:space="preserve">N </w:t>
+      </w:r>
+      <w:r>
+        <w:rPr>
+          <w:rFonts w:ascii="Calibri" w:hAnsi="Calibri" w:cs="Calibri"/>
+          <w:lang w:val="en"/>
+        </w:rPr>
+        <w:t>interval</w:t>
+      </w:r>
+      <w:r>
+        <w:rPr>
+          <w:rFonts w:ascii="Calibri" w:hAnsi="Calibri" w:cs="Calibri"/>
+          <w:lang w:val="en"/>
+        </w:rPr>
+        <w:t>s</w:t>
+      </w:r>
+      <w:r>
+        <w:rPr>
+          <w:rFonts w:ascii="Calibri" w:hAnsi="Calibri" w:cs="Calibri"/>
+          <w:lang w:val="en"/>
+        </w:rPr>
+        <w:t xml:space="preserve"> requires far less initializ</w:t>
+      </w:r>
+      <w:r>
+        <w:rPr>
+          <w:rFonts w:ascii="Calibri" w:hAnsi="Calibri" w:cs="Calibri"/>
+          <w:lang w:val="en"/>
+        </w:rPr>
+        <w:t xml:space="preserve">ation and storage than a set of </w:t>
+      </w:r>
+      <w:r>
+        <w:rPr>
+          <w:rFonts w:ascii="Calibri" w:hAnsi="Calibri" w:cs="Calibri"/>
+          <w:i/>
+          <w:lang w:val="en"/>
+        </w:rPr>
+        <w:t xml:space="preserve">N </w:t>
+      </w:r>
+      <w:r>
+        <w:rPr>
+          <w:rFonts w:ascii="Calibri" w:hAnsi="Calibri" w:cs="Calibri"/>
+          <w:lang w:val="en"/>
+        </w:rPr>
+        <w:t xml:space="preserve">Node/List objects. The storage is a single object reference, and initialization is simply the same initial binary sort required for </w:t>
+      </w:r>
+      <w:proofErr w:type="spellStart"/>
+      <w:r>
+        <w:rPr>
+          <w:rFonts w:ascii="Calibri" w:hAnsi="Calibri" w:cs="Calibri"/>
+          <w:lang w:val="en"/>
+        </w:rPr>
+        <w:t>NCList</w:t>
+      </w:r>
+      <w:proofErr w:type="spellEnd"/>
+      <w:r>
+        <w:rPr>
+          <w:rFonts w:ascii="Calibri" w:hAnsi="Calibri" w:cs="Calibri"/>
+          <w:lang w:val="en"/>
+        </w:rPr>
+        <w:t xml:space="preserve">, followed by a relatively short </w:t>
+      </w:r>
+      <w:r>
+        <w:rPr>
+          <w:rFonts w:ascii="Calibri" w:hAnsi="Calibri" w:cs="Calibri"/>
+          <w:i/>
+          <w:lang w:val="en"/>
+        </w:rPr>
+        <w:t>contiguous</w:t>
+      </w:r>
+      <w:r>
+        <w:rPr>
+          <w:rFonts w:ascii="Calibri" w:hAnsi="Calibri" w:cs="Calibri"/>
+          <w:lang w:val="en"/>
+        </w:rPr>
+        <w:t xml:space="preserve"> connection to the </w:t>
+      </w:r>
+      <w:r>
+        <w:rPr>
+          <w:rFonts w:ascii="Calibri" w:hAnsi="Calibri" w:cs="Calibri"/>
+          <w:i/>
+          <w:lang w:val="en"/>
+        </w:rPr>
+        <w:t>first</w:t>
+      </w:r>
+      <w:r>
+        <w:rPr>
+          <w:rFonts w:ascii="Calibri" w:hAnsi="Calibri" w:cs="Calibri"/>
+          <w:lang w:val="en"/>
+        </w:rPr>
+        <w:t xml:space="preserve"> overlapping interval </w:t>
+      </w:r>
+      <w:r>
+        <w:rPr>
+          <w:rFonts w:ascii="Calibri" w:hAnsi="Calibri" w:cs="Calibri"/>
+          <w:lang w:val="en"/>
+        </w:rPr>
+        <w:t>in the backward direction only.</w:t>
+      </w:r>
+    </w:p>
+    <w:p>
+      <w:pPr>
+        <w:tabs>
+          <w:tab w:val="left" w:pos="1404"/>
+          <w:tab w:val="left" w:pos="2880"/>
+          <w:tab w:val="left" w:pos="3800"/>
+        </w:tabs>
+        <w:autoSpaceDE w:val="0"/>
+        <w:autoSpaceDN w:val="0"/>
+        <w:adjustRightInd w:val="0"/>
+        <w:spacing w:after="0" w:line="276" w:lineRule="auto"/>
+        <w:rPr>
+          <w:lang w:val="en"/>
+        </w:rPr>
+      </w:pPr>
+    </w:p>
+    <w:p>
+      <w:pPr>
+        <w:tabs>
+          <w:tab w:val="left" w:pos="1404"/>
+          <w:tab w:val="left" w:pos="2880"/>
+          <w:tab w:val="left" w:pos="3800"/>
+        </w:tabs>
+        <w:autoSpaceDE w:val="0"/>
+        <w:autoSpaceDN w:val="0"/>
+        <w:adjustRightInd w:val="0"/>
+        <w:spacing w:after="0" w:line="276" w:lineRule="auto"/>
+        <w:rPr>
           <w:lang w:val="en"/>
         </w:rPr>
       </w:pPr>
@@ -2399,12 +3093,14 @@
         </w:rPr>
         <w:t>“</w:t>
       </w:r>
+      <w:proofErr w:type="spellStart"/>
       <w:r>
         <w:rPr>
           <w:lang w:val="en"/>
         </w:rPr>
         <w:t>NoNCList</w:t>
       </w:r>
+      <w:proofErr w:type="spellEnd"/>
       <w:r>
         <w:rPr>
           <w:lang w:val="en"/>
@@ -2445,7 +3141,21 @@
         <w:rPr>
           <w:lang w:val="en"/>
         </w:rPr>
-        <w:t xml:space="preserve"> until it is absolutely necessary (the first findOverlap() call</w:t>
+        <w:t xml:space="preserve"> until it is absolutely necessary (the first </w:t>
+      </w:r>
+      <w:proofErr w:type="spellStart"/>
+      <w:r>
+        <w:rPr>
+          <w:lang w:val="en"/>
+        </w:rPr>
+        <w:t>findOverlap</w:t>
+      </w:r>
+      <w:proofErr w:type="spellEnd"/>
+      <w:r>
+        <w:rPr>
+          <w:lang w:val="en"/>
+        </w:rPr>
+        <w:t>() call</w:t>
       </w:r>
       <w:r>
         <w:rPr>
@@ -3127,6 +3837,7 @@
   <w:style w:type="character" w:default="1" w:styleId="DefaultParagraphFont">
     <w:name w:val="Default Paragraph Font"/>
     <w:uiPriority w:val="1"/>
+    <w:semiHidden/>
     <w:unhideWhenUsed/>
   </w:style>
   <w:style w:type="table" w:default="1" w:styleId="TableNormal">

</xml_diff>

<commit_message>
updated discussion, with table and graphs
</commit_message>
<xml_diff>
--- a/discussion/discussion-ToNestOrNotToNest.docx
+++ b/discussion/discussion-ToNestOrNotToNest.docx
@@ -54,6 +54,15 @@
           <w:lang w:val="en"/>
         </w:rPr>
         <w:t xml:space="preserve"> is unnecessary. </w:t>
+      </w:r>
+      <w:r>
+        <w:rPr>
+          <w:rFonts w:ascii="Calibri" w:hAnsi="Calibri" w:cs="Calibri"/>
+          <w:sz w:val="20"/>
+          <w:szCs w:val="20"/>
+          <w:lang w:val="en"/>
+        </w:rPr>
+        <w:t xml:space="preserve"> BH 2019.08.09 rev.</w:t>
       </w:r>
     </w:p>
     <w:p>
@@ -603,7 +612,29 @@
           <w:szCs w:val="20"/>
           <w:lang w:val="en"/>
         </w:rPr>
-        <w:t xml:space="preserve">given query may not be contiguous in standard indexing. </w:t>
+        <w:t xml:space="preserve">given query may not be contiguous in </w:t>
+      </w:r>
+      <w:proofErr w:type="gramStart"/>
+      <w:r>
+        <w:rPr>
+          <w:rFonts w:ascii="Calibri" w:hAnsi="Calibri" w:cs="Calibri"/>
+          <w:i/>
+          <w:sz w:val="20"/>
+          <w:szCs w:val="20"/>
+          <w:lang w:val="en"/>
+        </w:rPr>
+        <w:t>standard</w:t>
+      </w:r>
+      <w:proofErr w:type="gramEnd"/>
+      <w:r>
+        <w:rPr>
+          <w:rFonts w:ascii="Calibri" w:hAnsi="Calibri" w:cs="Calibri"/>
+          <w:i/>
+          <w:sz w:val="20"/>
+          <w:szCs w:val="20"/>
+          <w:lang w:val="en"/>
+        </w:rPr>
+        <w:t xml:space="preserve"> indexing. </w:t>
       </w:r>
       <w:r>
         <w:rPr>
@@ -689,14 +720,25 @@
           <w:lang w:val="en"/>
         </w:rPr>
       </w:pPr>
-      <w:r>
-        <w:rPr>
-          <w:rFonts w:ascii="Calibri" w:hAnsi="Calibri" w:cs="Calibri"/>
-          <w:sz w:val="20"/>
-          <w:szCs w:val="20"/>
-          <w:lang w:val="en"/>
-        </w:rPr>
-        <w:t xml:space="preserve">And their solution: </w:t>
+      <w:proofErr w:type="gramStart"/>
+      <w:r>
+        <w:rPr>
+          <w:rFonts w:ascii="Calibri" w:hAnsi="Calibri" w:cs="Calibri"/>
+          <w:sz w:val="20"/>
+          <w:szCs w:val="20"/>
+          <w:lang w:val="en"/>
+        </w:rPr>
+        <w:t>And</w:t>
+      </w:r>
+      <w:proofErr w:type="gramEnd"/>
+      <w:r>
+        <w:rPr>
+          <w:rFonts w:ascii="Calibri" w:hAnsi="Calibri" w:cs="Calibri"/>
+          <w:sz w:val="20"/>
+          <w:szCs w:val="20"/>
+          <w:lang w:val="en"/>
+        </w:rPr>
+        <w:t xml:space="preserve"> their solution: </w:t>
       </w:r>
     </w:p>
     <w:p>
@@ -758,7 +800,18 @@
           <w:szCs w:val="20"/>
           <w:lang w:val="en"/>
         </w:rPr>
-        <w:t xml:space="preserve"> &lt;  </w:t>
+        <w:t xml:space="preserve"> </w:t>
+      </w:r>
+      <w:proofErr w:type="gramStart"/>
+      <w:r>
+        <w:rPr>
+          <w:rFonts w:ascii="Calibri" w:hAnsi="Calibri" w:cs="Calibri"/>
+          <w:i/>
+          <w:sz w:val="20"/>
+          <w:szCs w:val="20"/>
+          <w:lang w:val="en"/>
+        </w:rPr>
+        <w:t xml:space="preserve">&lt;  </w:t>
       </w:r>
       <w:proofErr w:type="spellStart"/>
       <w:r>
@@ -772,6 +825,7 @@
         <w:t>x.stop</w:t>
       </w:r>
       <w:proofErr w:type="spellEnd"/>
+      <w:proofErr w:type="gramEnd"/>
       <w:r>
         <w:rPr>
           <w:rFonts w:ascii="Calibri" w:hAnsi="Calibri" w:cs="Calibri"/>
@@ -780,8 +834,9 @@
           <w:szCs w:val="20"/>
           <w:lang w:val="en"/>
         </w:rPr>
-        <w:t xml:space="preserve">. (see Fig. 2).  </w:t>
-      </w:r>
+        <w:t>. (</w:t>
+      </w:r>
+      <w:proofErr w:type="gramStart"/>
       <w:r>
         <w:rPr>
           <w:rFonts w:ascii="Calibri" w:hAnsi="Calibri" w:cs="Calibri"/>
@@ -790,6 +845,27 @@
           <w:szCs w:val="20"/>
           <w:lang w:val="en"/>
         </w:rPr>
+        <w:t>see</w:t>
+      </w:r>
+      <w:proofErr w:type="gramEnd"/>
+      <w:r>
+        <w:rPr>
+          <w:rFonts w:ascii="Calibri" w:hAnsi="Calibri" w:cs="Calibri"/>
+          <w:i/>
+          <w:sz w:val="20"/>
+          <w:szCs w:val="20"/>
+          <w:lang w:val="en"/>
+        </w:rPr>
+        <w:t xml:space="preserve"> Fig. 2).  </w:t>
+      </w:r>
+      <w:r>
+        <w:rPr>
+          <w:rFonts w:ascii="Calibri" w:hAnsi="Calibri" w:cs="Calibri"/>
+          <w:i/>
+          <w:sz w:val="20"/>
+          <w:szCs w:val="20"/>
+          <w:lang w:val="en"/>
+        </w:rPr>
         <w:t>If a sorted list of intervals has both start and stop coordinates in</w:t>
       </w:r>
       <w:r>
@@ -810,8 +886,9 @@
           <w:szCs w:val="20"/>
           <w:lang w:val="en"/>
         </w:rPr>
-        <w:t>ascending order, then the overlapping intervals for any query are</w:t>
-      </w:r>
+        <w:t xml:space="preserve">ascending order, then the overlapping intervals for any query </w:t>
+      </w:r>
+      <w:proofErr w:type="gramStart"/>
       <w:r>
         <w:rPr>
           <w:rFonts w:ascii="Calibri" w:hAnsi="Calibri" w:cs="Calibri"/>
@@ -820,6 +897,16 @@
           <w:szCs w:val="20"/>
           <w:lang w:val="en"/>
         </w:rPr>
+        <w:t>are</w:t>
+      </w:r>
+      <w:r>
+        <w:rPr>
+          <w:rFonts w:ascii="Calibri" w:hAnsi="Calibri" w:cs="Calibri"/>
+          <w:i/>
+          <w:sz w:val="20"/>
+          <w:szCs w:val="20"/>
+          <w:lang w:val="en"/>
+        </w:rPr>
         <w:t xml:space="preserve"> </w:t>
       </w:r>
       <w:r>
@@ -830,7 +917,18 @@
           <w:szCs w:val="20"/>
           <w:lang w:val="en"/>
         </w:rPr>
-        <w:t xml:space="preserve">guaranteed to be contiguous in the list. </w:t>
+        <w:t>guaranteed</w:t>
+      </w:r>
+      <w:proofErr w:type="gramEnd"/>
+      <w:r>
+        <w:rPr>
+          <w:rFonts w:ascii="Calibri" w:hAnsi="Calibri" w:cs="Calibri"/>
+          <w:i/>
+          <w:sz w:val="20"/>
+          <w:szCs w:val="20"/>
+          <w:lang w:val="en"/>
+        </w:rPr>
+        <w:t xml:space="preserve"> to be contiguous in the list. </w:t>
       </w:r>
     </w:p>
     <w:p>
@@ -920,6 +1018,7 @@
         <w:t xml:space="preserve"> </w:t>
       </w:r>
       <w:proofErr w:type="spellStart"/>
+      <w:proofErr w:type="gramStart"/>
       <w:r>
         <w:rPr>
           <w:rFonts w:ascii="Calibri" w:hAnsi="Calibri" w:cs="Calibri"/>
@@ -940,6 +1039,7 @@
         <w:t>(</w:t>
       </w:r>
       <w:proofErr w:type="spellStart"/>
+      <w:proofErr w:type="gramEnd"/>
       <w:r>
         <w:rPr>
           <w:rFonts w:ascii="Calibri" w:hAnsi="Calibri" w:cs="Calibri"/>
@@ -1141,16 +1241,36 @@
           <w:szCs w:val="20"/>
           <w:lang w:val="en"/>
         </w:rPr>
-        <w:t xml:space="preserve">, for all overlaps of </w:t>
-      </w:r>
-      <w:r>
-        <w:rPr>
-          <w:rFonts w:ascii="Calibri" w:hAnsi="Calibri" w:cs="Calibri"/>
-          <w:sz w:val="20"/>
-          <w:szCs w:val="20"/>
-          <w:lang w:val="en"/>
-        </w:rPr>
-        <w:t xml:space="preserve"> interval </w:t>
+        <w:t xml:space="preserve">, for all overlaps </w:t>
+      </w:r>
+      <w:proofErr w:type="gramStart"/>
+      <w:r>
+        <w:rPr>
+          <w:rFonts w:ascii="Calibri" w:hAnsi="Calibri" w:cs="Calibri"/>
+          <w:sz w:val="20"/>
+          <w:szCs w:val="20"/>
+          <w:lang w:val="en"/>
+        </w:rPr>
+        <w:t xml:space="preserve">of </w:t>
+      </w:r>
+      <w:r>
+        <w:rPr>
+          <w:rFonts w:ascii="Calibri" w:hAnsi="Calibri" w:cs="Calibri"/>
+          <w:sz w:val="20"/>
+          <w:szCs w:val="20"/>
+          <w:lang w:val="en"/>
+        </w:rPr>
+        <w:t xml:space="preserve"> interval</w:t>
+      </w:r>
+      <w:proofErr w:type="gramEnd"/>
+      <w:r>
+        <w:rPr>
+          <w:rFonts w:ascii="Calibri" w:hAnsi="Calibri" w:cs="Calibri"/>
+          <w:sz w:val="20"/>
+          <w:szCs w:val="20"/>
+          <w:lang w:val="en"/>
+        </w:rPr>
+        <w:t xml:space="preserve"> </w:t>
       </w:r>
       <w:r>
         <w:rPr>
@@ -1428,10 +1548,10 @@
             <v:path o:extrusionok="f" gradientshapeok="t" o:connecttype="rect"/>
             <o:lock v:ext="edit" aspectratio="t"/>
           </v:shapetype>
-          <v:shape id="_x0000_i1039" type="#_x0000_t75" style="width:240pt;height:76pt" o:ole="">
+          <v:shape id="_x0000_i1025" type="#_x0000_t75" style="width:240pt;height:76pt" o:ole="">
             <v:imagedata r:id="rId6" o:title=""/>
           </v:shape>
-          <o:OLEObject Type="Embed" ProgID="ChemDraw.Document.6.0" ShapeID="_x0000_i1039" DrawAspect="Content" ObjectID="_1626895013" r:id="rId7"/>
+          <o:OLEObject Type="Embed" ProgID="ChemDraw.Document.6.0" ShapeID="_x0000_i1025" DrawAspect="Content" ObjectID="_1626895757" r:id="rId7"/>
         </w:object>
       </w:r>
     </w:p>
@@ -1469,6 +1589,7 @@
           <w:szCs w:val="20"/>
         </w:rPr>
       </w:pPr>
+      <w:proofErr w:type="gramStart"/>
       <w:r>
         <w:rPr>
           <w:sz w:val="20"/>
@@ -1598,21 +1719,7 @@
           <w:sz w:val="20"/>
           <w:szCs w:val="20"/>
         </w:rPr>
-        <w:t xml:space="preserve"> </w:t>
-      </w:r>
-      <w:r>
-        <w:rPr>
-          <w:sz w:val="20"/>
-          <w:szCs w:val="20"/>
-        </w:rPr>
-        <w:t xml:space="preserve"> (1)</w:t>
-      </w:r>
-      <w:r>
-        <w:rPr>
-          <w:sz w:val="20"/>
-          <w:szCs w:val="20"/>
-        </w:rPr>
-        <w:t xml:space="preserve">, </w:t>
+        <w:t xml:space="preserve">  (1), </w:t>
       </w:r>
       <w:r>
         <w:rPr>
@@ -1648,14 +1755,7 @@
           <w:sz w:val="20"/>
           <w:szCs w:val="20"/>
         </w:rPr>
-        <w:t>(2)</w:t>
-      </w:r>
-      <w:r>
-        <w:rPr>
-          <w:sz w:val="20"/>
-          <w:szCs w:val="20"/>
-        </w:rPr>
-        <w:t xml:space="preserve">, finding </w:t>
+        <w:t xml:space="preserve">(2), finding </w:t>
       </w:r>
       <w:r>
         <w:rPr>
@@ -1754,6 +1854,7 @@
         </w:rPr>
         <w:t>).</w:t>
       </w:r>
+      <w:proofErr w:type="gramEnd"/>
     </w:p>
     <w:p>
       <w:pPr>
@@ -1811,7 +1912,25 @@
           <w:szCs w:val="20"/>
           <w:lang w:val="en"/>
         </w:rPr>
-        <w:t xml:space="preserve"> efficiency has been missed here. </w:t>
+        <w:t xml:space="preserve"> efficiency </w:t>
+      </w:r>
+      <w:proofErr w:type="gramStart"/>
+      <w:r>
+        <w:rPr>
+          <w:sz w:val="20"/>
+          <w:szCs w:val="20"/>
+          <w:lang w:val="en"/>
+        </w:rPr>
+        <w:t>has been missed</w:t>
+      </w:r>
+      <w:proofErr w:type="gramEnd"/>
+      <w:r>
+        <w:rPr>
+          <w:sz w:val="20"/>
+          <w:szCs w:val="20"/>
+          <w:lang w:val="en"/>
+        </w:rPr>
+        <w:t xml:space="preserve"> here. </w:t>
       </w:r>
       <w:r>
         <w:rPr>
@@ -1878,25 +1997,25 @@
           <w:szCs w:val="20"/>
           <w:lang w:val="en"/>
         </w:rPr>
-        <w:t xml:space="preserve"> would be </w:t>
-      </w:r>
-      <w:proofErr w:type="spellStart"/>
-      <w:r>
-        <w:rPr>
-          <w:sz w:val="20"/>
-          <w:szCs w:val="20"/>
-          <w:lang w:val="en"/>
-        </w:rPr>
-        <w:t>a</w:t>
-      </w:r>
-      <w:proofErr w:type="spellEnd"/>
-      <w:r>
-        <w:rPr>
-          <w:sz w:val="20"/>
-          <w:szCs w:val="20"/>
-          <w:lang w:val="en"/>
-        </w:rPr>
-        <w:t xml:space="preserve"> suitable end point for the first </w:t>
+        <w:t xml:space="preserve"> would be a suitable </w:t>
+      </w:r>
+      <w:proofErr w:type="gramStart"/>
+      <w:r>
+        <w:rPr>
+          <w:sz w:val="20"/>
+          <w:szCs w:val="20"/>
+          <w:lang w:val="en"/>
+        </w:rPr>
+        <w:t>end point</w:t>
+      </w:r>
+      <w:proofErr w:type="gramEnd"/>
+      <w:r>
+        <w:rPr>
+          <w:sz w:val="20"/>
+          <w:szCs w:val="20"/>
+          <w:lang w:val="en"/>
+        </w:rPr>
+        <w:t xml:space="preserve"> for the first </w:t>
       </w:r>
       <w:r>
         <w:rPr>
@@ -2205,7 +2324,25 @@
           <w:szCs w:val="20"/>
           <w:lang w:val="en"/>
         </w:rPr>
-        <w:t xml:space="preserve"> implementation is further optimized by separating different </w:t>
+        <w:t xml:space="preserve"> implementation </w:t>
+      </w:r>
+      <w:proofErr w:type="gramStart"/>
+      <w:r>
+        <w:rPr>
+          <w:sz w:val="20"/>
+          <w:szCs w:val="20"/>
+          <w:lang w:val="en"/>
+        </w:rPr>
+        <w:t>is further optimized</w:t>
+      </w:r>
+      <w:proofErr w:type="gramEnd"/>
+      <w:r>
+        <w:rPr>
+          <w:sz w:val="20"/>
+          <w:szCs w:val="20"/>
+          <w:lang w:val="en"/>
+        </w:rPr>
+        <w:t xml:space="preserve"> by separating different </w:t>
       </w:r>
       <w:r>
         <w:rPr>
@@ -2314,6 +2451,7 @@
           <w:lang w:val="en"/>
         </w:rPr>
       </w:pPr>
+      <w:proofErr w:type="gramStart"/>
       <w:r>
         <w:rPr>
           <w:rFonts w:ascii="Calibri" w:hAnsi="Calibri" w:cs="Calibri"/>
@@ -2322,7 +2460,18 @@
           <w:szCs w:val="20"/>
           <w:lang w:val="en"/>
         </w:rPr>
-        <w:t xml:space="preserve">But </w:t>
+        <w:t>But</w:t>
+      </w:r>
+      <w:proofErr w:type="gramEnd"/>
+      <w:r>
+        <w:rPr>
+          <w:rFonts w:ascii="Calibri" w:hAnsi="Calibri" w:cs="Calibri"/>
+          <w:b/>
+          <w:sz w:val="20"/>
+          <w:szCs w:val="20"/>
+          <w:lang w:val="en"/>
+        </w:rPr>
+        <w:t xml:space="preserve"> </w:t>
       </w:r>
       <w:r>
         <w:rPr>
@@ -2423,7 +2572,27 @@
           <w:szCs w:val="20"/>
           <w:lang w:val="en"/>
         </w:rPr>
-        <w:t xml:space="preserve"> is that once the first binary search is over, we still don’t know which intervals that start ahead of our found interval overlap with it. </w:t>
+        <w:t xml:space="preserve"> is that once the first binary search is over, we still </w:t>
+      </w:r>
+      <w:proofErr w:type="gramStart"/>
+      <w:r>
+        <w:rPr>
+          <w:rFonts w:ascii="Calibri" w:hAnsi="Calibri" w:cs="Calibri"/>
+          <w:sz w:val="20"/>
+          <w:szCs w:val="20"/>
+          <w:lang w:val="en"/>
+        </w:rPr>
+        <w:t>don’t</w:t>
+      </w:r>
+      <w:proofErr w:type="gramEnd"/>
+      <w:r>
+        <w:rPr>
+          <w:rFonts w:ascii="Calibri" w:hAnsi="Calibri" w:cs="Calibri"/>
+          <w:sz w:val="20"/>
+          <w:szCs w:val="20"/>
+          <w:lang w:val="en"/>
+        </w:rPr>
+        <w:t xml:space="preserve"> know which intervals that start ahead of our found interval overlap with it. </w:t>
       </w:r>
       <w:r>
         <w:rPr>
@@ -2434,14 +2603,25 @@
         </w:rPr>
         <w:t xml:space="preserve"> </w:t>
       </w:r>
-      <w:r>
-        <w:rPr>
-          <w:rFonts w:ascii="Calibri" w:hAnsi="Calibri" w:cs="Calibri"/>
-          <w:sz w:val="20"/>
-          <w:szCs w:val="20"/>
-          <w:lang w:val="en"/>
-        </w:rPr>
-        <w:t>But this is just a problem of initialization. I</w:t>
+      <w:proofErr w:type="gramStart"/>
+      <w:r>
+        <w:rPr>
+          <w:rFonts w:ascii="Calibri" w:hAnsi="Calibri" w:cs="Calibri"/>
+          <w:sz w:val="20"/>
+          <w:szCs w:val="20"/>
+          <w:lang w:val="en"/>
+        </w:rPr>
+        <w:t>But</w:t>
+      </w:r>
+      <w:proofErr w:type="gramEnd"/>
+      <w:r>
+        <w:rPr>
+          <w:rFonts w:ascii="Calibri" w:hAnsi="Calibri" w:cs="Calibri"/>
+          <w:sz w:val="20"/>
+          <w:szCs w:val="20"/>
+          <w:lang w:val="en"/>
+        </w:rPr>
+        <w:t xml:space="preserve"> this is just a problem of initialization. I</w:t>
       </w:r>
       <w:r>
         <w:rPr>
@@ -2516,6 +2696,7 @@
         <w:tab/>
         <w:t xml:space="preserve"> </w:t>
       </w:r>
+      <w:proofErr w:type="gramStart"/>
       <w:r>
         <w:rPr>
           <w:rFonts w:ascii="Calibri" w:hAnsi="Calibri" w:cs="Calibri"/>
@@ -2526,6 +2707,7 @@
         </w:rPr>
         <w:t>z</w:t>
       </w:r>
+      <w:proofErr w:type="gramEnd"/>
       <w:r>
         <w:rPr>
           <w:rFonts w:ascii="Calibri" w:hAnsi="Calibri" w:cs="Calibri"/>
@@ -2620,14 +2802,25 @@
           <w:lang w:val="en"/>
         </w:rPr>
       </w:pPr>
-      <w:r>
-        <w:rPr>
-          <w:rFonts w:ascii="Calibri" w:hAnsi="Calibri" w:cs="Calibri"/>
-          <w:sz w:val="20"/>
-          <w:szCs w:val="20"/>
-          <w:lang w:val="en"/>
-        </w:rPr>
-        <w:t>where “</w:t>
+      <w:proofErr w:type="gramStart"/>
+      <w:r>
+        <w:rPr>
+          <w:rFonts w:ascii="Calibri" w:hAnsi="Calibri" w:cs="Calibri"/>
+          <w:sz w:val="20"/>
+          <w:szCs w:val="20"/>
+          <w:lang w:val="en"/>
+        </w:rPr>
+        <w:t>where</w:t>
+      </w:r>
+      <w:proofErr w:type="gramEnd"/>
+      <w:r>
+        <w:rPr>
+          <w:rFonts w:ascii="Calibri" w:hAnsi="Calibri" w:cs="Calibri"/>
+          <w:sz w:val="20"/>
+          <w:szCs w:val="20"/>
+          <w:lang w:val="en"/>
+        </w:rPr>
+        <w:t xml:space="preserve"> “</w:t>
       </w:r>
       <w:r>
         <w:rPr>
@@ -3026,7 +3219,27 @@
           <w:szCs w:val="20"/>
           <w:lang w:val="en"/>
         </w:rPr>
-        <w:t xml:space="preserve"> and also provides an opportunity for “lazy initialization” of the list</w:t>
+        <w:t xml:space="preserve"> </w:t>
+      </w:r>
+      <w:proofErr w:type="gramStart"/>
+      <w:r>
+        <w:rPr>
+          <w:rFonts w:ascii="Calibri" w:hAnsi="Calibri" w:cs="Calibri"/>
+          <w:sz w:val="20"/>
+          <w:szCs w:val="20"/>
+          <w:lang w:val="en"/>
+        </w:rPr>
+        <w:t>and also</w:t>
+      </w:r>
+      <w:proofErr w:type="gramEnd"/>
+      <w:r>
+        <w:rPr>
+          <w:rFonts w:ascii="Calibri" w:hAnsi="Calibri" w:cs="Calibri"/>
+          <w:sz w:val="20"/>
+          <w:szCs w:val="20"/>
+          <w:lang w:val="en"/>
+        </w:rPr>
+        <w:t xml:space="preserve"> provides an opportunity for “lazy initialization” of the list</w:t>
       </w:r>
       <w:r>
         <w:rPr>
@@ -3282,9 +3495,20 @@
           <w:szCs w:val="20"/>
           <w:lang w:val="en"/>
         </w:rPr>
-        <w:t xml:space="preserve"> objects, where SUM(</w:t>
+        <w:t xml:space="preserve"> objects, where </w:t>
+      </w:r>
+      <w:proofErr w:type="gramStart"/>
+      <w:r>
+        <w:rPr>
+          <w:rFonts w:ascii="Calibri" w:hAnsi="Calibri" w:cs="Calibri"/>
+          <w:sz w:val="20"/>
+          <w:szCs w:val="20"/>
+          <w:lang w:val="en"/>
+        </w:rPr>
+        <w:t>SUM(</w:t>
       </w:r>
       <w:proofErr w:type="spellStart"/>
+      <w:proofErr w:type="gramEnd"/>
       <w:r>
         <w:rPr>
           <w:rFonts w:ascii="Calibri" w:hAnsi="Calibri" w:cs="Calibri"/>
@@ -3526,7 +3750,27 @@
           <w:szCs w:val="20"/>
           <w:lang w:val="en"/>
         </w:rPr>
-        <w:t xml:space="preserve">Thus, it is trivially shown that a single pointer </w:t>
+        <w:t xml:space="preserve">Thus, it </w:t>
+      </w:r>
+      <w:proofErr w:type="gramStart"/>
+      <w:r>
+        <w:rPr>
+          <w:rFonts w:ascii="Calibri" w:hAnsi="Calibri" w:cs="Calibri"/>
+          <w:sz w:val="20"/>
+          <w:szCs w:val="20"/>
+          <w:lang w:val="en"/>
+        </w:rPr>
+        <w:t>is trivially shown</w:t>
+      </w:r>
+      <w:proofErr w:type="gramEnd"/>
+      <w:r>
+        <w:rPr>
+          <w:rFonts w:ascii="Calibri" w:hAnsi="Calibri" w:cs="Calibri"/>
+          <w:sz w:val="20"/>
+          <w:szCs w:val="20"/>
+          <w:lang w:val="en"/>
+        </w:rPr>
+        <w:t xml:space="preserve"> that a single pointer </w:t>
       </w:r>
       <w:r>
         <w:rPr>
@@ -3636,27 +3880,7 @@
           <w:szCs w:val="20"/>
           <w:lang w:val="en"/>
         </w:rPr>
-        <w:t xml:space="preserve">lementation, an integer index. Querying involves </w:t>
-      </w:r>
-      <w:proofErr w:type="spellStart"/>
-      <w:r>
-        <w:rPr>
-          <w:rFonts w:ascii="Calibri" w:hAnsi="Calibri" w:cs="Calibri"/>
-          <w:sz w:val="20"/>
-          <w:szCs w:val="20"/>
-          <w:lang w:val="en"/>
-        </w:rPr>
-        <w:t>a</w:t>
-      </w:r>
-      <w:proofErr w:type="spellEnd"/>
-      <w:r>
-        <w:rPr>
-          <w:rFonts w:ascii="Calibri" w:hAnsi="Calibri" w:cs="Calibri"/>
-          <w:sz w:val="20"/>
-          <w:szCs w:val="20"/>
-          <w:lang w:val="en"/>
-        </w:rPr>
-        <w:t xml:space="preserve"> single initial binary search</w:t>
+        <w:t>lementation, an integer index. Querying involves a single initial binary search</w:t>
       </w:r>
       <w:r>
         <w:rPr>
@@ -3879,55 +4103,81 @@
           <w:szCs w:val="20"/>
           <w:lang w:val="en"/>
         </w:rPr>
-        <w:t xml:space="preserve">In addition, </w:t>
-      </w:r>
-      <w:r>
-        <w:rPr>
-          <w:sz w:val="20"/>
-          <w:szCs w:val="20"/>
-          <w:lang w:val="en"/>
-        </w:rPr>
-        <w:t>the return list</w:t>
-      </w:r>
-      <w:r>
-        <w:rPr>
-          <w:sz w:val="20"/>
-          <w:szCs w:val="20"/>
-          <w:lang w:val="en"/>
-        </w:rPr>
-        <w:t xml:space="preserve"> in the same</w:t>
-      </w:r>
-      <w:r>
-        <w:rPr>
-          <w:sz w:val="20"/>
-          <w:szCs w:val="20"/>
-          <w:lang w:val="en"/>
-        </w:rPr>
-        <w:t xml:space="preserve"> (albeit reverse) order as the original </w:t>
-      </w:r>
-      <w:r>
-        <w:rPr>
-          <w:sz w:val="20"/>
-          <w:szCs w:val="20"/>
-          <w:lang w:val="en"/>
-        </w:rPr>
-        <w:t xml:space="preserve">sorted </w:t>
-      </w:r>
-      <w:r>
-        <w:rPr>
-          <w:sz w:val="20"/>
-          <w:szCs w:val="20"/>
-          <w:lang w:val="en"/>
-        </w:rPr>
-        <w:t>list</w:t>
-      </w:r>
-      <w:r>
-        <w:rPr>
-          <w:sz w:val="20"/>
-          <w:szCs w:val="20"/>
-          <w:lang w:val="en"/>
-        </w:rPr>
-        <w:t xml:space="preserve">. In some situations, this could be an advantage. </w:t>
+        <w:t>In addition, the return list</w:t>
+      </w:r>
+      <w:r>
+        <w:rPr>
+          <w:sz w:val="20"/>
+          <w:szCs w:val="20"/>
+          <w:lang w:val="en"/>
+        </w:rPr>
+        <w:t xml:space="preserve"> is</w:t>
+      </w:r>
+      <w:r>
+        <w:rPr>
+          <w:sz w:val="20"/>
+          <w:szCs w:val="20"/>
+          <w:lang w:val="en"/>
+        </w:rPr>
+        <w:t xml:space="preserve"> in the same order </w:t>
+      </w:r>
+      <w:r>
+        <w:rPr>
+          <w:sz w:val="20"/>
+          <w:szCs w:val="20"/>
+          <w:lang w:val="en"/>
+        </w:rPr>
+        <w:t>(albeit reverse</w:t>
+      </w:r>
+      <w:r>
+        <w:rPr>
+          <w:sz w:val="20"/>
+          <w:szCs w:val="20"/>
+          <w:lang w:val="en"/>
+        </w:rPr>
+        <w:t>d, for performance reasons</w:t>
+      </w:r>
+      <w:r>
+        <w:rPr>
+          <w:sz w:val="20"/>
+          <w:szCs w:val="20"/>
+          <w:lang w:val="en"/>
+        </w:rPr>
+        <w:t xml:space="preserve">) </w:t>
+      </w:r>
+      <w:r>
+        <w:rPr>
+          <w:sz w:val="20"/>
+          <w:szCs w:val="20"/>
+          <w:lang w:val="en"/>
+        </w:rPr>
+        <w:t xml:space="preserve">as the original sorted list. </w:t>
+      </w:r>
+      <w:proofErr w:type="spellStart"/>
+      <w:r>
+        <w:rPr>
+          <w:sz w:val="20"/>
+          <w:szCs w:val="20"/>
+          <w:lang w:val="en"/>
+        </w:rPr>
+        <w:t>NCList</w:t>
+      </w:r>
+      <w:proofErr w:type="spellEnd"/>
+      <w:r>
+        <w:rPr>
+          <w:sz w:val="20"/>
+          <w:szCs w:val="20"/>
+          <w:lang w:val="en"/>
+        </w:rPr>
+        <w:t xml:space="preserve"> returns a list that is not in any predictable order. </w:t>
+      </w:r>
+      <w:r>
+        <w:rPr>
+          <w:sz w:val="20"/>
+          <w:szCs w:val="20"/>
+          <w:lang w:val="en"/>
+        </w:rPr>
+        <w:t xml:space="preserve">In some situations, this could be an advantage. </w:t>
       </w:r>
     </w:p>
     <w:p>
@@ -5984,15 +6234,6 @@
     </w:p>
     <w:p>
       <w:pPr>
-        <w:tabs>
-          <w:tab w:val="left" w:pos="1404"/>
-          <w:tab w:val="left" w:pos="2880"/>
-          <w:tab w:val="left" w:pos="3800"/>
-        </w:tabs>
-        <w:autoSpaceDE w:val="0"/>
-        <w:autoSpaceDN w:val="0"/>
-        <w:adjustRightInd w:val="0"/>
-        <w:spacing w:after="0" w:line="276" w:lineRule="auto"/>
         <w:rPr>
           <w:sz w:val="20"/>
           <w:szCs w:val="20"/>
@@ -6145,6 +6386,7 @@
         </w:rPr>
         <w:t xml:space="preserve">  </w:t>
       </w:r>
+      <w:proofErr w:type="gramStart"/>
       <w:r>
         <w:rPr>
           <w:rFonts w:ascii="Consolas" w:hAnsi="Consolas" w:cs="Consolas"/>
@@ -6156,6 +6398,7 @@
         </w:rPr>
         <w:t>private</w:t>
       </w:r>
+      <w:proofErr w:type="gramEnd"/>
       <w:r>
         <w:rPr>
           <w:rFonts w:ascii="Consolas" w:hAnsi="Consolas" w:cs="Consolas"/>
@@ -6290,6 +6533,7 @@
         </w:rPr>
         <w:t xml:space="preserve">  </w:t>
       </w:r>
+      <w:proofErr w:type="gramStart"/>
       <w:r>
         <w:rPr>
           <w:rFonts w:ascii="Consolas" w:hAnsi="Consolas" w:cs="Consolas"/>
@@ -6301,6 +6545,7 @@
         </w:rPr>
         <w:t>private</w:t>
       </w:r>
+      <w:proofErr w:type="gramEnd"/>
       <w:r>
         <w:rPr>
           <w:rFonts w:ascii="Consolas" w:hAnsi="Consolas" w:cs="Consolas"/>
@@ -6438,7 +6683,43 @@
           <w:lang w:val="en"/>
         </w:rPr>
         <w:lastRenderedPageBreak/>
-        <w:t>These constants determine the maximum size of the ranges in the test feature set (50) and the factor that is used to determine the overall width of the test sequence that the features are applied to</w:t>
+        <w:t xml:space="preserve">These constants determine the maximum size of the ranges in the test feature set (50) and the factor that </w:t>
+      </w:r>
+      <w:proofErr w:type="gramStart"/>
+      <w:r>
+        <w:rPr>
+          <w:sz w:val="20"/>
+          <w:szCs w:val="20"/>
+          <w:lang w:val="en"/>
+        </w:rPr>
+        <w:t>is used</w:t>
+      </w:r>
+      <w:proofErr w:type="gramEnd"/>
+      <w:r>
+        <w:rPr>
+          <w:sz w:val="20"/>
+          <w:szCs w:val="20"/>
+          <w:lang w:val="en"/>
+        </w:rPr>
+        <w:t xml:space="preserve"> to determine the overall </w:t>
+      </w:r>
+      <w:r>
+        <w:rPr>
+          <w:sz w:val="20"/>
+          <w:szCs w:val="20"/>
+          <w:lang w:val="en"/>
+        </w:rPr>
+        <w:t xml:space="preserve">effective </w:t>
+      </w:r>
+      <w:bookmarkStart w:id="0" w:name="_GoBack"/>
+      <w:bookmarkEnd w:id="0"/>
+      <w:r>
+        <w:rPr>
+          <w:sz w:val="20"/>
+          <w:szCs w:val="20"/>
+          <w:lang w:val="en"/>
+        </w:rPr>
+        <w:t>width of the test sequence that the features are applied to</w:t>
       </w:r>
       <w:r>
         <w:rPr>
@@ -6572,6 +6853,7 @@
         <w:t xml:space="preserve">    </w:t>
       </w:r>
       <w:proofErr w:type="spellStart"/>
+      <w:proofErr w:type="gramStart"/>
       <w:r>
         <w:rPr>
           <w:rFonts w:ascii="Consolas" w:hAnsi="Consolas" w:cs="Consolas"/>
@@ -6584,6 +6866,7 @@
         <w:t>int</w:t>
       </w:r>
       <w:proofErr w:type="spellEnd"/>
+      <w:proofErr w:type="gramEnd"/>
       <w:r>
         <w:rPr>
           <w:rFonts w:ascii="Consolas" w:hAnsi="Consolas" w:cs="Consolas"/>
@@ -6753,7 +7036,27 @@
           <w:sz w:val="20"/>
           <w:szCs w:val="20"/>
         </w:rPr>
-        <w:t>&lt;&gt;();</w:t>
+        <w:t>&lt;</w:t>
+      </w:r>
+      <w:proofErr w:type="gramStart"/>
+      <w:r>
+        <w:rPr>
+          <w:rFonts w:ascii="Consolas" w:hAnsi="Consolas" w:cs="Consolas"/>
+          <w:color w:val="000000"/>
+          <w:sz w:val="20"/>
+          <w:szCs w:val="20"/>
+        </w:rPr>
+        <w:t>&gt;(</w:t>
+      </w:r>
+      <w:proofErr w:type="gramEnd"/>
+      <w:r>
+        <w:rPr>
+          <w:rFonts w:ascii="Consolas" w:hAnsi="Consolas" w:cs="Consolas"/>
+          <w:color w:val="000000"/>
+          <w:sz w:val="20"/>
+          <w:szCs w:val="20"/>
+        </w:rPr>
+        <w:t>);</w:t>
       </w:r>
     </w:p>
     <w:p>
@@ -6777,6 +7080,7 @@
         </w:rPr>
         <w:t xml:space="preserve">    </w:t>
       </w:r>
+      <w:proofErr w:type="gramStart"/>
       <w:r>
         <w:rPr>
           <w:rFonts w:ascii="Consolas" w:hAnsi="Consolas" w:cs="Consolas"/>
@@ -6788,6 +7092,7 @@
         </w:rPr>
         <w:t>for</w:t>
       </w:r>
+      <w:proofErr w:type="gramEnd"/>
       <w:r>
         <w:rPr>
           <w:rFonts w:ascii="Consolas" w:hAnsi="Consolas" w:cs="Consolas"/>
@@ -6947,6 +7252,7 @@
         <w:t xml:space="preserve">      </w:t>
       </w:r>
       <w:proofErr w:type="spellStart"/>
+      <w:proofErr w:type="gramStart"/>
       <w:r>
         <w:rPr>
           <w:rFonts w:ascii="Consolas" w:hAnsi="Consolas" w:cs="Consolas"/>
@@ -6959,6 +7265,7 @@
         <w:t>int</w:t>
       </w:r>
       <w:proofErr w:type="spellEnd"/>
+      <w:proofErr w:type="gramEnd"/>
       <w:r>
         <w:rPr>
           <w:rFonts w:ascii="Consolas" w:hAnsi="Consolas" w:cs="Consolas"/>
@@ -7058,6 +7365,7 @@
         <w:t xml:space="preserve">      </w:t>
       </w:r>
       <w:proofErr w:type="spellStart"/>
+      <w:proofErr w:type="gramStart"/>
       <w:r>
         <w:rPr>
           <w:rFonts w:ascii="Consolas" w:hAnsi="Consolas" w:cs="Consolas"/>
@@ -7070,6 +7378,7 @@
         <w:t>int</w:t>
       </w:r>
       <w:proofErr w:type="spellEnd"/>
+      <w:proofErr w:type="gramEnd"/>
       <w:r>
         <w:rPr>
           <w:rFonts w:ascii="Consolas" w:hAnsi="Consolas" w:cs="Consolas"/>
@@ -7175,8 +7484,6 @@
         </w:rPr>
         <w:t xml:space="preserve"> // 50</w:t>
       </w:r>
-      <w:bookmarkStart w:id="0" w:name="_GoBack"/>
-      <w:bookmarkEnd w:id="0"/>
     </w:p>
     <w:p>
       <w:pPr>
@@ -7200,6 +7507,7 @@
         <w:t xml:space="preserve">      </w:t>
       </w:r>
       <w:proofErr w:type="spellStart"/>
+      <w:proofErr w:type="gramStart"/>
       <w:r>
         <w:rPr>
           <w:rFonts w:ascii="Consolas" w:hAnsi="Consolas" w:cs="Consolas"/>
@@ -7228,6 +7536,7 @@
         </w:rPr>
         <w:t>(</w:t>
       </w:r>
+      <w:proofErr w:type="gramEnd"/>
       <w:r>
         <w:rPr>
           <w:rFonts w:ascii="Consolas" w:hAnsi="Consolas" w:cs="Consolas"/>
@@ -7328,6 +7637,7 @@
         </w:rPr>
         <w:t xml:space="preserve">    </w:t>
       </w:r>
+      <w:proofErr w:type="gramStart"/>
       <w:r>
         <w:rPr>
           <w:rFonts w:ascii="Consolas" w:hAnsi="Consolas" w:cs="Consolas"/>
@@ -7339,6 +7649,7 @@
         </w:rPr>
         <w:t>return</w:t>
       </w:r>
+      <w:proofErr w:type="gramEnd"/>
       <w:r>
         <w:rPr>
           <w:rFonts w:ascii="Consolas" w:hAnsi="Consolas" w:cs="Consolas"/>

</xml_diff>

<commit_message>
Iteration 2(1) -- just a single integer pointer.
</commit_message>
<xml_diff>
--- a/discussion/discussion-ToNestOrNotToNest.docx
+++ b/discussion/discussion-ToNestOrNotToNest.docx
@@ -612,29 +612,7 @@
           <w:szCs w:val="20"/>
           <w:lang w:val="en"/>
         </w:rPr>
-        <w:t xml:space="preserve">given query may not be contiguous in </w:t>
-      </w:r>
-      <w:proofErr w:type="gramStart"/>
-      <w:r>
-        <w:rPr>
-          <w:rFonts w:ascii="Calibri" w:hAnsi="Calibri" w:cs="Calibri"/>
-          <w:i/>
-          <w:sz w:val="20"/>
-          <w:szCs w:val="20"/>
-          <w:lang w:val="en"/>
-        </w:rPr>
-        <w:t>standard</w:t>
-      </w:r>
-      <w:proofErr w:type="gramEnd"/>
-      <w:r>
-        <w:rPr>
-          <w:rFonts w:ascii="Calibri" w:hAnsi="Calibri" w:cs="Calibri"/>
-          <w:i/>
-          <w:sz w:val="20"/>
-          <w:szCs w:val="20"/>
-          <w:lang w:val="en"/>
-        </w:rPr>
-        <w:t xml:space="preserve"> indexing. </w:t>
+        <w:t xml:space="preserve">given query may not be contiguous in standard indexing. </w:t>
       </w:r>
       <w:r>
         <w:rPr>
@@ -1551,7 +1529,7 @@
           <v:shape id="_x0000_i1025" type="#_x0000_t75" style="width:240pt;height:76pt" o:ole="">
             <v:imagedata r:id="rId6" o:title=""/>
           </v:shape>
-          <o:OLEObject Type="Embed" ProgID="ChemDraw.Document.6.0" ShapeID="_x0000_i1025" DrawAspect="Content" ObjectID="_1626895757" r:id="rId7"/>
+          <o:OLEObject Type="Embed" ProgID="ChemDraw.Document.6.0" ShapeID="_x0000_i1025" DrawAspect="Content" ObjectID="_1626940098" r:id="rId7"/>
         </w:object>
       </w:r>
     </w:p>
@@ -4127,23 +4105,7 @@
           <w:szCs w:val="20"/>
           <w:lang w:val="en"/>
         </w:rPr>
-        <w:t>(albeit reverse</w:t>
-      </w:r>
-      <w:r>
-        <w:rPr>
-          <w:sz w:val="20"/>
-          <w:szCs w:val="20"/>
-          <w:lang w:val="en"/>
-        </w:rPr>
-        <w:t>d, for performance reasons</w:t>
-      </w:r>
-      <w:r>
-        <w:rPr>
-          <w:sz w:val="20"/>
-          <w:szCs w:val="20"/>
-          <w:lang w:val="en"/>
-        </w:rPr>
-        <w:t xml:space="preserve">) </w:t>
+        <w:t xml:space="preserve">(albeit reversed, for performance reasons) </w:t>
       </w:r>
       <w:r>
         <w:rPr>
@@ -6711,8 +6673,6 @@
         </w:rPr>
         <w:t xml:space="preserve">effective </w:t>
       </w:r>
-      <w:bookmarkStart w:id="0" w:name="_GoBack"/>
-      <w:bookmarkEnd w:id="0"/>
       <w:r>
         <w:rPr>
           <w:sz w:val="20"/>
@@ -7704,6 +7664,448 @@
         </w:rPr>
         <w:t xml:space="preserve">  }</w:t>
       </w:r>
+      <w:r>
+        <w:rPr>
+          <w:sz w:val="20"/>
+          <w:szCs w:val="20"/>
+          <w:lang w:val="en"/>
+        </w:rPr>
+        <w:t xml:space="preserve"> </w:t>
+      </w:r>
+    </w:p>
+    <w:p>
+      <w:pPr>
+        <w:rPr>
+          <w:sz w:val="20"/>
+          <w:szCs w:val="20"/>
+          <w:lang w:val="en"/>
+        </w:rPr>
+      </w:pPr>
+      <w:r>
+        <w:rPr>
+          <w:sz w:val="20"/>
+          <w:szCs w:val="20"/>
+          <w:lang w:val="en"/>
+        </w:rPr>
+        <w:br w:type="page"/>
+      </w:r>
+    </w:p>
+    <w:p>
+      <w:pPr>
+        <w:tabs>
+          <w:tab w:val="left" w:pos="1404"/>
+          <w:tab w:val="left" w:pos="2880"/>
+          <w:tab w:val="left" w:pos="3800"/>
+        </w:tabs>
+        <w:autoSpaceDE w:val="0"/>
+        <w:autoSpaceDN w:val="0"/>
+        <w:adjustRightInd w:val="0"/>
+        <w:spacing w:after="0" w:line="276" w:lineRule="auto"/>
+        <w:rPr>
+          <w:b/>
+          <w:sz w:val="20"/>
+          <w:szCs w:val="20"/>
+          <w:lang w:val="en"/>
+        </w:rPr>
+      </w:pPr>
+      <w:r>
+        <w:rPr>
+          <w:b/>
+          <w:sz w:val="20"/>
+          <w:szCs w:val="20"/>
+          <w:lang w:val="en"/>
+        </w:rPr>
+        <w:lastRenderedPageBreak/>
+        <w:t>Iteration 2: An even simpler way</w:t>
+      </w:r>
+    </w:p>
+    <w:p>
+      <w:pPr>
+        <w:tabs>
+          <w:tab w:val="left" w:pos="1404"/>
+          <w:tab w:val="left" w:pos="2880"/>
+          <w:tab w:val="left" w:pos="3800"/>
+        </w:tabs>
+        <w:autoSpaceDE w:val="0"/>
+        <w:autoSpaceDN w:val="0"/>
+        <w:adjustRightInd w:val="0"/>
+        <w:spacing w:after="0" w:line="276" w:lineRule="auto"/>
+        <w:rPr>
+          <w:b/>
+          <w:sz w:val="20"/>
+          <w:szCs w:val="20"/>
+          <w:lang w:val="en"/>
+        </w:rPr>
+      </w:pPr>
+    </w:p>
+    <w:p>
+      <w:pPr>
+        <w:tabs>
+          <w:tab w:val="left" w:pos="1404"/>
+          <w:tab w:val="left" w:pos="2880"/>
+          <w:tab w:val="left" w:pos="3800"/>
+        </w:tabs>
+        <w:autoSpaceDE w:val="0"/>
+        <w:autoSpaceDN w:val="0"/>
+        <w:adjustRightInd w:val="0"/>
+        <w:spacing w:after="0" w:line="276" w:lineRule="auto"/>
+        <w:rPr>
+          <w:sz w:val="20"/>
+          <w:szCs w:val="20"/>
+          <w:lang w:val="en"/>
+        </w:rPr>
+      </w:pPr>
+      <w:r>
+        <w:rPr>
+          <w:sz w:val="20"/>
+          <w:szCs w:val="20"/>
+          <w:lang w:val="en"/>
+        </w:rPr>
+        <w:t>The discussion above misses two important points:</w:t>
+      </w:r>
+    </w:p>
+    <w:p>
+      <w:pPr>
+        <w:tabs>
+          <w:tab w:val="left" w:pos="1404"/>
+          <w:tab w:val="left" w:pos="2880"/>
+          <w:tab w:val="left" w:pos="3800"/>
+        </w:tabs>
+        <w:autoSpaceDE w:val="0"/>
+        <w:autoSpaceDN w:val="0"/>
+        <w:adjustRightInd w:val="0"/>
+        <w:spacing w:after="0" w:line="276" w:lineRule="auto"/>
+        <w:rPr>
+          <w:sz w:val="20"/>
+          <w:szCs w:val="20"/>
+          <w:lang w:val="en"/>
+        </w:rPr>
+      </w:pPr>
+    </w:p>
+    <w:p>
+      <w:pPr>
+        <w:tabs>
+          <w:tab w:val="left" w:pos="1404"/>
+          <w:tab w:val="left" w:pos="2880"/>
+          <w:tab w:val="left" w:pos="3800"/>
+        </w:tabs>
+        <w:autoSpaceDE w:val="0"/>
+        <w:autoSpaceDN w:val="0"/>
+        <w:adjustRightInd w:val="0"/>
+        <w:spacing w:after="0" w:line="276" w:lineRule="auto"/>
+        <w:rPr>
+          <w:sz w:val="20"/>
+          <w:szCs w:val="20"/>
+          <w:lang w:val="en"/>
+        </w:rPr>
+      </w:pPr>
+      <w:r>
+        <w:rPr>
+          <w:sz w:val="20"/>
+          <w:szCs w:val="20"/>
+          <w:lang w:val="en"/>
+        </w:rPr>
+        <w:t>1</w:t>
+      </w:r>
+      <w:r>
+        <w:rPr>
+          <w:sz w:val="20"/>
+          <w:szCs w:val="20"/>
+          <w:lang w:val="en"/>
+        </w:rPr>
+        <w:t xml:space="preserve">) We </w:t>
+      </w:r>
+      <w:proofErr w:type="gramStart"/>
+      <w:r>
+        <w:rPr>
+          <w:sz w:val="20"/>
+          <w:szCs w:val="20"/>
+          <w:lang w:val="en"/>
+        </w:rPr>
+        <w:t>don’t</w:t>
+      </w:r>
+      <w:proofErr w:type="gramEnd"/>
+      <w:r>
+        <w:rPr>
+          <w:sz w:val="20"/>
+          <w:szCs w:val="20"/>
+          <w:lang w:val="en"/>
+        </w:rPr>
+        <w:t xml:space="preserve"> need to reference intervals independently of their context. That is, we </w:t>
+      </w:r>
+      <w:proofErr w:type="gramStart"/>
+      <w:r>
+        <w:rPr>
+          <w:sz w:val="20"/>
+          <w:szCs w:val="20"/>
+          <w:lang w:val="en"/>
+        </w:rPr>
+        <w:t>don’t</w:t>
+      </w:r>
+      <w:proofErr w:type="gramEnd"/>
+      <w:r>
+        <w:rPr>
+          <w:sz w:val="20"/>
+          <w:szCs w:val="20"/>
+          <w:lang w:val="en"/>
+        </w:rPr>
+        <w:t xml:space="preserve"> need to reference the objects themselves.  Rather, we can just use an </w:t>
+      </w:r>
+      <w:r>
+        <w:rPr>
+          <w:i/>
+          <w:sz w:val="20"/>
+          <w:szCs w:val="20"/>
+          <w:lang w:val="en"/>
+        </w:rPr>
+        <w:t xml:space="preserve">increment </w:t>
+      </w:r>
+      <w:r>
+        <w:rPr>
+          <w:sz w:val="20"/>
+          <w:szCs w:val="20"/>
+          <w:lang w:val="en"/>
+        </w:rPr>
+        <w:t xml:space="preserve">pointer on the list. </w:t>
+      </w:r>
+    </w:p>
+    <w:p>
+      <w:pPr>
+        <w:tabs>
+          <w:tab w:val="left" w:pos="1404"/>
+          <w:tab w:val="left" w:pos="2880"/>
+          <w:tab w:val="left" w:pos="3800"/>
+        </w:tabs>
+        <w:autoSpaceDE w:val="0"/>
+        <w:autoSpaceDN w:val="0"/>
+        <w:adjustRightInd w:val="0"/>
+        <w:spacing w:after="0" w:line="276" w:lineRule="auto"/>
+        <w:rPr>
+          <w:sz w:val="20"/>
+          <w:szCs w:val="20"/>
+          <w:lang w:val="en"/>
+        </w:rPr>
+      </w:pPr>
+    </w:p>
+    <w:p>
+      <w:pPr>
+        <w:tabs>
+          <w:tab w:val="left" w:pos="1404"/>
+          <w:tab w:val="left" w:pos="2880"/>
+          <w:tab w:val="left" w:pos="3800"/>
+        </w:tabs>
+        <w:autoSpaceDE w:val="0"/>
+        <w:autoSpaceDN w:val="0"/>
+        <w:adjustRightInd w:val="0"/>
+        <w:spacing w:after="0" w:line="276" w:lineRule="auto"/>
+        <w:rPr>
+          <w:i/>
+          <w:sz w:val="20"/>
+          <w:szCs w:val="20"/>
+          <w:lang w:val="en"/>
+        </w:rPr>
+      </w:pPr>
+      <w:r>
+        <w:rPr>
+          <w:sz w:val="20"/>
+          <w:szCs w:val="20"/>
+          <w:lang w:val="en"/>
+        </w:rPr>
+        <w:t xml:space="preserve">2) We are searching for </w:t>
+      </w:r>
+      <w:r>
+        <w:rPr>
+          <w:i/>
+          <w:sz w:val="20"/>
+          <w:szCs w:val="20"/>
+          <w:lang w:val="en"/>
+        </w:rPr>
+        <w:t>intervals</w:t>
+      </w:r>
+      <w:r>
+        <w:rPr>
+          <w:sz w:val="20"/>
+          <w:szCs w:val="20"/>
+          <w:lang w:val="en"/>
+        </w:rPr>
+        <w:t xml:space="preserve">, not </w:t>
+      </w:r>
+      <w:r>
+        <w:rPr>
+          <w:i/>
+          <w:sz w:val="20"/>
+          <w:szCs w:val="20"/>
+          <w:lang w:val="en"/>
+        </w:rPr>
+        <w:t>points.</w:t>
+      </w:r>
+    </w:p>
+    <w:p>
+      <w:pPr>
+        <w:tabs>
+          <w:tab w:val="left" w:pos="1404"/>
+          <w:tab w:val="left" w:pos="2880"/>
+          <w:tab w:val="left" w:pos="3800"/>
+        </w:tabs>
+        <w:autoSpaceDE w:val="0"/>
+        <w:autoSpaceDN w:val="0"/>
+        <w:adjustRightInd w:val="0"/>
+        <w:spacing w:after="0" w:line="276" w:lineRule="auto"/>
+        <w:rPr>
+          <w:sz w:val="20"/>
+          <w:szCs w:val="20"/>
+          <w:lang w:val="en"/>
+        </w:rPr>
+      </w:pPr>
+    </w:p>
+    <w:p>
+      <w:pPr>
+        <w:tabs>
+          <w:tab w:val="left" w:pos="1404"/>
+          <w:tab w:val="left" w:pos="2880"/>
+          <w:tab w:val="left" w:pos="3800"/>
+        </w:tabs>
+        <w:autoSpaceDE w:val="0"/>
+        <w:autoSpaceDN w:val="0"/>
+        <w:adjustRightInd w:val="0"/>
+        <w:spacing w:after="0" w:line="276" w:lineRule="auto"/>
+        <w:rPr>
+          <w:sz w:val="20"/>
+          <w:szCs w:val="20"/>
+          <w:lang w:val="en"/>
+        </w:rPr>
+      </w:pPr>
+      <w:r>
+        <w:rPr>
+          <w:sz w:val="20"/>
+          <w:szCs w:val="20"/>
+          <w:lang w:val="en"/>
+        </w:rPr>
+        <w:t>Starting with (1), none of our discussion changes</w:t>
+      </w:r>
+      <w:proofErr w:type="gramStart"/>
+      <w:r>
+        <w:rPr>
+          <w:sz w:val="20"/>
+          <w:szCs w:val="20"/>
+          <w:lang w:val="en"/>
+        </w:rPr>
+        <w:t>;</w:t>
+      </w:r>
+      <w:proofErr w:type="gramEnd"/>
+      <w:r>
+        <w:rPr>
+          <w:sz w:val="20"/>
+          <w:szCs w:val="20"/>
+          <w:lang w:val="en"/>
+        </w:rPr>
+        <w:t xml:space="preserve"> just the implementation. </w:t>
+      </w:r>
+      <w:bookmarkStart w:id="0" w:name="_GoBack"/>
+      <w:bookmarkEnd w:id="0"/>
+    </w:p>
+    <w:p>
+      <w:pPr>
+        <w:tabs>
+          <w:tab w:val="left" w:pos="1404"/>
+          <w:tab w:val="left" w:pos="2880"/>
+          <w:tab w:val="left" w:pos="3800"/>
+        </w:tabs>
+        <w:autoSpaceDE w:val="0"/>
+        <w:autoSpaceDN w:val="0"/>
+        <w:adjustRightInd w:val="0"/>
+        <w:spacing w:after="0" w:line="276" w:lineRule="auto"/>
+        <w:rPr>
+          <w:sz w:val="20"/>
+          <w:szCs w:val="20"/>
+          <w:lang w:val="en"/>
+        </w:rPr>
+      </w:pPr>
+    </w:p>
+    <w:p>
+      <w:pPr>
+        <w:tabs>
+          <w:tab w:val="left" w:pos="1404"/>
+          <w:tab w:val="left" w:pos="2880"/>
+          <w:tab w:val="left" w:pos="3800"/>
+        </w:tabs>
+        <w:autoSpaceDE w:val="0"/>
+        <w:autoSpaceDN w:val="0"/>
+        <w:adjustRightInd w:val="0"/>
+        <w:spacing w:after="0" w:line="276" w:lineRule="auto"/>
+        <w:rPr>
+          <w:sz w:val="20"/>
+          <w:szCs w:val="20"/>
+          <w:lang w:val="en"/>
+        </w:rPr>
+      </w:pPr>
+    </w:p>
+    <w:p>
+      <w:pPr>
+        <w:tabs>
+          <w:tab w:val="left" w:pos="1404"/>
+          <w:tab w:val="left" w:pos="2880"/>
+          <w:tab w:val="left" w:pos="3800"/>
+        </w:tabs>
+        <w:autoSpaceDE w:val="0"/>
+        <w:autoSpaceDN w:val="0"/>
+        <w:adjustRightInd w:val="0"/>
+        <w:spacing w:after="0" w:line="276" w:lineRule="auto"/>
+        <w:rPr>
+          <w:sz w:val="20"/>
+          <w:szCs w:val="20"/>
+          <w:lang w:val="en"/>
+        </w:rPr>
+      </w:pPr>
+    </w:p>
+    <w:p>
+      <w:pPr>
+        <w:tabs>
+          <w:tab w:val="left" w:pos="1404"/>
+          <w:tab w:val="left" w:pos="2880"/>
+          <w:tab w:val="left" w:pos="3800"/>
+        </w:tabs>
+        <w:autoSpaceDE w:val="0"/>
+        <w:autoSpaceDN w:val="0"/>
+        <w:adjustRightInd w:val="0"/>
+        <w:spacing w:after="0" w:line="276" w:lineRule="auto"/>
+        <w:rPr>
+          <w:sz w:val="20"/>
+          <w:szCs w:val="20"/>
+          <w:lang w:val="en"/>
+        </w:rPr>
+      </w:pPr>
+    </w:p>
+    <w:p>
+      <w:pPr>
+        <w:tabs>
+          <w:tab w:val="left" w:pos="1404"/>
+          <w:tab w:val="left" w:pos="2880"/>
+          <w:tab w:val="left" w:pos="3800"/>
+        </w:tabs>
+        <w:autoSpaceDE w:val="0"/>
+        <w:autoSpaceDN w:val="0"/>
+        <w:adjustRightInd w:val="0"/>
+        <w:spacing w:after="0" w:line="276" w:lineRule="auto"/>
+        <w:rPr>
+          <w:sz w:val="20"/>
+          <w:szCs w:val="20"/>
+          <w:lang w:val="en"/>
+        </w:rPr>
+      </w:pPr>
+    </w:p>
+    <w:p>
+      <w:pPr>
+        <w:tabs>
+          <w:tab w:val="left" w:pos="1404"/>
+          <w:tab w:val="left" w:pos="2880"/>
+          <w:tab w:val="left" w:pos="3800"/>
+        </w:tabs>
+        <w:autoSpaceDE w:val="0"/>
+        <w:autoSpaceDN w:val="0"/>
+        <w:adjustRightInd w:val="0"/>
+        <w:spacing w:after="0" w:line="276" w:lineRule="auto"/>
+      </w:pPr>
       <w:r>
         <w:rPr>
           <w:sz w:val="20"/>
@@ -8356,7 +8758,6 @@
   <w:style w:type="character" w:default="1" w:styleId="DefaultParagraphFont">
     <w:name w:val="Default Paragraph Font"/>
     <w:uiPriority w:val="1"/>
-    <w:semiHidden/>
     <w:unhideWhenUsed/>
   </w:style>
   <w:style w:type="table" w:default="1" w:styleId="TableNormal">

</xml_diff>

<commit_message>
corrected description of ArrayList
</commit_message>
<xml_diff>
--- a/discussion/discussion-ToNestOrNotToNest.docx
+++ b/discussion/discussion-ToNestOrNotToNest.docx
@@ -1828,7 +1828,7 @@
           <v:shape id="_x0000_i1025" type="#_x0000_t75" style="width:240.1pt;height:75.95pt" o:ole="">
             <v:imagedata r:id="rId6" o:title=""/>
           </v:shape>
-          <o:OLEObject Type="Embed" ProgID="ChemDraw.Document.6.0" ShapeID="_x0000_i1025" DrawAspect="Content" ObjectID="_1629295702" r:id="rId7"/>
+          <o:OLEObject Type="Embed" ProgID="ChemDraw.Document.6.0" ShapeID="_x0000_i1025" DrawAspect="Content" ObjectID="_1629528175" r:id="rId7"/>
         </w:object>
       </w:r>
     </w:p>
@@ -2434,7 +2434,7 @@
           <v:shape id="_x0000_i1026" type="#_x0000_t75" style="width:230.95pt;height:118pt" o:ole="">
             <v:imagedata r:id="rId8" o:title=""/>
           </v:shape>
-          <o:OLEObject Type="Embed" ProgID="ChemDraw.Document.6.0" ShapeID="_x0000_i1026" DrawAspect="Content" ObjectID="_1629295703" r:id="rId9"/>
+          <o:OLEObject Type="Embed" ProgID="ChemDraw.Document.6.0" ShapeID="_x0000_i1026" DrawAspect="Content" ObjectID="_1629528176" r:id="rId9"/>
         </w:object>
       </w:r>
       <w:r>
@@ -2442,7 +2442,7 @@
           <v:shape id="_x0000_i1027" type="#_x0000_t75" style="width:242.6pt;height:128.1pt" o:ole="">
             <v:imagedata r:id="rId10" o:title=""/>
           </v:shape>
-          <o:OLEObject Type="Embed" ProgID="ChemDraw.Document.6.0" ShapeID="_x0000_i1027" DrawAspect="Content" ObjectID="_1629295704" r:id="rId11"/>
+          <o:OLEObject Type="Embed" ProgID="ChemDraw.Document.6.0" ShapeID="_x0000_i1027" DrawAspect="Content" ObjectID="_1629528177" r:id="rId11"/>
         </w:object>
       </w:r>
     </w:p>
@@ -3399,7 +3399,7 @@
           <v:shape id="_x0000_i1028" type="#_x0000_t75" style="width:213.6pt;height:118.05pt" o:ole="">
             <v:imagedata r:id="rId12" o:title=""/>
           </v:shape>
-          <o:OLEObject Type="Embed" ProgID="ChemDraw.Document.6.0" ShapeID="_x0000_i1028" DrawAspect="Content" ObjectID="_1629295705" r:id="rId13"/>
+          <o:OLEObject Type="Embed" ProgID="ChemDraw.Document.6.0" ShapeID="_x0000_i1028" DrawAspect="Content" ObjectID="_1629528178" r:id="rId13"/>
         </w:object>
       </w:r>
     </w:p>
@@ -4296,7 +4296,7 @@
           <v:shape id="_x0000_i1029" type="#_x0000_t75" style="width:185.4pt;height:107.5pt" o:ole="">
             <v:imagedata r:id="rId15" o:title=""/>
           </v:shape>
-          <o:OLEObject Type="Embed" ProgID="ChemDraw.Document.6.0" ShapeID="_x0000_i1029" DrawAspect="Content" ObjectID="_1629295706" r:id="rId16"/>
+          <o:OLEObject Type="Embed" ProgID="ChemDraw.Document.6.0" ShapeID="_x0000_i1029" DrawAspect="Content" ObjectID="_1629528179" r:id="rId16"/>
         </w:object>
       </w:r>
     </w:p>
@@ -4851,7 +4851,6 @@
           <w:noProof/>
           <w:sz w:val="20"/>
           <w:szCs w:val="20"/>
-          <w:lang w:val="en"/>
         </w:rPr>
         <mc:AlternateContent>
           <mc:Choice Requires="wps">
@@ -5006,16 +5005,7 @@
                                       <w:sz w:val="18"/>
                                       <w:szCs w:val="18"/>
                                     </w:rPr>
-                                    <w:t xml:space="preserve">    </w:t>
-                                  </w:r>
-                                  <w:r>
-                                    <w:rPr>
-                                      <w:rFonts w:ascii="Consolas" w:hAnsi="Consolas" w:cs="Consolas"/>
-                                      <w:color w:val="000000" w:themeColor="text1"/>
-                                      <w:sz w:val="18"/>
-                                      <w:szCs w:val="18"/>
-                                    </w:rPr>
-                                    <w:t>20-30</w:t>
+                                    <w:t xml:space="preserve">    20-30</w:t>
                                   </w:r>
                                 </w:p>
                                 <w:p>
@@ -5037,16 +5027,7 @@
                                       <w:sz w:val="18"/>
                                       <w:szCs w:val="18"/>
                                     </w:rPr>
-                                    <w:t xml:space="preserve">    </w:t>
-                                  </w:r>
-                                  <w:r>
-                                    <w:rPr>
-                                      <w:rFonts w:ascii="Consolas" w:hAnsi="Consolas" w:cs="Consolas"/>
-                                      <w:color w:val="000000" w:themeColor="text1"/>
-                                      <w:sz w:val="18"/>
-                                      <w:szCs w:val="18"/>
-                                    </w:rPr>
-                                    <w:t>35-40</w:t>
+                                    <w:t xml:space="preserve">    35-40</w:t>
                                   </w:r>
                                 </w:p>
                                 <w:p>
@@ -5068,16 +5049,7 @@
                                       <w:sz w:val="18"/>
                                       <w:szCs w:val="18"/>
                                     </w:rPr>
-                                    <w:t xml:space="preserve">    </w:t>
-                                  </w:r>
-                                  <w:r>
-                                    <w:rPr>
-                                      <w:rFonts w:ascii="Consolas" w:hAnsi="Consolas" w:cs="Consolas"/>
-                                      <w:color w:val="000000" w:themeColor="text1"/>
-                                      <w:sz w:val="18"/>
-                                      <w:szCs w:val="18"/>
-                                    </w:rPr>
-                                    <w:t>50-80</w:t>
+                                    <w:t xml:space="preserve">    50-80</w:t>
                                   </w:r>
                                 </w:p>
                                 <w:p>
@@ -5099,16 +5071,7 @@
                                       <w:sz w:val="18"/>
                                       <w:szCs w:val="18"/>
                                     </w:rPr>
-                                    <w:t xml:space="preserve">      </w:t>
-                                  </w:r>
-                                  <w:r>
-                                    <w:rPr>
-                                      <w:rFonts w:ascii="Consolas" w:hAnsi="Consolas" w:cs="Consolas"/>
-                                      <w:color w:val="000000" w:themeColor="text1"/>
-                                      <w:sz w:val="18"/>
-                                      <w:szCs w:val="18"/>
-                                    </w:rPr>
-                                    <w:t>51-51</w:t>
+                                    <w:t xml:space="preserve">      51-51</w:t>
                                   </w:r>
                                 </w:p>
                                 <w:p>
@@ -5174,25 +5137,7 @@
                                       <w:sz w:val="18"/>
                                       <w:szCs w:val="18"/>
                                     </w:rPr>
-                                    <w:t xml:space="preserve">      </w:t>
-                                  </w:r>
-                                  <w:r>
-                                    <w:rPr>
-                                      <w:rFonts w:ascii="Consolas" w:hAnsi="Consolas" w:cs="Consolas"/>
-                                      <w:color w:val="000000" w:themeColor="text1"/>
-                                      <w:sz w:val="18"/>
-                                      <w:szCs w:val="18"/>
-                                    </w:rPr>
-                                    <w:t xml:space="preserve"> </w:t>
-                                  </w:r>
-                                  <w:r>
-                                    <w:rPr>
-                                      <w:rFonts w:ascii="Consolas" w:hAnsi="Consolas" w:cs="Consolas"/>
-                                      <w:color w:val="000000" w:themeColor="text1"/>
-                                      <w:sz w:val="18"/>
-                                      <w:szCs w:val="18"/>
-                                    </w:rPr>
-                                    <w:t xml:space="preserve"> 56-56</w:t>
+                                    <w:t xml:space="preserve">        56-56</w:t>
                                   </w:r>
                                 </w:p>
                                 <w:p>
@@ -5803,16 +5748,7 @@
                                 <w:sz w:val="18"/>
                                 <w:szCs w:val="18"/>
                               </w:rPr>
-                              <w:t xml:space="preserve">    </w:t>
-                            </w:r>
-                            <w:r>
-                              <w:rPr>
-                                <w:rFonts w:ascii="Consolas" w:hAnsi="Consolas" w:cs="Consolas"/>
-                                <w:color w:val="000000" w:themeColor="text1"/>
-                                <w:sz w:val="18"/>
-                                <w:szCs w:val="18"/>
-                              </w:rPr>
-                              <w:t>20-30</w:t>
+                              <w:t xml:space="preserve">    20-30</w:t>
                             </w:r>
                           </w:p>
                           <w:p>
@@ -5834,16 +5770,7 @@
                                 <w:sz w:val="18"/>
                                 <w:szCs w:val="18"/>
                               </w:rPr>
-                              <w:t xml:space="preserve">    </w:t>
-                            </w:r>
-                            <w:r>
-                              <w:rPr>
-                                <w:rFonts w:ascii="Consolas" w:hAnsi="Consolas" w:cs="Consolas"/>
-                                <w:color w:val="000000" w:themeColor="text1"/>
-                                <w:sz w:val="18"/>
-                                <w:szCs w:val="18"/>
-                              </w:rPr>
-                              <w:t>35-40</w:t>
+                              <w:t xml:space="preserve">    35-40</w:t>
                             </w:r>
                           </w:p>
                           <w:p>
@@ -5865,16 +5792,7 @@
                                 <w:sz w:val="18"/>
                                 <w:szCs w:val="18"/>
                               </w:rPr>
-                              <w:t xml:space="preserve">    </w:t>
-                            </w:r>
-                            <w:r>
-                              <w:rPr>
-                                <w:rFonts w:ascii="Consolas" w:hAnsi="Consolas" w:cs="Consolas"/>
-                                <w:color w:val="000000" w:themeColor="text1"/>
-                                <w:sz w:val="18"/>
-                                <w:szCs w:val="18"/>
-                              </w:rPr>
-                              <w:t>50-80</w:t>
+                              <w:t xml:space="preserve">    50-80</w:t>
                             </w:r>
                           </w:p>
                           <w:p>
@@ -5896,16 +5814,7 @@
                                 <w:sz w:val="18"/>
                                 <w:szCs w:val="18"/>
                               </w:rPr>
-                              <w:t xml:space="preserve">      </w:t>
-                            </w:r>
-                            <w:r>
-                              <w:rPr>
-                                <w:rFonts w:ascii="Consolas" w:hAnsi="Consolas" w:cs="Consolas"/>
-                                <w:color w:val="000000" w:themeColor="text1"/>
-                                <w:sz w:val="18"/>
-                                <w:szCs w:val="18"/>
-                              </w:rPr>
-                              <w:t>51-51</w:t>
+                              <w:t xml:space="preserve">      51-51</w:t>
                             </w:r>
                           </w:p>
                           <w:p>
@@ -5971,25 +5880,7 @@
                                 <w:sz w:val="18"/>
                                 <w:szCs w:val="18"/>
                               </w:rPr>
-                              <w:t xml:space="preserve">      </w:t>
-                            </w:r>
-                            <w:r>
-                              <w:rPr>
-                                <w:rFonts w:ascii="Consolas" w:hAnsi="Consolas" w:cs="Consolas"/>
-                                <w:color w:val="000000" w:themeColor="text1"/>
-                                <w:sz w:val="18"/>
-                                <w:szCs w:val="18"/>
-                              </w:rPr>
-                              <w:t xml:space="preserve"> </w:t>
-                            </w:r>
-                            <w:r>
-                              <w:rPr>
-                                <w:rFonts w:ascii="Consolas" w:hAnsi="Consolas" w:cs="Consolas"/>
-                                <w:color w:val="000000" w:themeColor="text1"/>
-                                <w:sz w:val="18"/>
-                                <w:szCs w:val="18"/>
-                              </w:rPr>
-                              <w:t xml:space="preserve"> 56-56</w:t>
+                              <w:t xml:space="preserve">        56-56</w:t>
                             </w:r>
                           </w:p>
                           <w:p>
@@ -7812,16 +7703,7 @@
           <w:sz w:val="18"/>
           <w:szCs w:val="18"/>
         </w:rPr>
-        <w:t xml:space="preserve"> </w:t>
-      </w:r>
-      <w:r>
-        <w:rPr>
-          <w:rFonts w:ascii="Consolas" w:hAnsi="Consolas" w:cs="Consolas"/>
-          <w:color w:val="ED7D31" w:themeColor="accent2"/>
-          <w:sz w:val="18"/>
-          <w:szCs w:val="18"/>
-        </w:rPr>
-        <w:t xml:space="preserve">    </w:t>
+        <w:t xml:space="preserve">     </w:t>
       </w:r>
       <w:r>
         <w:rPr>
@@ -8144,17 +8026,7 @@
           <w:sz w:val="18"/>
           <w:szCs w:val="18"/>
         </w:rPr>
-        <w:t xml:space="preserve">3, </w:t>
-      </w:r>
-      <w:r>
-        <w:rPr>
-          <w:rFonts w:ascii="Consolas" w:hAnsi="Consolas" w:cs="Consolas"/>
-          <w:b/>
-          <w:color w:val="ED7D31" w:themeColor="accent2"/>
-          <w:sz w:val="18"/>
-          <w:szCs w:val="18"/>
-        </w:rPr>
-        <w:t xml:space="preserve">    </w:t>
+        <w:t xml:space="preserve">3,     </w:t>
       </w:r>
       <w:r>
         <w:rPr>
@@ -8500,8 +8372,6 @@
         </w:rPr>
         <w:t xml:space="preserve"> lists</w:t>
       </w:r>
-      <w:bookmarkStart w:id="0" w:name="_GoBack"/>
-      <w:bookmarkEnd w:id="0"/>
       <w:r>
         <w:rPr>
           <w:sz w:val="20"/>
@@ -8949,6 +8819,17 @@
         </w:rPr>
         <w:t xml:space="preserve"> using a linked list.</w:t>
       </w:r>
+      <w:r>
+        <w:rPr>
+          <w:rFonts w:ascii="Calibri" w:hAnsi="Calibri" w:cs="Calibri"/>
+          <w:sz w:val="18"/>
+          <w:szCs w:val="18"/>
+          <w:lang w:val="en"/>
+        </w:rPr>
+        <w:t xml:space="preserve"> Load time includes finalization.</w:t>
+      </w:r>
+      <w:bookmarkStart w:id="0" w:name="_GoBack"/>
+      <w:bookmarkEnd w:id="0"/>
     </w:p>
     <w:p>
       <w:pPr>
@@ -9085,66 +8966,7 @@
           <w:szCs w:val="20"/>
           <w:lang w:val="en"/>
         </w:rPr>
-        <w:t xml:space="preserve">. For example, Java’s </w:t>
-      </w:r>
-      <w:proofErr w:type="spellStart"/>
-      <w:r>
-        <w:rPr>
-          <w:rFonts w:ascii="Calibri" w:hAnsi="Calibri" w:cs="Calibri"/>
-          <w:sz w:val="20"/>
-          <w:szCs w:val="20"/>
-          <w:lang w:val="en"/>
-        </w:rPr>
-        <w:t>ArrayList</w:t>
-      </w:r>
-      <w:proofErr w:type="spellEnd"/>
-      <w:r>
-        <w:rPr>
-          <w:rFonts w:ascii="Calibri" w:hAnsi="Calibri" w:cs="Calibri"/>
-          <w:sz w:val="20"/>
-          <w:szCs w:val="20"/>
-          <w:lang w:val="en"/>
-        </w:rPr>
-        <w:t xml:space="preserve"> will expand its back-end array buffer </w:t>
-      </w:r>
-      <w:r>
-        <w:rPr>
-          <w:rFonts w:ascii="Calibri" w:hAnsi="Calibri" w:cs="Calibri"/>
-          <w:i/>
-          <w:sz w:val="20"/>
-          <w:szCs w:val="20"/>
-          <w:lang w:val="en"/>
-        </w:rPr>
-        <w:t>one element at a time</w:t>
-      </w:r>
-      <w:r>
-        <w:rPr>
-          <w:rFonts w:ascii="Calibri" w:hAnsi="Calibri" w:cs="Calibri"/>
-          <w:sz w:val="20"/>
-          <w:szCs w:val="20"/>
-          <w:lang w:val="en"/>
-        </w:rPr>
-        <w:t xml:space="preserve"> as elements </w:t>
-      </w:r>
-      <w:proofErr w:type="gramStart"/>
-      <w:r>
-        <w:rPr>
-          <w:rFonts w:ascii="Calibri" w:hAnsi="Calibri" w:cs="Calibri"/>
-          <w:sz w:val="20"/>
-          <w:szCs w:val="20"/>
-          <w:lang w:val="en"/>
-        </w:rPr>
-        <w:t>are added</w:t>
-      </w:r>
-      <w:proofErr w:type="gramEnd"/>
-      <w:r>
-        <w:rPr>
-          <w:rFonts w:ascii="Calibri" w:hAnsi="Calibri" w:cs="Calibri"/>
-          <w:sz w:val="20"/>
-          <w:szCs w:val="20"/>
-          <w:lang w:val="en"/>
-        </w:rPr>
-        <w:t xml:space="preserve">. In this implementation, we double the capacity of the array whenever we need to, leading to a log N dependence on array enlargement. </w:t>
+        <w:t xml:space="preserve">. </w:t>
       </w:r>
     </w:p>
     <w:p>
@@ -9286,7 +9108,7 @@
           <v:shape id="_x0000_i1030" type="#_x0000_t75" style="width:295.8pt;height:74.5pt" o:ole="">
             <v:imagedata r:id="rId18" o:title=""/>
           </v:shape>
-          <o:OLEObject Type="Embed" ProgID="ChemDraw.Document.6.0" ShapeID="_x0000_i1030" DrawAspect="Content" ObjectID="_1629295707" r:id="rId19"/>
+          <o:OLEObject Type="Embed" ProgID="ChemDraw.Document.6.0" ShapeID="_x0000_i1030" DrawAspect="Content" ObjectID="_1629528180" r:id="rId19"/>
         </w:object>
       </w:r>
     </w:p>
@@ -9397,7 +9219,16 @@
           <w:lang w:val="en"/>
         </w:rPr>
       </w:pPr>
-      <w:r>
+    </w:p>
+    <w:p>
+      <w:pPr>
+        <w:tabs>
+          <w:tab w:val="left" w:pos="2880"/>
+        </w:tabs>
+        <w:autoSpaceDE w:val="0"/>
+        <w:autoSpaceDN w:val="0"/>
+        <w:adjustRightInd w:val="0"/>
+        <w:spacing w:after="0" w:line="276" w:lineRule="auto"/>
         <w:rPr>
           <w:rFonts w:ascii="Calibri" w:hAnsi="Calibri" w:cs="Calibri"/>
           <w:b/>
@@ -9405,7 +9236,33 @@
           <w:szCs w:val="20"/>
           <w:lang w:val="en"/>
         </w:rPr>
-        <w:lastRenderedPageBreak/>
+      </w:pPr>
+    </w:p>
+    <w:p>
+      <w:pPr>
+        <w:tabs>
+          <w:tab w:val="left" w:pos="2880"/>
+        </w:tabs>
+        <w:autoSpaceDE w:val="0"/>
+        <w:autoSpaceDN w:val="0"/>
+        <w:adjustRightInd w:val="0"/>
+        <w:spacing w:after="0" w:line="276" w:lineRule="auto"/>
+        <w:rPr>
+          <w:rFonts w:ascii="Calibri" w:hAnsi="Calibri" w:cs="Calibri"/>
+          <w:b/>
+          <w:sz w:val="20"/>
+          <w:szCs w:val="20"/>
+          <w:lang w:val="en"/>
+        </w:rPr>
+      </w:pPr>
+      <w:r>
+        <w:rPr>
+          <w:rFonts w:ascii="Calibri" w:hAnsi="Calibri" w:cs="Calibri"/>
+          <w:b/>
+          <w:sz w:val="20"/>
+          <w:szCs w:val="20"/>
+          <w:lang w:val="en"/>
+        </w:rPr>
         <w:t xml:space="preserve">Deletion </w:t>
       </w:r>
       <w:r>
@@ -9965,7 +9822,6 @@
           <w:szCs w:val="20"/>
           <w:lang w:val="en"/>
         </w:rPr>
-        <w:lastRenderedPageBreak/>
         <w:t>Advantages and d</w:t>
       </w:r>
       <w:r>
@@ -11450,7 +11306,7 @@
                                     <pic:cNvPicPr/>
                                   </pic:nvPicPr>
                                   <pic:blipFill>
-                                    <a:blip r:embed="rId22"/>
+                                    <a:blip r:embed="rId23"/>
                                     <a:stretch>
                                       <a:fillRect/>
                                     </a:stretch>
@@ -14230,7 +14086,7 @@
                     <pic:cNvPicPr/>
                   </pic:nvPicPr>
                   <pic:blipFill>
-                    <a:blip r:embed="rId23"/>
+                    <a:blip r:embed="rId24"/>
                     <a:stretch>
                       <a:fillRect/>
                     </a:stretch>
@@ -47604,6 +47460,7 @@
   <w:style w:type="character" w:default="1" w:styleId="DefaultParagraphFont">
     <w:name w:val="Default Paragraph Font"/>
     <w:uiPriority w:val="1"/>
+    <w:semiHidden/>
     <w:unhideWhenUsed/>
   </w:style>
   <w:style w:type="table" w:default="1" w:styleId="TableNormal">

</xml_diff>